<commit_message>
- bd + UI pics
</commit_message>
<xml_diff>
--- a/Licenta.docx
+++ b/Licenta.docx
@@ -51,8 +51,6 @@
           <w:lang w:val="ro-RO"/>
         </w:rPr>
       </w:pPr>
-      <w:bookmarkStart w:id="0" w:name="_GoBack"/>
-      <w:bookmarkEnd w:id="0"/>
     </w:p>
     <w:p>
       <w:pPr>
@@ -348,7 +346,7 @@
                           </pic:cNvPicPr>
                         </pic:nvPicPr>
                         <pic:blipFill>
-                          <a:blip r:embed="rId7" cstate="print">
+                          <a:blip r:embed="rId9" cstate="print">
                             <a:extLst>
                               <a:ext uri="{28A0092B-C50C-407E-A947-70E740481C1C}">
                                 <a14:useLocalDpi xmlns:a14="http://schemas.microsoft.com/office/drawing/2010/main" val="0"/>
@@ -2166,7 +2164,7 @@
           <w:lang w:val="ro-RO"/>
         </w:rPr>
       </w:pPr>
-      <w:bookmarkStart w:id="1" w:name="_Toc508622537"/>
+      <w:bookmarkStart w:id="0" w:name="_Toc508622537"/>
       <w:r>
         <w:rPr>
           <w:noProof/>
@@ -2207,7 +2205,7 @@
         </w:rPr>
         <w:t xml:space="preserve"> – Raport de Analiză</w:t>
       </w:r>
-      <w:bookmarkEnd w:id="1"/>
+      <w:bookmarkEnd w:id="0"/>
     </w:p>
     <w:p>
       <w:pPr>
@@ -2378,7 +2376,7 @@
           <w:lang w:val="ro-RO"/>
         </w:rPr>
       </w:pPr>
-      <w:bookmarkStart w:id="2" w:name="_Toc508622538"/>
+      <w:bookmarkStart w:id="1" w:name="_Toc508622538"/>
     </w:p>
     <w:p>
       <w:pPr>
@@ -2396,7 +2394,7 @@
         </w:rPr>
         <w:t>Introducere</w:t>
       </w:r>
-      <w:bookmarkEnd w:id="2"/>
+      <w:bookmarkEnd w:id="1"/>
     </w:p>
     <w:p>
       <w:pPr>
@@ -2417,7 +2415,7 @@
           <w:shd w:val="clear" w:color="auto" w:fill="FFFFFF"/>
         </w:rPr>
       </w:pPr>
-      <w:bookmarkStart w:id="3" w:name="_Toc508622539"/>
+      <w:bookmarkStart w:id="2" w:name="_Toc508622539"/>
       <w:r>
         <w:rPr>
           <w:lang w:val="ro-RO"/>
@@ -3027,7 +3025,7 @@
         </w:rPr>
         <w:t>roblemei</w:t>
       </w:r>
-      <w:bookmarkEnd w:id="3"/>
+      <w:bookmarkEnd w:id="2"/>
     </w:p>
     <w:p>
       <w:pPr>
@@ -3205,7 +3203,7 @@
           <w:lang w:val="ro-RO"/>
         </w:rPr>
       </w:pPr>
-      <w:bookmarkStart w:id="4" w:name="_Toc508622540"/>
+      <w:bookmarkStart w:id="3" w:name="_Toc508622540"/>
       <w:r>
         <w:rPr>
           <w:noProof/>
@@ -3227,38 +3225,38 @@
         </w:rPr>
         <w:t xml:space="preserve"> Context</w:t>
       </w:r>
+      <w:bookmarkEnd w:id="3"/>
+    </w:p>
+    <w:p>
+      <w:pPr>
+        <w:pStyle w:val="Heading3"/>
+        <w:rPr>
+          <w:lang w:val="fr-FR"/>
+        </w:rPr>
+      </w:pPr>
+      <w:bookmarkStart w:id="4" w:name="_Toc452325686"/>
+      <w:bookmarkStart w:id="5" w:name="_Toc486397070"/>
+      <w:bookmarkStart w:id="6" w:name="_Toc508622541"/>
+      <w:r>
+        <w:rPr>
+          <w:lang w:val="fr-FR"/>
+        </w:rPr>
+        <w:t>1.</w:t>
+      </w:r>
+      <w:r>
+        <w:rPr>
+          <w:lang w:val="fr-FR"/>
+        </w:rPr>
+        <w:t>1</w:t>
+      </w:r>
+      <w:r>
+        <w:rPr>
+          <w:lang w:val="fr-FR"/>
+        </w:rPr>
+        <w:t>.1 Fațeta subiect</w:t>
+      </w:r>
       <w:bookmarkEnd w:id="4"/>
-    </w:p>
-    <w:p>
-      <w:pPr>
-        <w:pStyle w:val="Heading3"/>
-        <w:rPr>
-          <w:lang w:val="fr-FR"/>
-        </w:rPr>
-      </w:pPr>
-      <w:bookmarkStart w:id="5" w:name="_Toc452325686"/>
-      <w:bookmarkStart w:id="6" w:name="_Toc486397070"/>
-      <w:bookmarkStart w:id="7" w:name="_Toc508622541"/>
-      <w:r>
-        <w:rPr>
-          <w:lang w:val="fr-FR"/>
-        </w:rPr>
-        <w:t>1.</w:t>
-      </w:r>
-      <w:r>
-        <w:rPr>
-          <w:lang w:val="fr-FR"/>
-        </w:rPr>
-        <w:t>1</w:t>
-      </w:r>
-      <w:r>
-        <w:rPr>
-          <w:lang w:val="fr-FR"/>
-        </w:rPr>
-        <w:t>.1 Fațeta subiect</w:t>
-      </w:r>
       <w:bookmarkEnd w:id="5"/>
-      <w:bookmarkEnd w:id="6"/>
     </w:p>
     <w:p>
       <w:pPr>
@@ -3648,8 +3646,8 @@
           <w:lang w:val="fr-FR"/>
         </w:rPr>
       </w:pPr>
-      <w:bookmarkStart w:id="8" w:name="_Toc452325687"/>
-      <w:bookmarkStart w:id="9" w:name="_Toc486397071"/>
+      <w:bookmarkStart w:id="7" w:name="_Toc452325687"/>
+      <w:bookmarkStart w:id="8" w:name="_Toc486397071"/>
       <w:r>
         <w:rPr>
           <w:lang w:val="fr-FR"/>
@@ -3668,8 +3666,8 @@
         </w:rPr>
         <w:t>.2 Fațeta utilizare</w:t>
       </w:r>
+      <w:bookmarkEnd w:id="7"/>
       <w:bookmarkEnd w:id="8"/>
-      <w:bookmarkEnd w:id="9"/>
     </w:p>
     <w:p>
       <w:pPr>
@@ -3868,8 +3866,8 @@
           <w:lang w:val="fr-FR"/>
         </w:rPr>
       </w:pPr>
-      <w:bookmarkStart w:id="10" w:name="_Toc452325688"/>
-      <w:bookmarkStart w:id="11" w:name="_Toc486397072"/>
+      <w:bookmarkStart w:id="9" w:name="_Toc452325688"/>
+      <w:bookmarkStart w:id="10" w:name="_Toc486397072"/>
       <w:r>
         <w:rPr>
           <w:lang w:val="fr-FR"/>
@@ -3888,8 +3886,8 @@
         </w:rPr>
         <w:t>.3 Fațeta IT</w:t>
       </w:r>
+      <w:bookmarkEnd w:id="9"/>
       <w:bookmarkEnd w:id="10"/>
-      <w:bookmarkEnd w:id="11"/>
     </w:p>
     <w:p>
       <w:pPr>
@@ -3910,7 +3908,19 @@
         <w:rPr>
           <w:lang w:val="fr-FR"/>
         </w:rPr>
-        <w:t>Aplicația se bazează pe o bază de date bine structurată, unde sunt salvate  informațiile despre utilizatori, conferințe, recenzori, etc. Este folosit un server local, SQL Server, inclus în programul software Visual Studio 2015. Datorită acestuia, dezvoltarea aplicației este mai ușoară. Datele sunt stocate, de aceea pot fi manipulate cu ușurință și mereu la îndemână, în timp real.</w:t>
+        <w:t>Aplicația se bazează pe o bază de date bine structurată, unde sunt salvate  informațiile despre uti</w:t>
+      </w:r>
+      <w:r>
+        <w:rPr>
+          <w:lang w:val="fr-FR"/>
+        </w:rPr>
+        <w:t>lizatori, conferințe, recenzo și așa mai departe</w:t>
+      </w:r>
+      <w:r>
+        <w:rPr>
+          <w:lang w:val="fr-FR"/>
+        </w:rPr>
+        <w:t>. Este folosit un server local, SQL Server, inclus în programul software Visual Studio 2015. Datorită acestuia, dezvoltarea aplicației este mai ușoară. Datele sunt stocate, de aceea pot fi manipulate cu ușurință și mereu la îndemână, în timp real.</w:t>
       </w:r>
     </w:p>
     <w:p>
@@ -3949,7 +3959,7 @@
           <w:lang w:val="ro-RO"/>
         </w:rPr>
       </w:pPr>
-      <w:bookmarkStart w:id="12" w:name="_Toc486397073"/>
+      <w:bookmarkStart w:id="11" w:name="_Toc486397073"/>
       <w:r>
         <w:rPr>
           <w:lang w:val="fr-FR"/>
@@ -3968,7 +3978,7 @@
         </w:rPr>
         <w:t xml:space="preserve">.4 </w:t>
       </w:r>
-      <w:bookmarkEnd w:id="12"/>
+      <w:bookmarkEnd w:id="11"/>
       <w:r>
         <w:rPr>
           <w:lang w:val="fr-FR"/>
@@ -4046,7 +4056,7 @@
         </w:rPr>
         <w:t xml:space="preserve"> Motivație</w:t>
       </w:r>
-      <w:bookmarkEnd w:id="7"/>
+      <w:bookmarkEnd w:id="6"/>
     </w:p>
     <w:p>
       <w:pPr>
@@ -4063,7 +4073,7 @@
           <w:lang w:val="ro-RO"/>
         </w:rPr>
       </w:pPr>
-      <w:bookmarkStart w:id="13" w:name="_Toc508622542"/>
+      <w:bookmarkStart w:id="12" w:name="_Toc508622542"/>
       <w:r>
         <w:rPr>
           <w:lang w:val="ro-RO"/>
@@ -4461,7 +4471,7 @@
             <o:lock v:ext="edit" aspectratio="t"/>
           </v:shapetype>
           <v:shape id="_x0000_i1025" type="#_x0000_t75" style="width:669pt;height:300.75pt">
-            <v:imagedata r:id="rId8" o:title="new fishbone"/>
+            <v:imagedata r:id="rId10" o:title="new fishbone"/>
           </v:shape>
         </w:pict>
       </w:r>
@@ -4594,7 +4604,7 @@
             <wp:cNvGraphicFramePr/>
             <a:graphic xmlns:a="http://schemas.openxmlformats.org/drawingml/2006/main">
               <a:graphicData uri="http://schemas.openxmlformats.org/drawingml/2006/chart">
-                <c:chart xmlns:c="http://schemas.openxmlformats.org/drawingml/2006/chart" xmlns:r="http://schemas.openxmlformats.org/officeDocument/2006/relationships" r:id="rId9"/>
+                <c:chart xmlns:c="http://schemas.openxmlformats.org/drawingml/2006/chart" xmlns:r="http://schemas.openxmlformats.org/officeDocument/2006/relationships" r:id="rId11"/>
               </a:graphicData>
             </a:graphic>
           </wp:inline>
@@ -4882,7 +4892,7 @@
         <w:lastRenderedPageBreak/>
         <w:pict>
           <v:shape id="_x0000_i1026" type="#_x0000_t75" style="width:9in;height:201.75pt">
-            <v:imagedata r:id="rId10" o:title="diagrama ob"/>
+            <v:imagedata r:id="rId12" o:title="diagrama ob"/>
           </v:shape>
         </w:pict>
       </w:r>
@@ -12029,7 +12039,7 @@
         </w:rPr>
         <w:t>sistem</w:t>
       </w:r>
-      <w:bookmarkEnd w:id="13"/>
+      <w:bookmarkEnd w:id="12"/>
     </w:p>
     <w:p>
       <w:pPr>
@@ -12040,7 +12050,7 @@
           <w:lang w:val="ro-RO"/>
         </w:rPr>
       </w:pPr>
-      <w:bookmarkStart w:id="14" w:name="_Toc508622543"/>
+      <w:bookmarkStart w:id="13" w:name="_Toc508622543"/>
       <w:r>
         <w:rPr>
           <w:noProof/>
@@ -12055,7 +12065,7 @@
         </w:rPr>
         <w:t>.1 Surse de cerințe</w:t>
       </w:r>
-      <w:bookmarkEnd w:id="14"/>
+      <w:bookmarkEnd w:id="13"/>
     </w:p>
     <w:p>
       <w:pPr>
@@ -12459,8 +12469,8 @@
           <w:lang w:val="ro-RO"/>
         </w:rPr>
       </w:pPr>
-      <w:bookmarkStart w:id="15" w:name="_Toc475980131"/>
-      <w:bookmarkStart w:id="16" w:name="_Toc508622545"/>
+      <w:bookmarkStart w:id="14" w:name="_Toc475980131"/>
+      <w:bookmarkStart w:id="15" w:name="_Toc508622545"/>
       <w:r>
         <w:rPr>
           <w:noProof/>
@@ -12469,7 +12479,7 @@
         <w:lastRenderedPageBreak/>
         <w:t>2.2 Elicitația cerințelor</w:t>
       </w:r>
-      <w:bookmarkEnd w:id="15"/>
+      <w:bookmarkEnd w:id="14"/>
     </w:p>
     <w:p>
       <w:pPr>
@@ -12702,7 +12712,7 @@
         </w:rPr>
         <w:t>lor</w:t>
       </w:r>
-      <w:bookmarkEnd w:id="16"/>
+      <w:bookmarkEnd w:id="15"/>
     </w:p>
     <w:p>
       <w:pPr>
@@ -12952,7 +12962,7 @@
           <w:lang w:val="ro-RO"/>
         </w:rPr>
       </w:pPr>
-      <w:bookmarkStart w:id="17" w:name="_Toc508622546"/>
+      <w:bookmarkStart w:id="16" w:name="_Toc508622546"/>
       <w:r>
         <w:rPr>
           <w:noProof/>
@@ -12967,7 +12977,7 @@
         </w:rPr>
         <w:t>.3.1 Procese</w:t>
       </w:r>
-      <w:bookmarkEnd w:id="17"/>
+      <w:bookmarkEnd w:id="16"/>
     </w:p>
     <w:p>
       <w:pPr>
@@ -13062,7 +13072,7 @@
         <w:lastRenderedPageBreak/>
         <w:pict>
           <v:shape id="_x0000_i1027" type="#_x0000_t75" style="width:468pt;height:38.25pt">
-            <v:imagedata r:id="rId11" o:title="administrator"/>
+            <v:imagedata r:id="rId13" o:title="administrator"/>
           </v:shape>
         </w:pict>
       </w:r>
@@ -13086,7 +13096,7 @@
           <w:szCs w:val="20"/>
         </w:rPr>
       </w:pPr>
-      <w:bookmarkStart w:id="18" w:name="_Toc486395936"/>
+      <w:bookmarkStart w:id="17" w:name="_Toc486395936"/>
       <w:r>
         <w:rPr>
           <w:i/>
@@ -13105,7 +13115,7 @@
         </w:rPr>
         <w:t xml:space="preserve"> - Diagrama de activitate (partea de administrator)</w:t>
       </w:r>
-      <w:bookmarkEnd w:id="18"/>
+      <w:bookmarkEnd w:id="17"/>
     </w:p>
     <w:p>
       <w:pPr>
@@ -13526,7 +13536,7 @@
         </w:rPr>
         <w:pict>
           <v:shape id="_x0000_i1028" type="#_x0000_t75" style="width:468pt;height:308.25pt">
-            <v:imagedata r:id="rId12" o:title="new use case"/>
+            <v:imagedata r:id="rId14" o:title="new use case"/>
           </v:shape>
         </w:pict>
       </w:r>
@@ -13541,7 +13551,7 @@
           <w:lang w:val="fr-FR"/>
         </w:rPr>
       </w:pPr>
-      <w:bookmarkStart w:id="19" w:name="_Toc486395933"/>
+      <w:bookmarkStart w:id="18" w:name="_Toc486395933"/>
       <w:r>
         <w:rPr>
           <w:sz w:val="20"/>
@@ -13556,7 +13566,7 @@
         </w:rPr>
         <w:t xml:space="preserve"> - Diagrama Use-Case</w:t>
       </w:r>
-      <w:bookmarkEnd w:id="19"/>
+      <w:bookmarkEnd w:id="18"/>
     </w:p>
     <w:p>
       <w:pPr>
@@ -14710,13 +14720,27 @@
           <w:rFonts w:cs="Times New Roman"/>
           <w:szCs w:val="24"/>
         </w:rPr>
-        <w:t xml:space="preserve">A fost nevoie de detalierea și înțelegerea </w:t>
+        <w:t xml:space="preserve">A fost nevoie de detalierea și </w:t>
       </w:r>
       <w:r>
         <w:rPr>
           <w:rFonts w:cs="Times New Roman"/>
           <w:szCs w:val="24"/>
         </w:rPr>
+        <w:t xml:space="preserve">de </w:t>
+      </w:r>
+      <w:r>
+        <w:rPr>
+          <w:rFonts w:cs="Times New Roman"/>
+          <w:szCs w:val="24"/>
+        </w:rPr>
+        <w:t xml:space="preserve">înțelegerea </w:t>
+      </w:r>
+      <w:r>
+        <w:rPr>
+          <w:rFonts w:cs="Times New Roman"/>
+          <w:szCs w:val="24"/>
+        </w:rPr>
         <w:t>cât mai bine a necesităților grupu</w:t>
       </w:r>
       <w:r>
@@ -14724,7 +14748,21 @@
           <w:rFonts w:cs="Times New Roman"/>
           <w:szCs w:val="24"/>
         </w:rPr>
-        <w:t xml:space="preserve">lui țintă, de </w:t>
+        <w:t xml:space="preserve">lui țintă, </w:t>
+      </w:r>
+      <w:r>
+        <w:rPr>
+          <w:rFonts w:cs="Times New Roman"/>
+          <w:szCs w:val="24"/>
+        </w:rPr>
+        <w:t xml:space="preserve">prin urmare, </w:t>
+      </w:r>
+      <w:r>
+        <w:rPr>
+          <w:rFonts w:cs="Times New Roman"/>
+          <w:szCs w:val="24"/>
+        </w:rPr>
+        <w:t>s-</w:t>
       </w:r>
       <w:proofErr w:type="gramStart"/>
       <w:r>
@@ -14732,7 +14770,7 @@
           <w:rFonts w:cs="Times New Roman"/>
           <w:szCs w:val="24"/>
         </w:rPr>
-        <w:t>aceea  s</w:t>
+        <w:t>a</w:t>
       </w:r>
       <w:proofErr w:type="gramEnd"/>
       <w:r>
@@ -14740,7 +14778,7 @@
           <w:rFonts w:cs="Times New Roman"/>
           <w:szCs w:val="24"/>
         </w:rPr>
-        <w:t>-a adoptat</w:t>
+        <w:t xml:space="preserve"> adoptat</w:t>
       </w:r>
       <w:r>
         <w:rPr>
@@ -15116,7 +15154,7 @@
           <w:lang w:val="ro-RO"/>
         </w:rPr>
       </w:pPr>
-      <w:bookmarkStart w:id="20" w:name="_Toc508622548"/>
+      <w:bookmarkStart w:id="19" w:name="_Toc508622548"/>
       <w:r>
         <w:rPr>
           <w:noProof/>
@@ -15124,7 +15162,7 @@
         </w:rPr>
         <w:t>Model de Dezvoltare</w:t>
       </w:r>
-      <w:bookmarkEnd w:id="20"/>
+      <w:bookmarkEnd w:id="19"/>
     </w:p>
     <w:p>
       <w:pPr>
@@ -15152,7 +15190,7 @@
         </w:rPr>
         <w:pict>
           <v:shape id="_x0000_i1029" type="#_x0000_t75" style="width:467.25pt;height:234pt">
-            <v:imagedata r:id="rId13" o:title="model dezv"/>
+            <v:imagedata r:id="rId15" o:title="model dezv"/>
           </v:shape>
         </w:pict>
       </w:r>
@@ -15493,7 +15531,7 @@
           <w:lang w:val="ro-RO"/>
         </w:rPr>
       </w:pPr>
-      <w:bookmarkStart w:id="21" w:name="_Toc508622549"/>
+      <w:bookmarkStart w:id="20" w:name="_Toc508622549"/>
       <w:r>
         <w:rPr>
           <w:noProof/>
@@ -15502,7 +15540,7 @@
         </w:rPr>
         <w:t>Partea II – Proiectarea Sistemului Informatic</w:t>
       </w:r>
-      <w:bookmarkEnd w:id="21"/>
+      <w:bookmarkEnd w:id="20"/>
       <w:r>
         <w:rPr>
           <w:noProof/>
@@ -15535,7 +15573,7 @@
         </w:rPr>
         <w:t xml:space="preserve">. </w:t>
       </w:r>
-      <w:bookmarkStart w:id="22" w:name="_Toc508622550"/>
+      <w:bookmarkStart w:id="21" w:name="_Toc508622550"/>
       <w:r>
         <w:rPr>
           <w:noProof/>
@@ -15543,7 +15581,7 @@
         </w:rPr>
         <w:t>Proiectarea Logică</w:t>
       </w:r>
-      <w:bookmarkEnd w:id="22"/>
+      <w:bookmarkEnd w:id="21"/>
     </w:p>
     <w:p>
       <w:pPr>
@@ -15646,7 +15684,7 @@
           <w:lang w:val="ro-RO"/>
         </w:rPr>
       </w:pPr>
-      <w:bookmarkStart w:id="23" w:name="_Toc508622551"/>
+      <w:bookmarkStart w:id="22" w:name="_Toc508622551"/>
       <w:r>
         <w:rPr>
           <w:noProof/>
@@ -15654,8 +15692,8 @@
         </w:rPr>
         <w:lastRenderedPageBreak/>
         <w:pict>
-          <v:shape id="_x0000_i1030" type="#_x0000_t75" style="width:657pt;height:392.25pt">
-            <v:imagedata r:id="rId14" o:title="diagrama flux de date"/>
+          <v:shape id="_x0000_i1030" type="#_x0000_t75" style="width:9in;height:404.25pt">
+            <v:imagedata r:id="rId16" o:title="diagrama flux de date"/>
           </v:shape>
         </w:pict>
       </w:r>
@@ -15740,7 +15778,7 @@
         <w:lastRenderedPageBreak/>
         <w:t>4.1 Arhitectura Sistemului</w:t>
       </w:r>
-      <w:bookmarkEnd w:id="23"/>
+      <w:bookmarkEnd w:id="22"/>
       <w:r>
         <w:rPr>
           <w:noProof/>
@@ -15976,7 +16014,13 @@
         <w:rPr>
           <w:lang w:val="ro-RO"/>
         </w:rPr>
-        <w:t>Utilizatorul utilizeaza „Clientul” pentru a naviga pe internet, pentru a completa formu</w:t>
+        <w:t>Utilizatorul utilizează</w:t>
+      </w:r>
+      <w:r>
+        <w:rPr>
+          <w:lang w:val="ro-RO"/>
+        </w:rPr>
+        <w:t xml:space="preserve"> „Clientul” pentru a naviga pe internet, pentru a completa formu</w:t>
       </w:r>
       <w:r>
         <w:rPr>
@@ -16592,7 +16636,7 @@
           <w:lang w:val="ro-RO"/>
         </w:rPr>
       </w:pPr>
-      <w:bookmarkStart w:id="24" w:name="_Toc508622552"/>
+      <w:bookmarkStart w:id="23" w:name="_Toc508622552"/>
       <w:r>
         <w:rPr>
           <w:noProof/>
@@ -16600,14 +16644,165 @@
         </w:rPr>
         <w:t>4.2 Baza Informaţională</w:t>
       </w:r>
+      <w:bookmarkEnd w:id="23"/>
+    </w:p>
+    <w:p>
+      <w:pPr>
+        <w:rPr>
+          <w:lang w:val="ro-RO"/>
+        </w:rPr>
+      </w:pPr>
+    </w:p>
+    <w:p>
+      <w:pPr>
+        <w:spacing w:line="360" w:lineRule="auto"/>
+      </w:pPr>
+      <w:r>
+        <w:rPr>
+          <w:lang w:val="ro-RO"/>
+        </w:rPr>
+        <w:t xml:space="preserve">Datele de </w:t>
+      </w:r>
+      <w:r>
+        <w:rPr>
+          <w:i/>
+          <w:lang w:val="ro-RO"/>
+        </w:rPr>
+        <w:t>input</w:t>
+      </w:r>
+      <w:r>
+        <w:rPr>
+          <w:lang w:val="ro-RO"/>
+        </w:rPr>
+        <w:t xml:space="preserve"> și </w:t>
+      </w:r>
+      <w:r>
+        <w:rPr>
+          <w:i/>
+          <w:lang w:val="ro-RO"/>
+        </w:rPr>
+        <w:t>output</w:t>
+      </w:r>
+      <w:r>
+        <w:rPr>
+          <w:lang w:val="ro-RO"/>
+        </w:rPr>
+        <w:t xml:space="preserve"> sunt redate în baza de date, având ca și sursă locală </w:t>
+      </w:r>
+      <w:r>
+        <w:rPr>
+          <w:i/>
+          <w:lang w:val="ro-RO"/>
+        </w:rPr>
+        <w:t>server</w:t>
+      </w:r>
+      <w:r>
+        <w:rPr>
+          <w:lang w:val="ro-RO"/>
+        </w:rPr>
+        <w:t xml:space="preserve">-ul SQL încorporat în Visual Studio. </w:t>
+      </w:r>
+      <w:r>
+        <w:t xml:space="preserve">Baza de date </w:t>
+      </w:r>
+      <w:proofErr w:type="gramStart"/>
+      <w:r>
+        <w:t>a</w:t>
+      </w:r>
+      <w:proofErr w:type="gramEnd"/>
+      <w:r>
+        <w:t xml:space="preserve"> aplicației este în forma normal a treia (3NF). Pentru a trece la forma normală a treia, trebuie eliminate dependenţele tranzitive. Eliminarea </w:t>
+      </w:r>
+      <w:proofErr w:type="gramStart"/>
+      <w:r>
+        <w:t>este</w:t>
+      </w:r>
+      <w:proofErr w:type="gramEnd"/>
+      <w:r>
+        <w:t xml:space="preserve"> realizată prin ştergerea câmpurilor care sunt dependente tranzitiv de cheia primară din relaţia iniţială şi crearea unei noi relaţii cu aceste atribute şi determinantul lor.</w:t>
+      </w:r>
+    </w:p>
+    <w:p>
+      <w:pPr>
+        <w:spacing w:line="360" w:lineRule="auto"/>
+      </w:pPr>
+      <w:r>
+        <w:t>Pentru folosirea bazei de date, s-</w:t>
+      </w:r>
+      <w:proofErr w:type="gramStart"/>
+      <w:r>
+        <w:t>a</w:t>
+      </w:r>
+      <w:proofErr w:type="gramEnd"/>
+      <w:r>
+        <w:t xml:space="preserve"> adăugat </w:t>
+      </w:r>
+      <w:r>
+        <w:rPr>
+          <w:i/>
+        </w:rPr>
+        <w:t>Entity Frame</w:t>
+      </w:r>
+      <w:bookmarkStart w:id="24" w:name="_GoBack"/>
       <w:bookmarkEnd w:id="24"/>
-    </w:p>
-    <w:p>
-      <w:pPr>
-        <w:rPr>
-          <w:lang w:val="ro-RO"/>
-        </w:rPr>
-      </w:pPr>
+      <w:r>
+        <w:rPr>
+          <w:i/>
+        </w:rPr>
+        <w:t>work</w:t>
+      </w:r>
+      <w:r>
+        <w:rPr>
+          <w:i/>
+        </w:rPr>
+        <w:t xml:space="preserve"> </w:t>
+      </w:r>
+      <w:r>
+        <w:rPr>
+          <w:i/>
+        </w:rPr>
+        <w:t>(EF)</w:t>
+      </w:r>
+      <w:r>
+        <w:t xml:space="preserve">, tehnologia de acces a datelor recomandată de Microsoft pentru aplicații noi. </w:t>
+      </w:r>
+      <w:r>
+        <w:rPr>
+          <w:lang w:val="ro-RO"/>
+        </w:rPr>
+        <w:t xml:space="preserve"> </w:t>
+      </w:r>
+      <w:r>
+        <w:rPr>
+          <w:lang w:val="ro-RO"/>
+        </w:rPr>
+        <w:t xml:space="preserve">Framework-ul este un </w:t>
+      </w:r>
+      <w:r>
+        <w:rPr>
+          <w:i/>
+          <w:lang w:val="ro-RO"/>
+        </w:rPr>
+        <w:t>mapper</w:t>
+      </w:r>
+      <w:r>
+        <w:rPr>
+          <w:lang w:val="ro-RO"/>
+        </w:rPr>
+        <w:t xml:space="preserve"> de tip entitate-relație care permite programatorilor să lucreze cu date relaționale folosind obiecte specifice. Ușurează munca dezvoltatorilor prin cele trei moduri de creare ale unei bazei de date </w:t>
+      </w:r>
+      <w:r>
+        <w:t xml:space="preserve">: </w:t>
+      </w:r>
+      <w:r>
+        <w:rPr>
+          <w:i/>
+        </w:rPr>
+        <w:t>Model First, Code First, Database First</w:t>
+      </w:r>
+      <w:r>
+        <w:t xml:space="preserve">. </w:t>
+      </w:r>
     </w:p>
     <w:p>
       <w:pPr>
@@ -16617,124 +16812,61 @@
         </w:rPr>
       </w:pPr>
       <w:r>
-        <w:rPr>
-          <w:lang w:val="ro-RO"/>
-        </w:rPr>
-        <w:t xml:space="preserve">Datele de </w:t>
-      </w:r>
-      <w:r>
-        <w:rPr>
-          <w:i/>
-          <w:lang w:val="ro-RO"/>
-        </w:rPr>
-        <w:t>input</w:t>
-      </w:r>
-      <w:r>
-        <w:rPr>
-          <w:lang w:val="ro-RO"/>
-        </w:rPr>
-        <w:t xml:space="preserve"> și </w:t>
-      </w:r>
-      <w:r>
-        <w:rPr>
-          <w:i/>
-          <w:lang w:val="ro-RO"/>
-        </w:rPr>
-        <w:t>output</w:t>
-      </w:r>
-      <w:r>
-        <w:rPr>
-          <w:lang w:val="ro-RO"/>
-        </w:rPr>
-        <w:t xml:space="preserve"> sunt redate în baza de date, având ca și sursă locală </w:t>
-      </w:r>
-      <w:r>
-        <w:rPr>
-          <w:i/>
-          <w:lang w:val="ro-RO"/>
-        </w:rPr>
-        <w:t>server</w:t>
-      </w:r>
-      <w:r>
-        <w:rPr>
-          <w:lang w:val="ro-RO"/>
-        </w:rPr>
-        <w:t xml:space="preserve">-ul SQL încorporat în Visual Studio. </w:t>
-      </w:r>
-      <w:r>
-        <w:t xml:space="preserve">Baza de date </w:t>
+        <w:lastRenderedPageBreak/>
+        <w:t>De aceast</w:t>
+      </w:r>
+      <w:r>
+        <w:rPr>
+          <w:lang w:val="ro-RO"/>
+        </w:rPr>
+        <w:t xml:space="preserve">ă dată s-a folosit </w:t>
+      </w:r>
+      <w:r>
+        <w:rPr>
+          <w:i/>
+          <w:lang w:val="ro-RO"/>
+        </w:rPr>
+        <w:t>Model First</w:t>
+      </w:r>
+      <w:r>
+        <w:rPr>
+          <w:lang w:val="ro-RO"/>
+        </w:rPr>
+        <w:t xml:space="preserve">, deoarece oferă </w:t>
       </w:r>
       <w:proofErr w:type="gramStart"/>
       <w:r>
-        <w:t>a</w:t>
+        <w:rPr>
+          <w:lang w:val="ro-RO"/>
+        </w:rPr>
+        <w:t>un</w:t>
       </w:r>
       <w:proofErr w:type="gramEnd"/>
       <w:r>
-        <w:t xml:space="preserve"> aplicației este în forma normal a treia (3NF). Pentru a trece la forma normală a treia, trebuie eliminate dependenţele tranzitive. Eliminarea </w:t>
-      </w:r>
-      <w:proofErr w:type="gramStart"/>
-      <w:r>
-        <w:t>este</w:t>
-      </w:r>
-      <w:proofErr w:type="gramEnd"/>
-      <w:r>
-        <w:t xml:space="preserve"> realizată prin ştergerea câmpurilor care sunt dependente tranzitiv de cheia primară din relaţia iniţială şi crearea unei noi relaţii cu aceste atribute şi determinantul lor.</w:t>
-      </w:r>
-    </w:p>
-    <w:p>
-      <w:pPr>
-        <w:rPr>
-          <w:lang w:val="ro-RO"/>
-        </w:rPr>
-      </w:pPr>
-    </w:p>
-    <w:p>
-      <w:pPr>
-        <w:jc w:val="both"/>
-        <w:rPr>
-          <w:i/>
-          <w:noProof/>
-          <w:color w:val="7F7F7F" w:themeColor="text1" w:themeTint="80"/>
-          <w:lang w:val="ro-RO"/>
-        </w:rPr>
-      </w:pPr>
-      <w:r>
-        <w:rPr>
-          <w:i/>
-          <w:noProof/>
-          <w:color w:val="7F7F7F" w:themeColor="text1" w:themeTint="80"/>
-          <w:lang w:val="ro-RO"/>
-        </w:rPr>
-        <w:t>Descrieţi baza informaţională şi soluţia aleasă pentru aceasta: numărul surselor de date (dacă integraţi date din mai multe surse), tipul fiecărei surse de date (SQL, MongoDB, grafuri, XML, JSON, baze de cunoştinţe etc.), modul de stocare şi tipul de server (local, în cloud, serviciu Web), modul de interfaţare cu restul arhitecturii (conectori locali, Web API etc.)</w:t>
-      </w:r>
-    </w:p>
-    <w:p>
-      <w:pPr>
-        <w:jc w:val="both"/>
-        <w:rPr>
-          <w:i/>
-          <w:noProof/>
-          <w:color w:val="7F7F7F" w:themeColor="text1" w:themeTint="80"/>
-          <w:lang w:val="ro-RO"/>
-        </w:rPr>
-      </w:pPr>
-      <w:r>
-        <w:rPr>
-          <w:i/>
-          <w:noProof/>
-          <w:color w:val="7F7F7F" w:themeColor="text1" w:themeTint="80"/>
-          <w:lang w:val="ro-RO"/>
-        </w:rPr>
-        <w:lastRenderedPageBreak/>
-        <w:t>Mapaţi aceste surse de date pe entităţile identificate în analiza cerinţelor (despre cine vor fi datele din fiecare sursă folosită).</w:t>
-      </w:r>
-    </w:p>
-    <w:p>
-      <w:pPr>
-        <w:jc w:val="both"/>
-        <w:rPr>
-          <w:noProof/>
-          <w:color w:val="7F7F7F" w:themeColor="text1" w:themeTint="80"/>
+        <w:rPr>
+          <w:lang w:val="ro-RO"/>
+        </w:rPr>
+        <w:t xml:space="preserve"> mod ușor de a crea baza de date. Se desenează în fișierul cu suspenia </w:t>
+      </w:r>
+      <w:r>
+        <w:rPr>
+          <w:i/>
+          <w:lang w:val="ro-RO"/>
+        </w:rPr>
+        <w:t>.edmx</w:t>
+      </w:r>
+      <w:r>
+        <w:rPr>
+          <w:lang w:val="ro-RO"/>
+        </w:rPr>
+        <w:t xml:space="preserve"> baza de date, iar mai apoi se generează clasele, fiind incluse atributele și relațiile. </w:t>
+      </w:r>
+    </w:p>
+    <w:p>
+      <w:pPr>
+        <w:spacing w:line="360" w:lineRule="auto"/>
+        <w:rPr>
+          <w:lang w:val="ro-RO"/>
         </w:rPr>
         <w:sectPr>
           <w:pgSz w:w="12240" w:h="15840"/>
@@ -16743,6 +16875,38 @@
           <w:docGrid w:linePitch="360"/>
         </w:sectPr>
       </w:pPr>
+      <w:r>
+        <w:rPr>
+          <w:lang w:val="ro-RO"/>
+        </w:rPr>
+        <w:t xml:space="preserve">Figura 10, ilustrată mai jos, reprezintă baza de date creată cu ajutorul </w:t>
+      </w:r>
+      <w:r>
+        <w:rPr>
+          <w:i/>
+          <w:lang w:val="ro-RO"/>
+        </w:rPr>
+        <w:t>Entity Framework</w:t>
+      </w:r>
+      <w:r>
+        <w:rPr>
+          <w:lang w:val="ro-RO"/>
+        </w:rPr>
+        <w:t xml:space="preserve">, cu </w:t>
+      </w:r>
+      <w:r>
+        <w:rPr>
+          <w:i/>
+          <w:lang w:val="ro-RO"/>
+        </w:rPr>
+        <w:t>Model First</w:t>
+      </w:r>
+      <w:r>
+        <w:rPr>
+          <w:lang w:val="ro-RO"/>
+        </w:rPr>
+        <w:t xml:space="preserve">. </w:t>
+      </w:r>
     </w:p>
     <w:p>
       <w:pPr>
@@ -16776,7 +16940,7 @@
                     </pic:cNvPicPr>
                   </pic:nvPicPr>
                   <pic:blipFill>
-                    <a:blip r:embed="rId15">
+                    <a:blip r:embed="rId17">
                       <a:extLst>
                         <a:ext uri="{28A0092B-C50C-407E-A947-70E740481C1C}">
                           <a14:useLocalDpi xmlns:a14="http://schemas.microsoft.com/office/drawing/2010/main" val="0"/>
@@ -16909,23 +17073,1007 @@
     </w:p>
     <w:p>
       <w:pPr>
+        <w:rPr>
+          <w:lang w:val="ro-RO"/>
+        </w:rPr>
+      </w:pPr>
+    </w:p>
+    <w:p>
+      <w:pPr>
+        <w:spacing w:line="360" w:lineRule="auto"/>
         <w:jc w:val="both"/>
         <w:rPr>
-          <w:i/>
-          <w:noProof/>
-          <w:color w:val="7F7F7F" w:themeColor="text1" w:themeTint="80"/>
-          <w:lang w:val="ro-RO"/>
-        </w:rPr>
-      </w:pPr>
-      <w:r>
-        <w:rPr>
-          <w:i/>
-          <w:noProof/>
-          <w:color w:val="7F7F7F" w:themeColor="text1" w:themeTint="80"/>
-          <w:lang w:val="ro-RO"/>
-        </w:rPr>
-        <w:t>Indicaţi prin schiţe de tip Mockup sau Wireframe cum va arăta interfaţa cu utilizatorul (simulacre de ecrane care să sugereze poziţionarea elementelor de interfaţă). Folosiţi orice software ce vă permite o descriere cât mai apropiată de interfeţele implementate (nu există un limbaj de modelare standard).</w:t>
-      </w:r>
+          <w:lang w:val="ro-RO"/>
+        </w:rPr>
+      </w:pPr>
+      <w:r>
+        <w:rPr>
+          <w:lang w:val="ro-RO"/>
+        </w:rPr>
+        <w:t xml:space="preserve">În prima parte, </w:t>
+      </w:r>
+      <w:r>
+        <w:rPr>
+          <w:lang w:val="ro-RO"/>
+        </w:rPr>
+        <w:t>acces</w:t>
+      </w:r>
+      <w:r>
+        <w:rPr>
+          <w:lang w:val="ro-RO"/>
+        </w:rPr>
+        <w:t>area</w:t>
+      </w:r>
+      <w:r>
+        <w:rPr>
+          <w:lang w:val="ro-RO"/>
+        </w:rPr>
+        <w:t xml:space="preserve"> </w:t>
+      </w:r>
+      <w:r>
+        <w:rPr>
+          <w:i/>
+          <w:lang w:val="ro-RO"/>
+        </w:rPr>
+        <w:t>site</w:t>
+      </w:r>
+      <w:r>
+        <w:rPr>
+          <w:lang w:val="ro-RO"/>
+        </w:rPr>
+        <w:t xml:space="preserve">-ului, se deschide pagina de </w:t>
+      </w:r>
+      <w:r>
+        <w:t xml:space="preserve">“Home”, </w:t>
+      </w:r>
+      <w:r>
+        <w:rPr>
+          <w:lang w:val="ro-RO"/>
+        </w:rPr>
+        <w:t xml:space="preserve">împărțită în </w:t>
+      </w:r>
+      <w:r>
+        <w:rPr>
+          <w:i/>
+          <w:lang w:val="ro-RO"/>
+        </w:rPr>
+        <w:t>navigation-</w:t>
+      </w:r>
+      <w:r>
+        <w:rPr>
+          <w:i/>
+          <w:lang w:val="ro-RO"/>
+        </w:rPr>
+        <w:t xml:space="preserve">bar </w:t>
+      </w:r>
+      <w:r>
+        <w:rPr>
+          <w:lang w:val="ro-RO"/>
+        </w:rPr>
+        <w:t>și</w:t>
+      </w:r>
+      <w:r>
+        <w:rPr>
+          <w:lang w:val="ro-RO"/>
+        </w:rPr>
+        <w:t xml:space="preserve"> partea de </w:t>
+      </w:r>
+      <w:r>
+        <w:rPr>
+          <w:i/>
+          <w:lang w:val="ro-RO"/>
+        </w:rPr>
+        <w:t>body</w:t>
+      </w:r>
+      <w:r>
+        <w:rPr>
+          <w:i/>
+          <w:lang w:val="ro-RO"/>
+        </w:rPr>
+        <w:t>-content</w:t>
+      </w:r>
+      <w:r>
+        <w:rPr>
+          <w:lang w:val="ro-RO"/>
+        </w:rPr>
+        <w:t xml:space="preserve">, care include un </w:t>
+      </w:r>
+      <w:r>
+        <w:rPr>
+          <w:i/>
+          <w:lang w:val="ro-RO"/>
+        </w:rPr>
+        <w:t>plugin</w:t>
+      </w:r>
+      <w:r>
+        <w:rPr>
+          <w:lang w:val="ro-RO"/>
+        </w:rPr>
+        <w:t xml:space="preserve"> de tip </w:t>
+      </w:r>
+      <w:r>
+        <w:rPr>
+          <w:i/>
+          <w:lang w:val="ro-RO"/>
+        </w:rPr>
+        <w:t>carousel</w:t>
+      </w:r>
+      <w:r>
+        <w:rPr>
+          <w:lang w:val="ro-RO"/>
+        </w:rPr>
+        <w:t xml:space="preserve">. Dedesubt se află o porțiune de tip </w:t>
+      </w:r>
+      <w:r>
+        <w:rPr>
+          <w:i/>
+          <w:lang w:val="ro-RO"/>
+        </w:rPr>
+        <w:t>grid view</w:t>
+      </w:r>
+      <w:r>
+        <w:rPr>
+          <w:lang w:val="ro-RO"/>
+        </w:rPr>
+        <w:t xml:space="preserve">. </w:t>
+      </w:r>
+      <w:r>
+        <w:rPr>
+          <w:lang w:val="ro-RO"/>
+        </w:rPr>
+        <w:t>Pagina este simplă, cu bun gust și ilustrează strict esențialul despre temă, dar și punctul de început pentru a se putea c</w:t>
+      </w:r>
+      <w:r>
+        <w:rPr>
+          <w:lang w:val="ro-RO"/>
+        </w:rPr>
+        <w:t xml:space="preserve">ontinua folosirea </w:t>
+      </w:r>
+      <w:r>
+        <w:rPr>
+          <w:i/>
+          <w:lang w:val="ro-RO"/>
+        </w:rPr>
+        <w:t>website</w:t>
+      </w:r>
+      <w:r>
+        <w:rPr>
+          <w:lang w:val="ro-RO"/>
+        </w:rPr>
+        <w:t xml:space="preserve">-ului, </w:t>
+      </w:r>
+      <w:r>
+        <w:rPr>
+          <w:lang w:val="ro-RO"/>
+        </w:rPr>
+        <w:t xml:space="preserve">invitând utilizatorul </w:t>
+      </w:r>
+      <w:r>
+        <w:rPr>
+          <w:lang w:val="ro-RO"/>
+        </w:rPr>
+        <w:t xml:space="preserve">spre utilizare. </w:t>
+      </w:r>
+    </w:p>
+    <w:p>
+      <w:pPr>
+        <w:rPr>
+          <w:lang w:val="ro-RO"/>
+        </w:rPr>
+      </w:pPr>
+      <w:r>
+        <w:rPr>
+          <w:lang w:val="ro-RO"/>
+        </w:rPr>
+        <w:pict>
+          <v:shape id="_x0000_i1032" type="#_x0000_t75" style="width:468pt;height:351.75pt">
+            <v:imagedata r:id="rId18" o:title="homeUI"/>
+          </v:shape>
+        </w:pict>
+      </w:r>
+    </w:p>
+    <w:p>
+      <w:pPr>
+        <w:jc w:val="center"/>
+        <w:rPr>
+          <w:i/>
+          <w:color w:val="17365D" w:themeColor="text2" w:themeShade="BF"/>
+          <w:sz w:val="20"/>
+          <w:szCs w:val="20"/>
+        </w:rPr>
+      </w:pPr>
+      <w:r>
+        <w:rPr>
+          <w:i/>
+          <w:color w:val="17365D" w:themeColor="text2" w:themeShade="BF"/>
+          <w:sz w:val="20"/>
+          <w:szCs w:val="20"/>
+        </w:rPr>
+        <w:t xml:space="preserve">Figura </w:t>
+      </w:r>
+      <w:r>
+        <w:rPr>
+          <w:i/>
+          <w:color w:val="17365D" w:themeColor="text2" w:themeShade="BF"/>
+          <w:sz w:val="20"/>
+          <w:szCs w:val="20"/>
+        </w:rPr>
+        <w:t>11</w:t>
+      </w:r>
+      <w:r>
+        <w:rPr>
+          <w:i/>
+          <w:color w:val="17365D" w:themeColor="text2" w:themeShade="BF"/>
+          <w:sz w:val="20"/>
+          <w:szCs w:val="20"/>
+        </w:rPr>
+        <w:t xml:space="preserve"> – </w:t>
+      </w:r>
+      <w:r>
+        <w:rPr>
+          <w:i/>
+          <w:color w:val="17365D" w:themeColor="text2" w:themeShade="BF"/>
+          <w:sz w:val="20"/>
+          <w:szCs w:val="20"/>
+        </w:rPr>
+        <w:t>Pagina “Home”</w:t>
+      </w:r>
+    </w:p>
+    <w:p>
+      <w:pPr>
+        <w:tabs>
+          <w:tab w:val="left" w:pos="3660"/>
+        </w:tabs>
+        <w:rPr>
+          <w:lang w:val="ro-RO"/>
+        </w:rPr>
+      </w:pPr>
+    </w:p>
+    <w:p>
+      <w:pPr>
+        <w:tabs>
+          <w:tab w:val="left" w:pos="3660"/>
+        </w:tabs>
+        <w:rPr>
+          <w:lang w:val="ro-RO"/>
+        </w:rPr>
+      </w:pPr>
+    </w:p>
+    <w:p>
+      <w:pPr>
+        <w:tabs>
+          <w:tab w:val="left" w:pos="3660"/>
+        </w:tabs>
+        <w:rPr>
+          <w:lang w:val="ro-RO"/>
+        </w:rPr>
+      </w:pPr>
+    </w:p>
+    <w:p>
+      <w:pPr>
+        <w:tabs>
+          <w:tab w:val="left" w:pos="3660"/>
+        </w:tabs>
+        <w:spacing w:line="360" w:lineRule="auto"/>
+        <w:jc w:val="both"/>
+        <w:rPr>
+          <w:lang w:val="ro-RO"/>
+        </w:rPr>
+      </w:pPr>
+      <w:r>
+        <w:rPr>
+          <w:lang w:val="ro-RO"/>
+        </w:rPr>
+        <w:t xml:space="preserve">Calea </w:t>
+      </w:r>
+      <w:r>
+        <w:rPr>
+          <w:i/>
+        </w:rPr>
+        <w:t>“~/NewUser/Create</w:t>
+      </w:r>
+      <w:r>
+        <w:t xml:space="preserve">” </w:t>
+      </w:r>
+      <w:r>
+        <w:rPr>
+          <w:lang w:val="ro-RO"/>
+        </w:rPr>
+        <w:t xml:space="preserve">accesează pagina unde utilizatorul își creează cont, prin introducerea datelor în căsuțele de </w:t>
+      </w:r>
+      <w:r>
+        <w:rPr>
+          <w:i/>
+          <w:lang w:val="ro-RO"/>
+        </w:rPr>
+        <w:t>input</w:t>
+      </w:r>
+      <w:r>
+        <w:rPr>
+          <w:lang w:val="ro-RO"/>
+        </w:rPr>
+        <w:t xml:space="preserve">. În urma apăsării </w:t>
+      </w:r>
+      <w:r>
+        <w:rPr>
+          <w:i/>
+          <w:lang w:val="ro-RO"/>
+        </w:rPr>
+        <w:t>click</w:t>
+      </w:r>
+      <w:r>
+        <w:rPr>
+          <w:lang w:val="ro-RO"/>
+        </w:rPr>
+        <w:t xml:space="preserve"> pe butonul </w:t>
+      </w:r>
+      <w:r>
+        <w:t>“</w:t>
+      </w:r>
+      <w:r>
+        <w:rPr>
+          <w:i/>
+          <w:lang w:val="ro-RO"/>
+        </w:rPr>
+        <w:t>Create</w:t>
+      </w:r>
+      <w:r>
+        <w:rPr>
+          <w:lang w:val="ro-RO"/>
+        </w:rPr>
+        <w:t>”</w:t>
+      </w:r>
+      <w:r>
+        <w:rPr>
+          <w:lang w:val="ro-RO"/>
+        </w:rPr>
+        <w:t xml:space="preserve">, utilizatorul va primi </w:t>
+      </w:r>
+      <w:r>
+        <w:rPr>
+          <w:i/>
+          <w:lang w:val="ro-RO"/>
+        </w:rPr>
+        <w:t xml:space="preserve">e-mail, </w:t>
+      </w:r>
+      <w:r>
+        <w:rPr>
+          <w:lang w:val="ro-RO"/>
+        </w:rPr>
+        <w:t xml:space="preserve">cu un </w:t>
+      </w:r>
+      <w:r>
+        <w:rPr>
+          <w:i/>
+          <w:lang w:val="ro-RO"/>
+        </w:rPr>
+        <w:t>link</w:t>
+      </w:r>
+      <w:r>
+        <w:rPr>
+          <w:lang w:val="ro-RO"/>
+        </w:rPr>
+        <w:t xml:space="preserve"> unde va putea să-și introducă parola. </w:t>
+      </w:r>
+    </w:p>
+    <w:p>
+      <w:pPr>
+        <w:rPr>
+          <w:lang w:val="ro-RO"/>
+        </w:rPr>
+      </w:pPr>
+      <w:r>
+        <w:rPr>
+          <w:noProof/>
+        </w:rPr>
+        <w:drawing>
+          <wp:inline distT="0" distB="0" distL="0" distR="0">
+            <wp:extent cx="5943600" cy="4467225"/>
+            <wp:effectExtent l="0" t="0" r="0" b="9525"/>
+            <wp:docPr id="4" name="Picture 4" descr="C:\Users\Dia\AppData\Local\Microsoft\Windows\INetCache\Content.Word\newUserUI.PNG"/>
+            <wp:cNvGraphicFramePr>
+              <a:graphicFrameLocks xmlns:a="http://schemas.openxmlformats.org/drawingml/2006/main" noChangeAspect="1"/>
+            </wp:cNvGraphicFramePr>
+            <a:graphic xmlns:a="http://schemas.openxmlformats.org/drawingml/2006/main">
+              <a:graphicData uri="http://schemas.openxmlformats.org/drawingml/2006/picture">
+                <pic:pic xmlns:pic="http://schemas.openxmlformats.org/drawingml/2006/picture">
+                  <pic:nvPicPr>
+                    <pic:cNvPr id="0" name="Picture 14" descr="C:\Users\Dia\AppData\Local\Microsoft\Windows\INetCache\Content.Word\newUserUI.PNG"/>
+                    <pic:cNvPicPr>
+                      <a:picLocks noChangeAspect="1" noChangeArrowheads="1"/>
+                    </pic:cNvPicPr>
+                  </pic:nvPicPr>
+                  <pic:blipFill>
+                    <a:blip r:embed="rId19">
+                      <a:extLst>
+                        <a:ext uri="{28A0092B-C50C-407E-A947-70E740481C1C}">
+                          <a14:useLocalDpi xmlns:a14="http://schemas.microsoft.com/office/drawing/2010/main" val="0"/>
+                        </a:ext>
+                      </a:extLst>
+                    </a:blip>
+                    <a:srcRect/>
+                    <a:stretch>
+                      <a:fillRect/>
+                    </a:stretch>
+                  </pic:blipFill>
+                  <pic:spPr bwMode="auto">
+                    <a:xfrm>
+                      <a:off x="0" y="0"/>
+                      <a:ext cx="5943600" cy="4467225"/>
+                    </a:xfrm>
+                    <a:prstGeom prst="rect">
+                      <a:avLst/>
+                    </a:prstGeom>
+                    <a:noFill/>
+                    <a:ln>
+                      <a:noFill/>
+                    </a:ln>
+                  </pic:spPr>
+                </pic:pic>
+              </a:graphicData>
+            </a:graphic>
+          </wp:inline>
+        </w:drawing>
+      </w:r>
+    </w:p>
+    <w:p>
+      <w:pPr>
+        <w:jc w:val="center"/>
+        <w:rPr>
+          <w:i/>
+          <w:color w:val="17365D" w:themeColor="text2" w:themeShade="BF"/>
+          <w:sz w:val="20"/>
+          <w:szCs w:val="20"/>
+          <w:lang w:val="ro-RO"/>
+        </w:rPr>
+      </w:pPr>
+      <w:r>
+        <w:rPr>
+          <w:lang w:val="ro-RO"/>
+        </w:rPr>
+        <w:tab/>
+      </w:r>
+      <w:r>
+        <w:rPr>
+          <w:i/>
+          <w:color w:val="17365D" w:themeColor="text2" w:themeShade="BF"/>
+          <w:sz w:val="20"/>
+          <w:szCs w:val="20"/>
+        </w:rPr>
+        <w:t xml:space="preserve">Figura </w:t>
+      </w:r>
+      <w:r>
+        <w:rPr>
+          <w:i/>
+          <w:color w:val="17365D" w:themeColor="text2" w:themeShade="BF"/>
+          <w:sz w:val="20"/>
+          <w:szCs w:val="20"/>
+        </w:rPr>
+        <w:t>12</w:t>
+      </w:r>
+      <w:r>
+        <w:rPr>
+          <w:i/>
+          <w:color w:val="17365D" w:themeColor="text2" w:themeShade="BF"/>
+          <w:sz w:val="20"/>
+          <w:szCs w:val="20"/>
+        </w:rPr>
+        <w:t xml:space="preserve"> – </w:t>
+      </w:r>
+      <w:r>
+        <w:rPr>
+          <w:i/>
+          <w:color w:val="17365D" w:themeColor="text2" w:themeShade="BF"/>
+          <w:sz w:val="20"/>
+          <w:szCs w:val="20"/>
+        </w:rPr>
+        <w:t xml:space="preserve">Formular de </w:t>
+      </w:r>
+      <w:r>
+        <w:rPr>
+          <w:i/>
+          <w:color w:val="17365D" w:themeColor="text2" w:themeShade="BF"/>
+          <w:sz w:val="20"/>
+          <w:szCs w:val="20"/>
+          <w:lang w:val="ro-RO"/>
+        </w:rPr>
+        <w:t>înregistrare</w:t>
+      </w:r>
+    </w:p>
+    <w:p>
+      <w:pPr>
+        <w:rPr>
+          <w:sz w:val="20"/>
+          <w:szCs w:val="20"/>
+          <w:lang w:val="ro-RO"/>
+        </w:rPr>
+      </w:pPr>
+    </w:p>
+    <w:p>
+      <w:pPr>
+        <w:rPr>
+          <w:sz w:val="20"/>
+          <w:szCs w:val="20"/>
+          <w:lang w:val="ro-RO"/>
+        </w:rPr>
+      </w:pPr>
+    </w:p>
+    <w:p>
+      <w:pPr>
+        <w:rPr>
+          <w:sz w:val="20"/>
+          <w:szCs w:val="20"/>
+          <w:lang w:val="ro-RO"/>
+        </w:rPr>
+      </w:pPr>
+    </w:p>
+    <w:p>
+      <w:pPr>
+        <w:rPr>
+          <w:sz w:val="20"/>
+          <w:szCs w:val="20"/>
+          <w:lang w:val="ro-RO"/>
+        </w:rPr>
+      </w:pPr>
+    </w:p>
+    <w:p>
+      <w:pPr>
+        <w:rPr>
+          <w:sz w:val="20"/>
+          <w:szCs w:val="20"/>
+          <w:lang w:val="ro-RO"/>
+        </w:rPr>
+      </w:pPr>
+    </w:p>
+    <w:p>
+      <w:pPr>
+        <w:rPr>
+          <w:sz w:val="20"/>
+          <w:szCs w:val="20"/>
+          <w:lang w:val="ro-RO"/>
+        </w:rPr>
+      </w:pPr>
+    </w:p>
+    <w:p>
+      <w:pPr>
+        <w:rPr>
+          <w:sz w:val="20"/>
+          <w:szCs w:val="20"/>
+          <w:lang w:val="ro-RO"/>
+        </w:rPr>
+      </w:pPr>
+    </w:p>
+    <w:p>
+      <w:pPr>
+        <w:rPr>
+          <w:sz w:val="20"/>
+          <w:szCs w:val="20"/>
+          <w:lang w:val="ro-RO"/>
+        </w:rPr>
+      </w:pPr>
+    </w:p>
+    <w:p>
+      <w:pPr>
+        <w:rPr>
+          <w:sz w:val="20"/>
+          <w:szCs w:val="20"/>
+          <w:lang w:val="ro-RO"/>
+        </w:rPr>
+      </w:pPr>
+    </w:p>
+    <w:p>
+      <w:pPr>
+        <w:spacing w:line="360" w:lineRule="auto"/>
+        <w:rPr>
+          <w:szCs w:val="24"/>
+          <w:lang w:val="ro-RO"/>
+        </w:rPr>
+      </w:pPr>
+      <w:r>
+        <w:rPr>
+          <w:szCs w:val="24"/>
+          <w:lang w:val="ro-RO"/>
+        </w:rPr>
+        <w:t xml:space="preserve">Pagina </w:t>
+      </w:r>
+      <w:r>
+        <w:rPr>
+          <w:szCs w:val="24"/>
+        </w:rPr>
+        <w:t>“</w:t>
+      </w:r>
+      <w:r>
+        <w:rPr>
+          <w:i/>
+          <w:szCs w:val="24"/>
+        </w:rPr>
+        <w:t>SetNewPassword</w:t>
+      </w:r>
+      <w:r>
+        <w:rPr>
+          <w:szCs w:val="24"/>
+        </w:rPr>
+        <w:t xml:space="preserve">” </w:t>
+      </w:r>
+      <w:r>
+        <w:rPr>
+          <w:szCs w:val="24"/>
+          <w:lang w:val="ro-RO"/>
+        </w:rPr>
+        <w:t xml:space="preserve">este reprezentată de două casuțe de </w:t>
+      </w:r>
+      <w:r>
+        <w:rPr>
+          <w:i/>
+          <w:szCs w:val="24"/>
+          <w:lang w:val="ro-RO"/>
+        </w:rPr>
+        <w:t>input</w:t>
+      </w:r>
+      <w:r>
+        <w:rPr>
+          <w:szCs w:val="24"/>
+          <w:lang w:val="ro-RO"/>
+        </w:rPr>
+        <w:t xml:space="preserve">, cu etichetele aferente, alături de butonul de tip </w:t>
+      </w:r>
+      <w:r>
+        <w:rPr>
+          <w:i/>
+          <w:szCs w:val="24"/>
+          <w:lang w:val="ro-RO"/>
+        </w:rPr>
+        <w:t>submit</w:t>
+      </w:r>
+      <w:r>
+        <w:rPr>
+          <w:szCs w:val="24"/>
+          <w:lang w:val="ro-RO"/>
+        </w:rPr>
+        <w:t>, Confirm. Pe aceasta pagină, utilizatorul își creează o parolă pentru contul său, pentru a se putea autentifica.</w:t>
+      </w:r>
+    </w:p>
+    <w:p>
+      <w:pPr>
+        <w:tabs>
+          <w:tab w:val="left" w:pos="3855"/>
+        </w:tabs>
+        <w:rPr>
+          <w:lang w:val="ro-RO"/>
+        </w:rPr>
+      </w:pPr>
+      <w:r>
+        <w:rPr>
+          <w:lang w:val="ro-RO"/>
+        </w:rPr>
+        <w:pict>
+          <v:shape id="_x0000_i1033" type="#_x0000_t75" style="width:467.25pt;height:351pt">
+            <v:imagedata r:id="rId20" o:title="setpass"/>
+          </v:shape>
+        </w:pict>
+      </w:r>
+    </w:p>
+    <w:p>
+      <w:pPr>
+        <w:jc w:val="center"/>
+        <w:rPr>
+          <w:i/>
+          <w:color w:val="17365D" w:themeColor="text2" w:themeShade="BF"/>
+          <w:sz w:val="20"/>
+          <w:szCs w:val="20"/>
+          <w:lang w:val="ro-RO"/>
+        </w:rPr>
+      </w:pPr>
+      <w:r>
+        <w:rPr>
+          <w:i/>
+          <w:color w:val="17365D" w:themeColor="text2" w:themeShade="BF"/>
+          <w:sz w:val="20"/>
+          <w:szCs w:val="20"/>
+        </w:rPr>
+        <w:t xml:space="preserve">Figura </w:t>
+      </w:r>
+      <w:r>
+        <w:rPr>
+          <w:i/>
+          <w:color w:val="17365D" w:themeColor="text2" w:themeShade="BF"/>
+          <w:sz w:val="20"/>
+          <w:szCs w:val="20"/>
+        </w:rPr>
+        <w:t>1</w:t>
+      </w:r>
+      <w:r>
+        <w:rPr>
+          <w:i/>
+          <w:color w:val="17365D" w:themeColor="text2" w:themeShade="BF"/>
+          <w:sz w:val="20"/>
+          <w:szCs w:val="20"/>
+        </w:rPr>
+        <w:t>3</w:t>
+      </w:r>
+      <w:r>
+        <w:rPr>
+          <w:i/>
+          <w:color w:val="17365D" w:themeColor="text2" w:themeShade="BF"/>
+          <w:sz w:val="20"/>
+          <w:szCs w:val="20"/>
+        </w:rPr>
+        <w:t xml:space="preserve"> – </w:t>
+      </w:r>
+      <w:r>
+        <w:rPr>
+          <w:i/>
+          <w:color w:val="17365D" w:themeColor="text2" w:themeShade="BF"/>
+          <w:sz w:val="20"/>
+          <w:szCs w:val="20"/>
+        </w:rPr>
+        <w:t>Formular pentru introducerea parolei</w:t>
+      </w:r>
+    </w:p>
+    <w:p>
+      <w:pPr>
+        <w:tabs>
+          <w:tab w:val="left" w:pos="3405"/>
+        </w:tabs>
+        <w:rPr>
+          <w:lang w:val="ro-RO"/>
+        </w:rPr>
+      </w:pPr>
+    </w:p>
+    <w:p>
+      <w:pPr>
+        <w:tabs>
+          <w:tab w:val="left" w:pos="3405"/>
+        </w:tabs>
+        <w:rPr>
+          <w:lang w:val="ro-RO"/>
+        </w:rPr>
+      </w:pPr>
+    </w:p>
+    <w:p>
+      <w:pPr>
+        <w:tabs>
+          <w:tab w:val="left" w:pos="3405"/>
+        </w:tabs>
+        <w:rPr>
+          <w:lang w:val="ro-RO"/>
+        </w:rPr>
+      </w:pPr>
+    </w:p>
+    <w:p>
+      <w:pPr>
+        <w:tabs>
+          <w:tab w:val="left" w:pos="3405"/>
+        </w:tabs>
+        <w:rPr>
+          <w:lang w:val="ro-RO"/>
+        </w:rPr>
+      </w:pPr>
+    </w:p>
+    <w:p>
+      <w:pPr>
+        <w:tabs>
+          <w:tab w:val="left" w:pos="3405"/>
+        </w:tabs>
+        <w:rPr>
+          <w:lang w:val="ro-RO"/>
+        </w:rPr>
+      </w:pPr>
+    </w:p>
+    <w:p>
+      <w:pPr>
+        <w:tabs>
+          <w:tab w:val="left" w:pos="3405"/>
+        </w:tabs>
+        <w:rPr>
+          <w:lang w:val="ro-RO"/>
+        </w:rPr>
+      </w:pPr>
+    </w:p>
+    <w:p>
+      <w:pPr>
+        <w:tabs>
+          <w:tab w:val="left" w:pos="3405"/>
+        </w:tabs>
+        <w:rPr>
+          <w:lang w:val="ro-RO"/>
+        </w:rPr>
+      </w:pPr>
+    </w:p>
+    <w:p>
+      <w:pPr>
+        <w:tabs>
+          <w:tab w:val="left" w:pos="3405"/>
+        </w:tabs>
+        <w:rPr>
+          <w:lang w:val="ro-RO"/>
+        </w:rPr>
+      </w:pPr>
+    </w:p>
+    <w:p>
+      <w:pPr>
+        <w:tabs>
+          <w:tab w:val="left" w:pos="3405"/>
+        </w:tabs>
+        <w:rPr>
+          <w:lang w:val="ro-RO"/>
+        </w:rPr>
+      </w:pPr>
+    </w:p>
+    <w:p>
+      <w:pPr>
+        <w:tabs>
+          <w:tab w:val="left" w:pos="3405"/>
+        </w:tabs>
+        <w:spacing w:line="360" w:lineRule="auto"/>
+        <w:rPr>
+          <w:lang w:val="ro-RO"/>
+        </w:rPr>
+      </w:pPr>
+    </w:p>
+    <w:p>
+      <w:pPr>
+        <w:tabs>
+          <w:tab w:val="left" w:pos="3405"/>
+        </w:tabs>
+        <w:spacing w:line="360" w:lineRule="auto"/>
+        <w:rPr>
+          <w:lang w:val="ro-RO"/>
+        </w:rPr>
+      </w:pPr>
+      <w:r>
+        <w:rPr>
+          <w:lang w:val="ro-RO"/>
+        </w:rPr>
+        <w:t xml:space="preserve">După confirmarea parolei, utilizatorul </w:t>
+      </w:r>
+      <w:r>
+        <w:rPr>
+          <w:lang w:val="ro-RO"/>
+        </w:rPr>
+        <w:t>este redirecționat către pagina de autentificare.</w:t>
+      </w:r>
+      <w:r>
+        <w:rPr>
+          <w:lang w:val="ro-RO"/>
+        </w:rPr>
+        <w:t xml:space="preserve"> Aici introduce adresa de </w:t>
+      </w:r>
+      <w:r>
+        <w:rPr>
+          <w:i/>
+          <w:lang w:val="ro-RO"/>
+        </w:rPr>
+        <w:t>e-mail</w:t>
+      </w:r>
+      <w:r>
+        <w:rPr>
+          <w:lang w:val="ro-RO"/>
+        </w:rPr>
+        <w:t xml:space="preserve"> și parola proaspăt </w:t>
+      </w:r>
+      <w:r>
+        <w:rPr>
+          <w:lang w:val="ro-RO"/>
+        </w:rPr>
+        <w:t>creată</w:t>
+      </w:r>
+      <w:r>
+        <w:rPr>
+          <w:lang w:val="ro-RO"/>
+        </w:rPr>
+        <w:t xml:space="preserve">, fiind mai apoi trimis, din nou, la pagina actualizată de </w:t>
+      </w:r>
+      <w:r>
+        <w:t>“</w:t>
+      </w:r>
+      <w:r>
+        <w:rPr>
+          <w:i/>
+          <w:lang w:val="ro-RO"/>
+        </w:rPr>
+        <w:t>Home</w:t>
+      </w:r>
+      <w:r>
+        <w:t>”</w:t>
+      </w:r>
+      <w:r>
+        <w:rPr>
+          <w:lang w:val="ro-RO"/>
+        </w:rPr>
+        <w:t>.</w:t>
+      </w:r>
+    </w:p>
+    <w:p>
+      <w:pPr>
+        <w:rPr>
+          <w:lang w:val="ro-RO"/>
+        </w:rPr>
+      </w:pPr>
+      <w:r>
+        <w:rPr>
+          <w:lang w:val="ro-RO"/>
+        </w:rPr>
+        <w:pict>
+          <v:shape id="_x0000_i1031" type="#_x0000_t75" style="width:468pt;height:351.75pt">
+            <v:imagedata r:id="rId21" o:title="loginUI"/>
+          </v:shape>
+        </w:pict>
+      </w:r>
+    </w:p>
+    <w:p>
+      <w:pPr>
+        <w:jc w:val="center"/>
+        <w:rPr>
+          <w:i/>
+          <w:color w:val="17365D" w:themeColor="text2" w:themeShade="BF"/>
+          <w:sz w:val="20"/>
+          <w:szCs w:val="20"/>
+          <w:lang w:val="ro-RO"/>
+        </w:rPr>
+      </w:pPr>
+      <w:r>
+        <w:rPr>
+          <w:i/>
+          <w:color w:val="17365D" w:themeColor="text2" w:themeShade="BF"/>
+          <w:sz w:val="20"/>
+          <w:szCs w:val="20"/>
+        </w:rPr>
+        <w:t xml:space="preserve">Figura </w:t>
+      </w:r>
+      <w:r>
+        <w:rPr>
+          <w:i/>
+          <w:color w:val="17365D" w:themeColor="text2" w:themeShade="BF"/>
+          <w:sz w:val="20"/>
+          <w:szCs w:val="20"/>
+        </w:rPr>
+        <w:t>1</w:t>
+      </w:r>
+      <w:r>
+        <w:rPr>
+          <w:i/>
+          <w:color w:val="17365D" w:themeColor="text2" w:themeShade="BF"/>
+          <w:sz w:val="20"/>
+          <w:szCs w:val="20"/>
+        </w:rPr>
+        <w:t>4</w:t>
+      </w:r>
+      <w:r>
+        <w:rPr>
+          <w:i/>
+          <w:color w:val="17365D" w:themeColor="text2" w:themeShade="BF"/>
+          <w:sz w:val="20"/>
+          <w:szCs w:val="20"/>
+        </w:rPr>
+        <w:t xml:space="preserve"> – </w:t>
+      </w:r>
+      <w:r>
+        <w:rPr>
+          <w:i/>
+          <w:color w:val="17365D" w:themeColor="text2" w:themeShade="BF"/>
+          <w:sz w:val="20"/>
+          <w:szCs w:val="20"/>
+        </w:rPr>
+        <w:t>Formular de autentificare</w:t>
+      </w:r>
+    </w:p>
+    <w:p>
+      <w:pPr>
+        <w:tabs>
+          <w:tab w:val="left" w:pos="3750"/>
+        </w:tabs>
+        <w:rPr>
+          <w:lang w:val="ro-RO"/>
+        </w:rPr>
+      </w:pPr>
+    </w:p>
+    <w:p>
+      <w:pPr>
+        <w:rPr>
+          <w:lang w:val="ro-RO"/>
+        </w:rPr>
+      </w:pPr>
     </w:p>
     <w:p>
       <w:pPr>
@@ -16941,6 +18089,7 @@
           <w:noProof/>
           <w:lang w:val="ro-RO"/>
         </w:rPr>
+        <w:lastRenderedPageBreak/>
         <w:t>5.2 Procese şi Algoritmi</w:t>
       </w:r>
       <w:bookmarkEnd w:id="27"/>
@@ -17255,7 +18404,6 @@
           <w:color w:val="7F7F7F" w:themeColor="text1" w:themeTint="80"/>
           <w:lang w:val="ro-RO"/>
         </w:rPr>
-        <w:lastRenderedPageBreak/>
         <w:t>Servere (pentru bazele de date, HTTP etc.)</w:t>
       </w:r>
     </w:p>
@@ -17380,6 +18528,35 @@
     </w:p>
     <w:p>
       <w:pPr>
+        <w:rPr>
+          <w:i/>
+          <w:noProof/>
+          <w:color w:val="7F7F7F" w:themeColor="text1" w:themeTint="80"/>
+          <w:lang w:val="ro-RO"/>
+        </w:rPr>
+      </w:pPr>
+      <w:r>
+        <w:rPr>
+          <w:i/>
+          <w:noProof/>
+          <w:color w:val="7F7F7F" w:themeColor="text1" w:themeTint="80"/>
+          <w:lang w:val="ro-RO"/>
+        </w:rPr>
+        <w:lastRenderedPageBreak/>
+        <w:t xml:space="preserve">asp . net c# </w:t>
+      </w:r>
+      <w:r>
+        <w:rPr>
+          <w:i/>
+          <w:noProof/>
+          <w:color w:val="7F7F7F" w:themeColor="text1" w:themeTint="80"/>
+          <w:lang w:val="ro-RO"/>
+        </w:rPr>
+        <w:t xml:space="preserve">, ef, mvc, localhost, windows </w:t>
+      </w:r>
+    </w:p>
+    <w:p>
+      <w:pPr>
         <w:pStyle w:val="Heading1"/>
         <w:rPr>
           <w:noProof/>
@@ -17398,55 +18575,1136 @@
     </w:p>
     <w:p>
       <w:pPr>
+        <w:rPr>
+          <w:lang w:val="ro-RO"/>
+        </w:rPr>
+      </w:pPr>
+    </w:p>
+    <w:tbl>
+      <w:tblPr>
+        <w:tblW w:w="0" w:type="auto"/>
+        <w:tblInd w:w="-5" w:type="dxa"/>
+        <w:tblLook w:val="04A0" w:firstRow="1" w:lastRow="0" w:firstColumn="1" w:lastColumn="0" w:noHBand="0" w:noVBand="1"/>
+      </w:tblPr>
+      <w:tblGrid>
+        <w:gridCol w:w="530"/>
+        <w:gridCol w:w="1356"/>
+        <w:gridCol w:w="7695"/>
+      </w:tblGrid>
+      <w:tr>
+        <w:trPr>
+          <w:trHeight w:val="630"/>
+        </w:trPr>
+        <w:tc>
+          <w:tcPr>
+            <w:tcW w:w="0" w:type="auto"/>
+            <w:tcBorders>
+              <w:top w:val="single" w:sz="4" w:space="0" w:color="auto"/>
+              <w:left w:val="single" w:sz="4" w:space="0" w:color="auto"/>
+              <w:bottom w:val="single" w:sz="4" w:space="0" w:color="auto"/>
+              <w:right w:val="single" w:sz="4" w:space="0" w:color="auto"/>
+            </w:tcBorders>
+            <w:vAlign w:val="center"/>
+          </w:tcPr>
+          <w:p>
+            <w:pPr>
+              <w:spacing w:after="0" w:line="240" w:lineRule="auto"/>
+              <w:jc w:val="center"/>
+              <w:rPr>
+                <w:rFonts w:eastAsia="Times New Roman" w:cs="Times New Roman"/>
+                <w:color w:val="000000"/>
+                <w:szCs w:val="24"/>
+                <w:lang w:val="ro-RO" w:eastAsia="ro-RO"/>
+              </w:rPr>
+            </w:pPr>
+            <w:r>
+              <w:rPr>
+                <w:rFonts w:eastAsia="Times New Roman" w:cs="Times New Roman"/>
+                <w:color w:val="000000"/>
+                <w:szCs w:val="24"/>
+                <w:lang w:val="ro-RO" w:eastAsia="ro-RO"/>
+              </w:rPr>
+              <w:t>Nr.</w:t>
+            </w:r>
+          </w:p>
+        </w:tc>
+        <w:tc>
+          <w:tcPr>
+            <w:tcW w:w="0" w:type="auto"/>
+            <w:tcBorders>
+              <w:top w:val="single" w:sz="4" w:space="0" w:color="auto"/>
+              <w:left w:val="single" w:sz="4" w:space="0" w:color="auto"/>
+              <w:bottom w:val="single" w:sz="4" w:space="0" w:color="auto"/>
+              <w:right w:val="single" w:sz="4" w:space="0" w:color="auto"/>
+            </w:tcBorders>
+            <w:noWrap/>
+            <w:vAlign w:val="center"/>
+          </w:tcPr>
+          <w:p>
+            <w:pPr>
+              <w:spacing w:after="0" w:line="240" w:lineRule="auto"/>
+              <w:jc w:val="center"/>
+              <w:rPr>
+                <w:rFonts w:eastAsia="Times New Roman" w:cs="Times New Roman"/>
+                <w:color w:val="000000"/>
+                <w:szCs w:val="24"/>
+                <w:lang w:val="ro-RO" w:eastAsia="ro-RO"/>
+              </w:rPr>
+            </w:pPr>
+            <w:r>
+              <w:rPr>
+                <w:rFonts w:eastAsia="Times New Roman" w:cs="Times New Roman"/>
+                <w:color w:val="000000"/>
+                <w:szCs w:val="24"/>
+                <w:lang w:val="ro-RO" w:eastAsia="ro-RO"/>
+              </w:rPr>
+              <w:t>Termen</w:t>
+            </w:r>
+          </w:p>
+        </w:tc>
+        <w:tc>
+          <w:tcPr>
+            <w:tcW w:w="0" w:type="auto"/>
+            <w:tcBorders>
+              <w:top w:val="single" w:sz="4" w:space="0" w:color="auto"/>
+              <w:left w:val="nil"/>
+              <w:bottom w:val="single" w:sz="4" w:space="0" w:color="auto"/>
+              <w:right w:val="single" w:sz="4" w:space="0" w:color="auto"/>
+            </w:tcBorders>
+            <w:vAlign w:val="center"/>
+          </w:tcPr>
+          <w:p>
+            <w:pPr>
+              <w:spacing w:after="0" w:line="240" w:lineRule="auto"/>
+              <w:jc w:val="center"/>
+              <w:rPr>
+                <w:rFonts w:eastAsia="Times New Roman" w:cs="Times New Roman"/>
+                <w:color w:val="000000"/>
+                <w:szCs w:val="24"/>
+                <w:lang w:val="ro-RO" w:eastAsia="ro-RO"/>
+              </w:rPr>
+            </w:pPr>
+            <w:r>
+              <w:rPr>
+                <w:rFonts w:eastAsia="Times New Roman" w:cs="Times New Roman"/>
+                <w:color w:val="000000"/>
+                <w:szCs w:val="24"/>
+                <w:lang w:val="ro-RO" w:eastAsia="ro-RO"/>
+              </w:rPr>
+              <w:t>Explicație</w:t>
+            </w:r>
+          </w:p>
+        </w:tc>
+      </w:tr>
+      <w:tr>
+        <w:trPr>
+          <w:trHeight w:val="630"/>
+        </w:trPr>
+        <w:tc>
+          <w:tcPr>
+            <w:tcW w:w="0" w:type="auto"/>
+            <w:tcBorders>
+              <w:top w:val="single" w:sz="4" w:space="0" w:color="auto"/>
+              <w:left w:val="single" w:sz="4" w:space="0" w:color="auto"/>
+              <w:bottom w:val="single" w:sz="4" w:space="0" w:color="auto"/>
+              <w:right w:val="single" w:sz="4" w:space="0" w:color="auto"/>
+            </w:tcBorders>
+            <w:vAlign w:val="center"/>
+          </w:tcPr>
+          <w:p>
+            <w:pPr>
+              <w:spacing w:after="0" w:line="240" w:lineRule="auto"/>
+              <w:jc w:val="center"/>
+              <w:rPr>
+                <w:rFonts w:eastAsia="Times New Roman" w:cs="Times New Roman"/>
+                <w:color w:val="000000"/>
+                <w:szCs w:val="24"/>
+                <w:lang w:val="ro-RO" w:eastAsia="ro-RO"/>
+              </w:rPr>
+            </w:pPr>
+            <w:r>
+              <w:rPr>
+                <w:rFonts w:eastAsia="Times New Roman" w:cs="Times New Roman"/>
+                <w:color w:val="000000"/>
+                <w:szCs w:val="24"/>
+                <w:lang w:val="ro-RO" w:eastAsia="ro-RO"/>
+              </w:rPr>
+              <w:t>1</w:t>
+            </w:r>
+          </w:p>
+        </w:tc>
+        <w:tc>
+          <w:tcPr>
+            <w:tcW w:w="0" w:type="auto"/>
+            <w:tcBorders>
+              <w:top w:val="single" w:sz="4" w:space="0" w:color="auto"/>
+              <w:left w:val="single" w:sz="4" w:space="0" w:color="auto"/>
+              <w:bottom w:val="single" w:sz="4" w:space="0" w:color="auto"/>
+              <w:right w:val="single" w:sz="4" w:space="0" w:color="auto"/>
+            </w:tcBorders>
+            <w:noWrap/>
+            <w:vAlign w:val="center"/>
+            <w:hideMark/>
+          </w:tcPr>
+          <w:p>
+            <w:pPr>
+              <w:spacing w:after="0" w:line="240" w:lineRule="auto"/>
+              <w:jc w:val="center"/>
+              <w:rPr>
+                <w:rFonts w:eastAsia="Times New Roman" w:cs="Times New Roman"/>
+                <w:color w:val="000000"/>
+                <w:szCs w:val="24"/>
+                <w:lang w:val="ro-RO" w:eastAsia="ro-RO"/>
+              </w:rPr>
+            </w:pPr>
+            <w:r>
+              <w:rPr>
+                <w:rFonts w:eastAsia="Times New Roman" w:cs="Times New Roman"/>
+                <w:color w:val="000000"/>
+                <w:szCs w:val="24"/>
+                <w:lang w:val="ro-RO" w:eastAsia="ro-RO"/>
+              </w:rPr>
+              <w:t xml:space="preserve">Peer review </w:t>
+            </w:r>
+          </w:p>
+        </w:tc>
+        <w:tc>
+          <w:tcPr>
+            <w:tcW w:w="0" w:type="auto"/>
+            <w:tcBorders>
+              <w:top w:val="single" w:sz="4" w:space="0" w:color="auto"/>
+              <w:left w:val="nil"/>
+              <w:bottom w:val="single" w:sz="4" w:space="0" w:color="auto"/>
+              <w:right w:val="single" w:sz="4" w:space="0" w:color="auto"/>
+            </w:tcBorders>
+            <w:vAlign w:val="bottom"/>
+            <w:hideMark/>
+          </w:tcPr>
+          <w:p>
+            <w:pPr>
+              <w:spacing w:after="0" w:line="240" w:lineRule="auto"/>
+              <w:jc w:val="center"/>
+              <w:rPr>
+                <w:rFonts w:eastAsia="Times New Roman" w:cs="Times New Roman"/>
+                <w:color w:val="000000"/>
+                <w:szCs w:val="24"/>
+                <w:lang w:val="ro-RO" w:eastAsia="ro-RO"/>
+              </w:rPr>
+            </w:pPr>
+            <w:r>
+              <w:rPr>
+                <w:rFonts w:eastAsia="Times New Roman" w:cs="Times New Roman"/>
+                <w:color w:val="000000"/>
+                <w:szCs w:val="24"/>
+                <w:lang w:val="ro-RO" w:eastAsia="ro-RO"/>
+              </w:rPr>
+              <w:t>un program de calculator care este folosit în general pentru prevenirea și eliminarea virușilor de computer,</w:t>
+            </w:r>
+          </w:p>
+        </w:tc>
+      </w:tr>
+      <w:tr>
+        <w:trPr>
+          <w:trHeight w:val="630"/>
+        </w:trPr>
+        <w:tc>
+          <w:tcPr>
+            <w:tcW w:w="0" w:type="auto"/>
+            <w:tcBorders>
+              <w:top w:val="nil"/>
+              <w:left w:val="single" w:sz="4" w:space="0" w:color="auto"/>
+              <w:bottom w:val="single" w:sz="4" w:space="0" w:color="auto"/>
+              <w:right w:val="single" w:sz="4" w:space="0" w:color="auto"/>
+            </w:tcBorders>
+            <w:vAlign w:val="center"/>
+          </w:tcPr>
+          <w:p>
+            <w:pPr>
+              <w:spacing w:after="0" w:line="240" w:lineRule="auto"/>
+              <w:jc w:val="center"/>
+              <w:rPr>
+                <w:rFonts w:eastAsia="Times New Roman" w:cs="Times New Roman"/>
+                <w:color w:val="000000"/>
+                <w:szCs w:val="24"/>
+                <w:lang w:eastAsia="ro-RO"/>
+              </w:rPr>
+            </w:pPr>
+            <w:r>
+              <w:rPr>
+                <w:rFonts w:eastAsia="Times New Roman" w:cs="Times New Roman"/>
+                <w:color w:val="000000"/>
+                <w:szCs w:val="24"/>
+                <w:lang w:eastAsia="ro-RO"/>
+              </w:rPr>
+              <w:t>2</w:t>
+            </w:r>
+          </w:p>
+        </w:tc>
+        <w:tc>
+          <w:tcPr>
+            <w:tcW w:w="0" w:type="auto"/>
+            <w:tcBorders>
+              <w:top w:val="nil"/>
+              <w:left w:val="single" w:sz="4" w:space="0" w:color="auto"/>
+              <w:bottom w:val="single" w:sz="4" w:space="0" w:color="auto"/>
+              <w:right w:val="single" w:sz="4" w:space="0" w:color="auto"/>
+            </w:tcBorders>
+            <w:noWrap/>
+            <w:vAlign w:val="center"/>
+            <w:hideMark/>
+          </w:tcPr>
+          <w:p>
+            <w:pPr>
+              <w:spacing w:after="0" w:line="240" w:lineRule="auto"/>
+              <w:jc w:val="center"/>
+              <w:rPr>
+                <w:rFonts w:eastAsia="Times New Roman" w:cs="Times New Roman"/>
+                <w:color w:val="000000"/>
+                <w:szCs w:val="24"/>
+                <w:lang w:val="ro-RO" w:eastAsia="ro-RO"/>
+              </w:rPr>
+            </w:pPr>
+            <w:r>
+              <w:rPr>
+                <w:rFonts w:eastAsia="Times New Roman" w:cs="Times New Roman"/>
+                <w:color w:val="000000"/>
+                <w:szCs w:val="24"/>
+                <w:lang w:eastAsia="ro-RO"/>
+              </w:rPr>
+              <w:t>MVC</w:t>
+            </w:r>
+          </w:p>
+        </w:tc>
+        <w:tc>
+          <w:tcPr>
+            <w:tcW w:w="0" w:type="auto"/>
+            <w:tcBorders>
+              <w:top w:val="nil"/>
+              <w:left w:val="nil"/>
+              <w:bottom w:val="single" w:sz="4" w:space="0" w:color="auto"/>
+              <w:right w:val="single" w:sz="4" w:space="0" w:color="auto"/>
+            </w:tcBorders>
+            <w:vAlign w:val="bottom"/>
+            <w:hideMark/>
+          </w:tcPr>
+          <w:p>
+            <w:pPr>
+              <w:spacing w:after="0" w:line="240" w:lineRule="auto"/>
+              <w:jc w:val="center"/>
+              <w:rPr>
+                <w:rFonts w:eastAsia="Times New Roman" w:cs="Times New Roman"/>
+                <w:color w:val="000000"/>
+                <w:szCs w:val="24"/>
+                <w:lang w:val="ro-RO" w:eastAsia="ro-RO"/>
+              </w:rPr>
+            </w:pPr>
+            <w:r>
+              <w:rPr>
+                <w:rFonts w:eastAsia="Times New Roman" w:cs="Times New Roman"/>
+                <w:color w:val="000000"/>
+                <w:szCs w:val="24"/>
+                <w:lang w:val="ro-RO" w:eastAsia="ro-RO"/>
+              </w:rPr>
+              <w:t>date care se stochează local de catre browserul de Internet, pentru a putea încărca ulterior paginile web mai rapid.</w:t>
+            </w:r>
+          </w:p>
+        </w:tc>
+      </w:tr>
+      <w:tr>
+        <w:trPr>
+          <w:trHeight w:val="630"/>
+        </w:trPr>
+        <w:tc>
+          <w:tcPr>
+            <w:tcW w:w="0" w:type="auto"/>
+            <w:tcBorders>
+              <w:top w:val="nil"/>
+              <w:left w:val="single" w:sz="4" w:space="0" w:color="auto"/>
+              <w:bottom w:val="single" w:sz="4" w:space="0" w:color="auto"/>
+              <w:right w:val="single" w:sz="4" w:space="0" w:color="auto"/>
+            </w:tcBorders>
+            <w:vAlign w:val="center"/>
+          </w:tcPr>
+          <w:p>
+            <w:pPr>
+              <w:spacing w:after="0" w:line="240" w:lineRule="auto"/>
+              <w:jc w:val="center"/>
+              <w:rPr>
+                <w:rFonts w:eastAsia="Times New Roman" w:cs="Times New Roman"/>
+                <w:color w:val="000000"/>
+                <w:szCs w:val="24"/>
+                <w:lang w:val="ro-RO" w:eastAsia="ro-RO"/>
+              </w:rPr>
+            </w:pPr>
+            <w:r>
+              <w:rPr>
+                <w:rFonts w:eastAsia="Times New Roman" w:cs="Times New Roman"/>
+                <w:color w:val="000000"/>
+                <w:szCs w:val="24"/>
+                <w:lang w:val="ro-RO" w:eastAsia="ro-RO"/>
+              </w:rPr>
+              <w:t>3</w:t>
+            </w:r>
+          </w:p>
+        </w:tc>
+        <w:tc>
+          <w:tcPr>
+            <w:tcW w:w="0" w:type="auto"/>
+            <w:tcBorders>
+              <w:top w:val="nil"/>
+              <w:left w:val="single" w:sz="4" w:space="0" w:color="auto"/>
+              <w:bottom w:val="single" w:sz="4" w:space="0" w:color="auto"/>
+              <w:right w:val="single" w:sz="4" w:space="0" w:color="auto"/>
+            </w:tcBorders>
+            <w:noWrap/>
+            <w:vAlign w:val="center"/>
+            <w:hideMark/>
+          </w:tcPr>
+          <w:p>
+            <w:pPr>
+              <w:spacing w:after="0" w:line="240" w:lineRule="auto"/>
+              <w:jc w:val="center"/>
+              <w:rPr>
+                <w:rFonts w:eastAsia="Times New Roman" w:cs="Times New Roman"/>
+                <w:color w:val="000000"/>
+                <w:szCs w:val="24"/>
+                <w:lang w:val="ro-RO" w:eastAsia="ro-RO"/>
+              </w:rPr>
+            </w:pPr>
+            <w:r>
+              <w:rPr>
+                <w:rFonts w:eastAsia="Times New Roman" w:cs="Times New Roman"/>
+                <w:color w:val="000000"/>
+                <w:szCs w:val="24"/>
+                <w:lang w:val="ro-RO" w:eastAsia="ro-RO"/>
+              </w:rPr>
+              <w:t>CSS</w:t>
+            </w:r>
+          </w:p>
+        </w:tc>
+        <w:tc>
+          <w:tcPr>
+            <w:tcW w:w="0" w:type="auto"/>
+            <w:tcBorders>
+              <w:top w:val="nil"/>
+              <w:left w:val="nil"/>
+              <w:bottom w:val="single" w:sz="4" w:space="0" w:color="auto"/>
+              <w:right w:val="single" w:sz="4" w:space="0" w:color="auto"/>
+            </w:tcBorders>
+            <w:vAlign w:val="bottom"/>
+            <w:hideMark/>
+          </w:tcPr>
+          <w:p>
+            <w:pPr>
+              <w:spacing w:after="0" w:line="240" w:lineRule="auto"/>
+              <w:jc w:val="center"/>
+              <w:rPr>
+                <w:rFonts w:eastAsia="Times New Roman" w:cs="Times New Roman"/>
+                <w:color w:val="000000"/>
+                <w:szCs w:val="24"/>
+                <w:lang w:val="ro-RO" w:eastAsia="ro-RO"/>
+              </w:rPr>
+            </w:pPr>
+            <w:r>
+              <w:rPr>
+                <w:rFonts w:eastAsia="Times New Roman" w:cs="Times New Roman"/>
+                <w:color w:val="000000"/>
+                <w:szCs w:val="24"/>
+                <w:lang w:val="ro-RO" w:eastAsia="ro-RO"/>
+              </w:rPr>
+              <w:t>Cascading Style Sheets, este un limbaj de stiluri, folosit pentru a evidenția anumite pasaje dintr-un document</w:t>
+            </w:r>
+          </w:p>
+        </w:tc>
+      </w:tr>
+      <w:tr>
+        <w:trPr>
+          <w:trHeight w:val="630"/>
+        </w:trPr>
+        <w:tc>
+          <w:tcPr>
+            <w:tcW w:w="0" w:type="auto"/>
+            <w:tcBorders>
+              <w:top w:val="nil"/>
+              <w:left w:val="single" w:sz="4" w:space="0" w:color="auto"/>
+              <w:bottom w:val="single" w:sz="4" w:space="0" w:color="auto"/>
+              <w:right w:val="single" w:sz="4" w:space="0" w:color="auto"/>
+            </w:tcBorders>
+            <w:vAlign w:val="center"/>
+          </w:tcPr>
+          <w:p>
+            <w:pPr>
+              <w:spacing w:after="0" w:line="240" w:lineRule="auto"/>
+              <w:jc w:val="center"/>
+              <w:rPr>
+                <w:rFonts w:eastAsia="Times New Roman" w:cs="Times New Roman"/>
+                <w:color w:val="000000"/>
+                <w:szCs w:val="24"/>
+                <w:lang w:val="ro-RO" w:eastAsia="ro-RO"/>
+              </w:rPr>
+            </w:pPr>
+            <w:r>
+              <w:rPr>
+                <w:rFonts w:eastAsia="Times New Roman" w:cs="Times New Roman"/>
+                <w:color w:val="000000"/>
+                <w:szCs w:val="24"/>
+                <w:lang w:val="ro-RO" w:eastAsia="ro-RO"/>
+              </w:rPr>
+              <w:t>4</w:t>
+            </w:r>
+          </w:p>
+        </w:tc>
+        <w:tc>
+          <w:tcPr>
+            <w:tcW w:w="0" w:type="auto"/>
+            <w:tcBorders>
+              <w:top w:val="nil"/>
+              <w:left w:val="single" w:sz="4" w:space="0" w:color="auto"/>
+              <w:bottom w:val="single" w:sz="4" w:space="0" w:color="auto"/>
+              <w:right w:val="single" w:sz="4" w:space="0" w:color="auto"/>
+            </w:tcBorders>
+            <w:noWrap/>
+            <w:vAlign w:val="center"/>
+            <w:hideMark/>
+          </w:tcPr>
+          <w:p>
+            <w:pPr>
+              <w:spacing w:after="0" w:line="240" w:lineRule="auto"/>
+              <w:jc w:val="center"/>
+              <w:rPr>
+                <w:rFonts w:eastAsia="Times New Roman" w:cs="Times New Roman"/>
+                <w:color w:val="000000"/>
+                <w:szCs w:val="24"/>
+                <w:lang w:val="ro-RO" w:eastAsia="ro-RO"/>
+              </w:rPr>
+            </w:pPr>
+            <w:r>
+              <w:rPr>
+                <w:rFonts w:eastAsia="Times New Roman" w:cs="Times New Roman"/>
+                <w:color w:val="000000"/>
+                <w:szCs w:val="24"/>
+                <w:lang w:val="ro-RO" w:eastAsia="ro-RO"/>
+              </w:rPr>
+              <w:t>Peer review</w:t>
+            </w:r>
+          </w:p>
+        </w:tc>
+        <w:tc>
+          <w:tcPr>
+            <w:tcW w:w="0" w:type="auto"/>
+            <w:tcBorders>
+              <w:top w:val="nil"/>
+              <w:left w:val="nil"/>
+              <w:bottom w:val="single" w:sz="4" w:space="0" w:color="auto"/>
+              <w:right w:val="single" w:sz="4" w:space="0" w:color="auto"/>
+            </w:tcBorders>
+            <w:vAlign w:val="bottom"/>
+            <w:hideMark/>
+          </w:tcPr>
+          <w:p>
+            <w:pPr>
+              <w:spacing w:after="0" w:line="240" w:lineRule="auto"/>
+              <w:jc w:val="center"/>
+              <w:rPr>
+                <w:rFonts w:eastAsia="Times New Roman" w:cs="Times New Roman"/>
+                <w:color w:val="000000"/>
+                <w:szCs w:val="24"/>
+                <w:lang w:val="ro-RO" w:eastAsia="ro-RO"/>
+              </w:rPr>
+            </w:pPr>
+            <w:r>
+              <w:rPr>
+                <w:rFonts w:eastAsia="Times New Roman" w:cs="Times New Roman"/>
+                <w:color w:val="000000"/>
+                <w:szCs w:val="24"/>
+                <w:lang w:val="ro-RO" w:eastAsia="ro-RO"/>
+              </w:rPr>
+              <w:t>este un sistem de securitate al rețelei care monitorizează intrările și ieșirile de date din rețea, pe baza unor reguli</w:t>
+            </w:r>
+          </w:p>
+        </w:tc>
+      </w:tr>
+      <w:tr>
+        <w:trPr>
+          <w:trHeight w:val="630"/>
+        </w:trPr>
+        <w:tc>
+          <w:tcPr>
+            <w:tcW w:w="0" w:type="auto"/>
+            <w:tcBorders>
+              <w:top w:val="nil"/>
+              <w:left w:val="single" w:sz="4" w:space="0" w:color="auto"/>
+              <w:bottom w:val="single" w:sz="4" w:space="0" w:color="auto"/>
+              <w:right w:val="single" w:sz="4" w:space="0" w:color="auto"/>
+            </w:tcBorders>
+            <w:vAlign w:val="center"/>
+          </w:tcPr>
+          <w:p>
+            <w:pPr>
+              <w:spacing w:after="0" w:line="240" w:lineRule="auto"/>
+              <w:jc w:val="center"/>
+              <w:rPr>
+                <w:rFonts w:eastAsia="Times New Roman" w:cs="Times New Roman"/>
+                <w:color w:val="000000"/>
+                <w:szCs w:val="24"/>
+                <w:lang w:val="ro-RO" w:eastAsia="ro-RO"/>
+              </w:rPr>
+            </w:pPr>
+            <w:r>
+              <w:rPr>
+                <w:rFonts w:eastAsia="Times New Roman" w:cs="Times New Roman"/>
+                <w:color w:val="000000"/>
+                <w:szCs w:val="24"/>
+                <w:lang w:val="ro-RO" w:eastAsia="ro-RO"/>
+              </w:rPr>
+              <w:t>5</w:t>
+            </w:r>
+          </w:p>
+        </w:tc>
+        <w:tc>
+          <w:tcPr>
+            <w:tcW w:w="0" w:type="auto"/>
+            <w:tcBorders>
+              <w:top w:val="nil"/>
+              <w:left w:val="single" w:sz="4" w:space="0" w:color="auto"/>
+              <w:bottom w:val="single" w:sz="4" w:space="0" w:color="auto"/>
+              <w:right w:val="single" w:sz="4" w:space="0" w:color="auto"/>
+            </w:tcBorders>
+            <w:noWrap/>
+            <w:vAlign w:val="center"/>
+            <w:hideMark/>
+          </w:tcPr>
+          <w:p>
+            <w:pPr>
+              <w:spacing w:after="0" w:line="240" w:lineRule="auto"/>
+              <w:jc w:val="center"/>
+              <w:rPr>
+                <w:rFonts w:eastAsia="Times New Roman" w:cs="Times New Roman"/>
+                <w:color w:val="000000"/>
+                <w:szCs w:val="24"/>
+                <w:lang w:val="ro-RO" w:eastAsia="ro-RO"/>
+              </w:rPr>
+            </w:pPr>
+            <w:r>
+              <w:rPr>
+                <w:rFonts w:eastAsia="Times New Roman" w:cs="Times New Roman"/>
+                <w:color w:val="000000"/>
+                <w:szCs w:val="24"/>
+                <w:lang w:val="ro-RO" w:eastAsia="ro-RO"/>
+              </w:rPr>
+              <w:t>fish-bone</w:t>
+            </w:r>
+          </w:p>
+        </w:tc>
+        <w:tc>
+          <w:tcPr>
+            <w:tcW w:w="0" w:type="auto"/>
+            <w:tcBorders>
+              <w:top w:val="nil"/>
+              <w:left w:val="nil"/>
+              <w:bottom w:val="single" w:sz="4" w:space="0" w:color="auto"/>
+              <w:right w:val="single" w:sz="4" w:space="0" w:color="auto"/>
+            </w:tcBorders>
+            <w:vAlign w:val="bottom"/>
+            <w:hideMark/>
+          </w:tcPr>
+          <w:p>
+            <w:pPr>
+              <w:spacing w:after="0" w:line="240" w:lineRule="auto"/>
+              <w:jc w:val="center"/>
+              <w:rPr>
+                <w:rFonts w:eastAsia="Times New Roman" w:cs="Times New Roman"/>
+                <w:color w:val="000000"/>
+                <w:szCs w:val="24"/>
+                <w:lang w:val="ro-RO" w:eastAsia="ro-RO"/>
+              </w:rPr>
+            </w:pPr>
+            <w:r>
+              <w:rPr>
+                <w:rFonts w:eastAsia="Times New Roman" w:cs="Times New Roman"/>
+                <w:color w:val="000000"/>
+                <w:szCs w:val="24"/>
+                <w:lang w:val="ro-RO" w:eastAsia="ro-RO"/>
+              </w:rPr>
+              <w:t>diagrama ,,schelet de pește” care ilustrează într-o manieră clară relațiile</w:t>
+            </w:r>
+            <w:r>
+              <w:rPr>
+                <w:rFonts w:eastAsia="Times New Roman" w:cs="Times New Roman"/>
+                <w:color w:val="000000"/>
+                <w:szCs w:val="24"/>
+                <w:lang w:val="ro-RO" w:eastAsia="ro-RO"/>
+              </w:rPr>
+              <w:br/>
+              <w:t>dintre un anumit efect identificat și cauzele potențiale ale acestuia</w:t>
+            </w:r>
+          </w:p>
+        </w:tc>
+      </w:tr>
+      <w:tr>
+        <w:trPr>
+          <w:trHeight w:val="315"/>
+        </w:trPr>
+        <w:tc>
+          <w:tcPr>
+            <w:tcW w:w="0" w:type="auto"/>
+            <w:tcBorders>
+              <w:top w:val="nil"/>
+              <w:left w:val="single" w:sz="4" w:space="0" w:color="auto"/>
+              <w:bottom w:val="single" w:sz="4" w:space="0" w:color="auto"/>
+              <w:right w:val="single" w:sz="4" w:space="0" w:color="auto"/>
+            </w:tcBorders>
+            <w:vAlign w:val="center"/>
+          </w:tcPr>
+          <w:p>
+            <w:pPr>
+              <w:spacing w:after="0" w:line="240" w:lineRule="auto"/>
+              <w:jc w:val="center"/>
+              <w:rPr>
+                <w:rFonts w:eastAsia="Times New Roman" w:cs="Times New Roman"/>
+                <w:color w:val="000000"/>
+                <w:szCs w:val="24"/>
+                <w:lang w:val="ro-RO" w:eastAsia="ro-RO"/>
+              </w:rPr>
+            </w:pPr>
+            <w:r>
+              <w:rPr>
+                <w:rFonts w:eastAsia="Times New Roman" w:cs="Times New Roman"/>
+                <w:color w:val="000000"/>
+                <w:szCs w:val="24"/>
+                <w:lang w:val="ro-RO" w:eastAsia="ro-RO"/>
+              </w:rPr>
+              <w:t>6</w:t>
+            </w:r>
+          </w:p>
+        </w:tc>
+        <w:tc>
+          <w:tcPr>
+            <w:tcW w:w="0" w:type="auto"/>
+            <w:tcBorders>
+              <w:top w:val="nil"/>
+              <w:left w:val="single" w:sz="4" w:space="0" w:color="auto"/>
+              <w:bottom w:val="single" w:sz="4" w:space="0" w:color="auto"/>
+              <w:right w:val="single" w:sz="4" w:space="0" w:color="auto"/>
+            </w:tcBorders>
+            <w:noWrap/>
+            <w:vAlign w:val="center"/>
+            <w:hideMark/>
+          </w:tcPr>
+          <w:p>
+            <w:pPr>
+              <w:spacing w:after="0" w:line="240" w:lineRule="auto"/>
+              <w:jc w:val="center"/>
+              <w:rPr>
+                <w:rFonts w:eastAsia="Times New Roman" w:cs="Times New Roman"/>
+                <w:color w:val="000000"/>
+                <w:szCs w:val="24"/>
+                <w:lang w:val="ro-RO" w:eastAsia="ro-RO"/>
+              </w:rPr>
+            </w:pPr>
+            <w:r>
+              <w:rPr>
+                <w:rFonts w:eastAsia="Times New Roman" w:cs="Times New Roman"/>
+                <w:color w:val="000000"/>
+                <w:szCs w:val="24"/>
+                <w:lang w:val="ro-RO" w:eastAsia="ro-RO"/>
+              </w:rPr>
+              <w:t>CSHTML</w:t>
+            </w:r>
+          </w:p>
+        </w:tc>
+        <w:tc>
+          <w:tcPr>
+            <w:tcW w:w="0" w:type="auto"/>
+            <w:tcBorders>
+              <w:top w:val="nil"/>
+              <w:left w:val="nil"/>
+              <w:bottom w:val="single" w:sz="4" w:space="0" w:color="auto"/>
+              <w:right w:val="single" w:sz="4" w:space="0" w:color="auto"/>
+            </w:tcBorders>
+            <w:vAlign w:val="bottom"/>
+            <w:hideMark/>
+          </w:tcPr>
+          <w:p>
+            <w:pPr>
+              <w:spacing w:after="0" w:line="240" w:lineRule="auto"/>
+              <w:jc w:val="center"/>
+              <w:rPr>
+                <w:rFonts w:eastAsia="Times New Roman" w:cs="Times New Roman"/>
+                <w:color w:val="000000"/>
+                <w:szCs w:val="24"/>
+                <w:lang w:val="ro-RO" w:eastAsia="ro-RO"/>
+              </w:rPr>
+            </w:pPr>
+            <w:r>
+              <w:rPr>
+                <w:rFonts w:eastAsia="Times New Roman" w:cs="Times New Roman"/>
+                <w:color w:val="000000"/>
+                <w:szCs w:val="24"/>
+                <w:lang w:val="ro-RO" w:eastAsia="ro-RO"/>
+              </w:rPr>
+              <w:t>HyperText Markup Language, limbaj de programare pentru pagini WEB</w:t>
+            </w:r>
+          </w:p>
+        </w:tc>
+      </w:tr>
+      <w:tr>
+        <w:trPr>
+          <w:trHeight w:val="315"/>
+        </w:trPr>
+        <w:tc>
+          <w:tcPr>
+            <w:tcW w:w="0" w:type="auto"/>
+            <w:tcBorders>
+              <w:top w:val="nil"/>
+              <w:left w:val="single" w:sz="4" w:space="0" w:color="auto"/>
+              <w:bottom w:val="single" w:sz="4" w:space="0" w:color="auto"/>
+              <w:right w:val="single" w:sz="4" w:space="0" w:color="auto"/>
+            </w:tcBorders>
+            <w:vAlign w:val="center"/>
+          </w:tcPr>
+          <w:p>
+            <w:pPr>
+              <w:spacing w:after="0" w:line="240" w:lineRule="auto"/>
+              <w:jc w:val="center"/>
+              <w:rPr>
+                <w:rFonts w:eastAsia="Times New Roman" w:cs="Times New Roman"/>
+                <w:color w:val="000000"/>
+                <w:szCs w:val="24"/>
+                <w:lang w:val="ro-RO" w:eastAsia="ro-RO"/>
+              </w:rPr>
+            </w:pPr>
+            <w:r>
+              <w:rPr>
+                <w:rFonts w:eastAsia="Times New Roman" w:cs="Times New Roman"/>
+                <w:color w:val="000000"/>
+                <w:szCs w:val="24"/>
+                <w:lang w:val="ro-RO" w:eastAsia="ro-RO"/>
+              </w:rPr>
+              <w:t>7</w:t>
+            </w:r>
+          </w:p>
+        </w:tc>
+        <w:tc>
+          <w:tcPr>
+            <w:tcW w:w="0" w:type="auto"/>
+            <w:tcBorders>
+              <w:top w:val="nil"/>
+              <w:left w:val="single" w:sz="4" w:space="0" w:color="auto"/>
+              <w:bottom w:val="single" w:sz="4" w:space="0" w:color="auto"/>
+              <w:right w:val="single" w:sz="4" w:space="0" w:color="auto"/>
+            </w:tcBorders>
+            <w:noWrap/>
+            <w:vAlign w:val="center"/>
+            <w:hideMark/>
+          </w:tcPr>
+          <w:p>
+            <w:pPr>
+              <w:spacing w:after="0" w:line="240" w:lineRule="auto"/>
+              <w:jc w:val="center"/>
+              <w:rPr>
+                <w:rFonts w:eastAsia="Times New Roman" w:cs="Times New Roman"/>
+                <w:color w:val="000000"/>
+                <w:szCs w:val="24"/>
+                <w:lang w:val="ro-RO" w:eastAsia="ro-RO"/>
+              </w:rPr>
+            </w:pPr>
+            <w:r>
+              <w:rPr>
+                <w:rFonts w:eastAsia="Times New Roman" w:cs="Times New Roman"/>
+                <w:color w:val="000000"/>
+                <w:szCs w:val="24"/>
+                <w:lang w:val="ro-RO" w:eastAsia="ro-RO"/>
+              </w:rPr>
+              <w:t>JavaScript</w:t>
+            </w:r>
+          </w:p>
+        </w:tc>
+        <w:tc>
+          <w:tcPr>
+            <w:tcW w:w="0" w:type="auto"/>
+            <w:tcBorders>
+              <w:top w:val="nil"/>
+              <w:left w:val="nil"/>
+              <w:bottom w:val="single" w:sz="4" w:space="0" w:color="auto"/>
+              <w:right w:val="single" w:sz="4" w:space="0" w:color="auto"/>
+            </w:tcBorders>
+            <w:vAlign w:val="bottom"/>
+            <w:hideMark/>
+          </w:tcPr>
+          <w:p>
+            <w:pPr>
+              <w:spacing w:after="0" w:line="240" w:lineRule="auto"/>
+              <w:jc w:val="center"/>
+              <w:rPr>
+                <w:rFonts w:eastAsia="Times New Roman" w:cs="Times New Roman"/>
+                <w:color w:val="000000"/>
+                <w:szCs w:val="24"/>
+                <w:lang w:val="ro-RO" w:eastAsia="ro-RO"/>
+              </w:rPr>
+            </w:pPr>
+            <w:r>
+              <w:rPr>
+                <w:rFonts w:eastAsia="Times New Roman" w:cs="Times New Roman"/>
+                <w:color w:val="000000"/>
+                <w:szCs w:val="24"/>
+                <w:lang w:val="ro-RO" w:eastAsia="ro-RO"/>
+              </w:rPr>
+              <w:t>Limbaj de pogramare pentru aplicatii WEB.</w:t>
+            </w:r>
+          </w:p>
+        </w:tc>
+      </w:tr>
+      <w:tr>
+        <w:trPr>
+          <w:trHeight w:val="315"/>
+        </w:trPr>
+        <w:tc>
+          <w:tcPr>
+            <w:tcW w:w="0" w:type="auto"/>
+            <w:tcBorders>
+              <w:top w:val="nil"/>
+              <w:left w:val="single" w:sz="4" w:space="0" w:color="auto"/>
+              <w:bottom w:val="single" w:sz="4" w:space="0" w:color="auto"/>
+              <w:right w:val="single" w:sz="4" w:space="0" w:color="auto"/>
+            </w:tcBorders>
+            <w:vAlign w:val="center"/>
+          </w:tcPr>
+          <w:p>
+            <w:pPr>
+              <w:spacing w:after="0" w:line="240" w:lineRule="auto"/>
+              <w:jc w:val="center"/>
+              <w:rPr>
+                <w:rFonts w:eastAsia="Times New Roman" w:cs="Times New Roman"/>
+                <w:color w:val="000000"/>
+                <w:szCs w:val="24"/>
+                <w:lang w:val="ro-RO" w:eastAsia="ro-RO"/>
+              </w:rPr>
+            </w:pPr>
+            <w:r>
+              <w:rPr>
+                <w:rFonts w:eastAsia="Times New Roman" w:cs="Times New Roman"/>
+                <w:color w:val="000000"/>
+                <w:szCs w:val="24"/>
+                <w:lang w:val="ro-RO" w:eastAsia="ro-RO"/>
+              </w:rPr>
+              <w:t>8</w:t>
+            </w:r>
+          </w:p>
+        </w:tc>
+        <w:tc>
+          <w:tcPr>
+            <w:tcW w:w="0" w:type="auto"/>
+            <w:tcBorders>
+              <w:top w:val="nil"/>
+              <w:left w:val="single" w:sz="4" w:space="0" w:color="auto"/>
+              <w:bottom w:val="single" w:sz="4" w:space="0" w:color="auto"/>
+              <w:right w:val="single" w:sz="4" w:space="0" w:color="auto"/>
+            </w:tcBorders>
+            <w:noWrap/>
+            <w:vAlign w:val="center"/>
+            <w:hideMark/>
+          </w:tcPr>
+          <w:p>
+            <w:pPr>
+              <w:spacing w:after="0" w:line="240" w:lineRule="auto"/>
+              <w:jc w:val="center"/>
+              <w:rPr>
+                <w:rFonts w:eastAsia="Times New Roman" w:cs="Times New Roman"/>
+                <w:color w:val="000000"/>
+                <w:szCs w:val="24"/>
+                <w:lang w:val="ro-RO" w:eastAsia="ro-RO"/>
+              </w:rPr>
+            </w:pPr>
+            <w:r>
+              <w:rPr>
+                <w:rFonts w:eastAsia="Times New Roman" w:cs="Times New Roman"/>
+                <w:color w:val="000000"/>
+                <w:szCs w:val="24"/>
+                <w:lang w:val="ro-RO" w:eastAsia="ro-RO"/>
+              </w:rPr>
+              <w:t>MySQL</w:t>
+            </w:r>
+          </w:p>
+        </w:tc>
+        <w:tc>
+          <w:tcPr>
+            <w:tcW w:w="0" w:type="auto"/>
+            <w:tcBorders>
+              <w:top w:val="nil"/>
+              <w:left w:val="nil"/>
+              <w:bottom w:val="single" w:sz="4" w:space="0" w:color="auto"/>
+              <w:right w:val="single" w:sz="4" w:space="0" w:color="auto"/>
+            </w:tcBorders>
+            <w:vAlign w:val="bottom"/>
+            <w:hideMark/>
+          </w:tcPr>
+          <w:p>
+            <w:pPr>
+              <w:spacing w:after="0" w:line="240" w:lineRule="auto"/>
+              <w:jc w:val="center"/>
+              <w:rPr>
+                <w:rFonts w:eastAsia="Times New Roman" w:cs="Times New Roman"/>
+                <w:color w:val="000000"/>
+                <w:szCs w:val="24"/>
+                <w:lang w:val="ro-RO" w:eastAsia="ro-RO"/>
+              </w:rPr>
+            </w:pPr>
+            <w:r>
+              <w:rPr>
+                <w:rFonts w:eastAsia="Times New Roman" w:cs="Times New Roman"/>
+                <w:color w:val="000000"/>
+                <w:szCs w:val="24"/>
+                <w:lang w:val="ro-RO" w:eastAsia="ro-RO"/>
+              </w:rPr>
+              <w:t>este un sistem de baze de date relaționale open-source</w:t>
+            </w:r>
+          </w:p>
+        </w:tc>
+      </w:tr>
+      <w:tr>
+        <w:trPr>
+          <w:trHeight w:val="630"/>
+        </w:trPr>
+        <w:tc>
+          <w:tcPr>
+            <w:tcW w:w="0" w:type="auto"/>
+            <w:tcBorders>
+              <w:top w:val="nil"/>
+              <w:left w:val="single" w:sz="4" w:space="0" w:color="auto"/>
+              <w:bottom w:val="single" w:sz="4" w:space="0" w:color="auto"/>
+              <w:right w:val="single" w:sz="4" w:space="0" w:color="auto"/>
+            </w:tcBorders>
+            <w:vAlign w:val="center"/>
+          </w:tcPr>
+          <w:p>
+            <w:pPr>
+              <w:spacing w:after="0" w:line="240" w:lineRule="auto"/>
+              <w:jc w:val="center"/>
+              <w:rPr>
+                <w:rFonts w:eastAsia="Times New Roman" w:cs="Times New Roman"/>
+                <w:color w:val="000000"/>
+                <w:szCs w:val="24"/>
+                <w:lang w:val="ro-RO" w:eastAsia="ro-RO"/>
+              </w:rPr>
+            </w:pPr>
+            <w:r>
+              <w:rPr>
+                <w:rFonts w:eastAsia="Times New Roman" w:cs="Times New Roman"/>
+                <w:color w:val="000000"/>
+                <w:szCs w:val="24"/>
+                <w:lang w:val="ro-RO" w:eastAsia="ro-RO"/>
+              </w:rPr>
+              <w:t>9</w:t>
+            </w:r>
+          </w:p>
+        </w:tc>
+        <w:tc>
+          <w:tcPr>
+            <w:tcW w:w="0" w:type="auto"/>
+            <w:tcBorders>
+              <w:top w:val="nil"/>
+              <w:left w:val="single" w:sz="4" w:space="0" w:color="auto"/>
+              <w:bottom w:val="single" w:sz="4" w:space="0" w:color="auto"/>
+              <w:right w:val="single" w:sz="4" w:space="0" w:color="auto"/>
+            </w:tcBorders>
+            <w:noWrap/>
+            <w:vAlign w:val="center"/>
+            <w:hideMark/>
+          </w:tcPr>
+          <w:p>
+            <w:pPr>
+              <w:spacing w:after="0" w:line="240" w:lineRule="auto"/>
+              <w:jc w:val="center"/>
+              <w:rPr>
+                <w:rFonts w:eastAsia="Times New Roman" w:cs="Times New Roman"/>
+                <w:color w:val="000000"/>
+                <w:szCs w:val="24"/>
+                <w:lang w:val="ro-RO" w:eastAsia="ro-RO"/>
+              </w:rPr>
+            </w:pPr>
+            <w:r>
+              <w:rPr>
+                <w:rFonts w:eastAsia="Times New Roman" w:cs="Times New Roman"/>
+                <w:color w:val="000000"/>
+                <w:szCs w:val="24"/>
+                <w:lang w:val="ro-RO" w:eastAsia="ro-RO"/>
+              </w:rPr>
+              <w:t>script</w:t>
+            </w:r>
+          </w:p>
+        </w:tc>
+        <w:tc>
+          <w:tcPr>
+            <w:tcW w:w="0" w:type="auto"/>
+            <w:tcBorders>
+              <w:top w:val="nil"/>
+              <w:left w:val="nil"/>
+              <w:bottom w:val="single" w:sz="4" w:space="0" w:color="auto"/>
+              <w:right w:val="single" w:sz="4" w:space="0" w:color="auto"/>
+            </w:tcBorders>
+            <w:vAlign w:val="bottom"/>
+            <w:hideMark/>
+          </w:tcPr>
+          <w:p>
+            <w:pPr>
+              <w:spacing w:after="0" w:line="240" w:lineRule="auto"/>
+              <w:jc w:val="center"/>
+              <w:rPr>
+                <w:rFonts w:eastAsia="Times New Roman" w:cs="Times New Roman"/>
+                <w:color w:val="000000"/>
+                <w:szCs w:val="24"/>
+                <w:lang w:val="ro-RO" w:eastAsia="ro-RO"/>
+              </w:rPr>
+            </w:pPr>
+            <w:r>
+              <w:rPr>
+                <w:rFonts w:eastAsia="Times New Roman" w:cs="Times New Roman"/>
+                <w:color w:val="000000"/>
+                <w:szCs w:val="24"/>
+                <w:lang w:val="ro-RO" w:eastAsia="ro-RO"/>
+              </w:rPr>
+              <w:t>este un program scris într-un limbaj de programare, care execută o anumită cerintă</w:t>
+            </w:r>
+          </w:p>
+        </w:tc>
+      </w:tr>
+    </w:tbl>
+    <w:p>
+      <w:pPr>
         <w:jc w:val="both"/>
         <w:rPr>
           <w:i/>
           <w:noProof/>
           <w:color w:val="7F7F7F" w:themeColor="text1" w:themeTint="80"/>
-          <w:szCs w:val="24"/>
-          <w:lang w:val="ro-RO"/>
-        </w:rPr>
-      </w:pPr>
-      <w:r>
-        <w:rPr>
-          <w:i/>
+          <w:lang w:val="ro-RO"/>
+        </w:rPr>
+      </w:pPr>
+    </w:p>
+    <w:p>
+      <w:pPr>
+        <w:jc w:val="both"/>
+        <w:rPr>
           <w:noProof/>
           <w:color w:val="7F7F7F" w:themeColor="text1" w:themeTint="80"/>
-          <w:szCs w:val="24"/>
-          <w:lang w:val="ro-RO"/>
-        </w:rPr>
-        <w:t xml:space="preserve">Aici prezentaţi un dicţionar de termeni cu definiții, explicații, descrieri ale conceptelor cheie (în special cele cu caracter tehnic) menţionate în document, eventual incluzând relaţii pe care conceptele le au între ele. Să includeţi un minim de 10 termeni. </w:t>
-      </w:r>
-    </w:p>
-    <w:p>
-      <w:pPr>
-        <w:spacing w:line="360" w:lineRule="auto"/>
-        <w:rPr>
-          <w:i/>
+          <w:lang w:val="ro-RO"/>
+        </w:rPr>
+      </w:pPr>
+      <w:r>
+        <w:rPr>
           <w:noProof/>
           <w:color w:val="7F7F7F" w:themeColor="text1" w:themeTint="80"/>
           <w:lang w:val="ro-RO"/>
         </w:rPr>
-      </w:pPr>
-      <w:r>
-        <w:rPr>
-          <w:i/>
+        <w:t xml:space="preserve">Asp net mvc </w:t>
+      </w:r>
+      <w:r>
+        <w:rPr>
           <w:noProof/>
           <w:color w:val="7F7F7F" w:themeColor="text1" w:themeTint="80"/>
-          <w:szCs w:val="24"/>
-          <w:lang w:val="ro-RO"/>
-        </w:rPr>
-        <w:t>Rolul acestei secţiuni este să facă raportul cât mai uşor de înţeles pentru o persoană non-tehnică, nefamiliarizată cu termenii de specialitate din domeniul IT, din activitatea de analiză</w:t>
-      </w:r>
-      <w:r>
-        <w:rPr>
-          <w:i/>
-          <w:noProof/>
-          <w:color w:val="7F7F7F" w:themeColor="text1" w:themeTint="80"/>
-          <w:szCs w:val="24"/>
-          <w:lang w:val="ro-RO"/>
-        </w:rPr>
-        <w:t xml:space="preserve"> a cerinţelor ori de proiect</w:t>
+          <w:lang w:val="ro-RO"/>
+        </w:rPr>
+        <w:t>web app</w:t>
       </w:r>
     </w:p>
     <w:sectPr>
@@ -17457,6 +19715,56 @@
     </w:sectPr>
   </w:body>
 </w:document>
+</file>
+
+<file path=word/endnotes.xml><?xml version="1.0" encoding="utf-8"?>
+<w:endnotes xmlns:wpc="http://schemas.microsoft.com/office/word/2010/wordprocessingCanvas" xmlns:mc="http://schemas.openxmlformats.org/markup-compatibility/2006" xmlns:o="urn:schemas-microsoft-com:office:office" xmlns:r="http://schemas.openxmlformats.org/officeDocument/2006/relationships" xmlns:m="http://schemas.openxmlformats.org/officeDocument/2006/math" xmlns:v="urn:schemas-microsoft-com:vml" xmlns:wp14="http://schemas.microsoft.com/office/word/2010/wordprocessingDrawing" xmlns:wp="http://schemas.openxmlformats.org/drawingml/2006/wordprocessingDrawing" xmlns:w10="urn:schemas-microsoft-com:office:word" xmlns:w="http://schemas.openxmlformats.org/wordprocessingml/2006/main" xmlns:w14="http://schemas.microsoft.com/office/word/2010/wordml" xmlns:wpg="http://schemas.microsoft.com/office/word/2010/wordprocessingGroup" xmlns:wpi="http://schemas.microsoft.com/office/word/2010/wordprocessingInk" xmlns:wne="http://schemas.microsoft.com/office/word/2006/wordml" xmlns:wps="http://schemas.microsoft.com/office/word/2010/wordprocessingShape" mc:Ignorable="w14 wp14">
+  <w:endnote w:type="separator" w:id="-1">
+    <w:p>
+      <w:pPr>
+        <w:spacing w:after="0" w:line="240" w:lineRule="auto"/>
+      </w:pPr>
+      <w:r>
+        <w:separator/>
+      </w:r>
+    </w:p>
+  </w:endnote>
+  <w:endnote w:type="continuationSeparator" w:id="0">
+    <w:p>
+      <w:pPr>
+        <w:spacing w:after="0" w:line="240" w:lineRule="auto"/>
+      </w:pPr>
+      <w:r>
+        <w:continuationSeparator/>
+      </w:r>
+    </w:p>
+  </w:endnote>
+</w:endnotes>
+</file>
+
+<file path=word/footnotes.xml><?xml version="1.0" encoding="utf-8"?>
+<w:footnotes xmlns:wpc="http://schemas.microsoft.com/office/word/2010/wordprocessingCanvas" xmlns:mc="http://schemas.openxmlformats.org/markup-compatibility/2006" xmlns:o="urn:schemas-microsoft-com:office:office" xmlns:r="http://schemas.openxmlformats.org/officeDocument/2006/relationships" xmlns:m="http://schemas.openxmlformats.org/officeDocument/2006/math" xmlns:v="urn:schemas-microsoft-com:vml" xmlns:wp14="http://schemas.microsoft.com/office/word/2010/wordprocessingDrawing" xmlns:wp="http://schemas.openxmlformats.org/drawingml/2006/wordprocessingDrawing" xmlns:w10="urn:schemas-microsoft-com:office:word" xmlns:w="http://schemas.openxmlformats.org/wordprocessingml/2006/main" xmlns:w14="http://schemas.microsoft.com/office/word/2010/wordml" xmlns:wpg="http://schemas.microsoft.com/office/word/2010/wordprocessingGroup" xmlns:wpi="http://schemas.microsoft.com/office/word/2010/wordprocessingInk" xmlns:wne="http://schemas.microsoft.com/office/word/2006/wordml" xmlns:wps="http://schemas.microsoft.com/office/word/2010/wordprocessingShape" mc:Ignorable="w14 wp14">
+  <w:footnote w:type="separator" w:id="-1">
+    <w:p>
+      <w:pPr>
+        <w:spacing w:after="0" w:line="240" w:lineRule="auto"/>
+      </w:pPr>
+      <w:r>
+        <w:separator/>
+      </w:r>
+    </w:p>
+  </w:footnote>
+  <w:footnote w:type="continuationSeparator" w:id="0">
+    <w:p>
+      <w:pPr>
+        <w:spacing w:after="0" w:line="240" w:lineRule="auto"/>
+      </w:pPr>
+      <w:r>
+        <w:continuationSeparator/>
+      </w:r>
+    </w:p>
+  </w:footnote>
+</w:footnotes>
 </file>
 
 <file path=word/numbering.xml><?xml version="1.0" encoding="utf-8"?>
@@ -21686,6 +23994,58 @@
       <w:lang w:val="ro-RO"/>
     </w:rPr>
   </w:style>
+  <w:style w:type="paragraph" w:styleId="Header">
+    <w:name w:val="header"/>
+    <w:basedOn w:val="Normal"/>
+    <w:link w:val="HeaderChar"/>
+    <w:uiPriority w:val="99"/>
+    <w:unhideWhenUsed/>
+    <w:rsid w:val="003071B0"/>
+    <w:pPr>
+      <w:tabs>
+        <w:tab w:val="center" w:pos="4680"/>
+        <w:tab w:val="right" w:pos="9360"/>
+      </w:tabs>
+      <w:spacing w:after="0" w:line="240" w:lineRule="auto"/>
+    </w:pPr>
+  </w:style>
+  <w:style w:type="character" w:customStyle="1" w:styleId="HeaderChar">
+    <w:name w:val="Header Char"/>
+    <w:basedOn w:val="DefaultParagraphFont"/>
+    <w:link w:val="Header"/>
+    <w:uiPriority w:val="99"/>
+    <w:rsid w:val="003071B0"/>
+    <w:rPr>
+      <w:rFonts w:ascii="Times New Roman" w:hAnsi="Times New Roman"/>
+      <w:sz w:val="24"/>
+    </w:rPr>
+  </w:style>
+  <w:style w:type="paragraph" w:styleId="Footer">
+    <w:name w:val="footer"/>
+    <w:basedOn w:val="Normal"/>
+    <w:link w:val="FooterChar"/>
+    <w:uiPriority w:val="99"/>
+    <w:unhideWhenUsed/>
+    <w:rsid w:val="003071B0"/>
+    <w:pPr>
+      <w:tabs>
+        <w:tab w:val="center" w:pos="4680"/>
+        <w:tab w:val="right" w:pos="9360"/>
+      </w:tabs>
+      <w:spacing w:after="0" w:line="240" w:lineRule="auto"/>
+    </w:pPr>
+  </w:style>
+  <w:style w:type="character" w:customStyle="1" w:styleId="FooterChar">
+    <w:name w:val="Footer Char"/>
+    <w:basedOn w:val="DefaultParagraphFont"/>
+    <w:link w:val="Footer"/>
+    <w:uiPriority w:val="99"/>
+    <w:rsid w:val="003071B0"/>
+    <w:rPr>
+      <w:rFonts w:ascii="Times New Roman" w:hAnsi="Times New Roman"/>
+      <w:sz w:val="24"/>
+    </w:rPr>
+  </w:style>
 </w:styles>
 </file>
 
@@ -22158,6 +24518,58 @@
       <w:lang w:val="ro-RO"/>
     </w:rPr>
   </w:style>
+  <w:style w:type="paragraph" w:styleId="Header">
+    <w:name w:val="header"/>
+    <w:basedOn w:val="Normal"/>
+    <w:link w:val="HeaderChar"/>
+    <w:uiPriority w:val="99"/>
+    <w:unhideWhenUsed/>
+    <w:rsid w:val="003071B0"/>
+    <w:pPr>
+      <w:tabs>
+        <w:tab w:val="center" w:pos="4680"/>
+        <w:tab w:val="right" w:pos="9360"/>
+      </w:tabs>
+      <w:spacing w:after="0" w:line="240" w:lineRule="auto"/>
+    </w:pPr>
+  </w:style>
+  <w:style w:type="character" w:customStyle="1" w:styleId="HeaderChar">
+    <w:name w:val="Header Char"/>
+    <w:basedOn w:val="DefaultParagraphFont"/>
+    <w:link w:val="Header"/>
+    <w:uiPriority w:val="99"/>
+    <w:rsid w:val="003071B0"/>
+    <w:rPr>
+      <w:rFonts w:ascii="Times New Roman" w:hAnsi="Times New Roman"/>
+      <w:sz w:val="24"/>
+    </w:rPr>
+  </w:style>
+  <w:style w:type="paragraph" w:styleId="Footer">
+    <w:name w:val="footer"/>
+    <w:basedOn w:val="Normal"/>
+    <w:link w:val="FooterChar"/>
+    <w:uiPriority w:val="99"/>
+    <w:unhideWhenUsed/>
+    <w:rsid w:val="003071B0"/>
+    <w:pPr>
+      <w:tabs>
+        <w:tab w:val="center" w:pos="4680"/>
+        <w:tab w:val="right" w:pos="9360"/>
+      </w:tabs>
+      <w:spacing w:after="0" w:line="240" w:lineRule="auto"/>
+    </w:pPr>
+  </w:style>
+  <w:style w:type="character" w:customStyle="1" w:styleId="FooterChar">
+    <w:name w:val="Footer Char"/>
+    <w:basedOn w:val="DefaultParagraphFont"/>
+    <w:link w:val="Footer"/>
+    <w:uiPriority w:val="99"/>
+    <w:rsid w:val="003071B0"/>
+    <w:rPr>
+      <w:rFonts w:ascii="Times New Roman" w:hAnsi="Times New Roman"/>
+      <w:sz w:val="24"/>
+    </w:rPr>
+  </w:style>
 </w:styles>
 </file>
 
@@ -22276,8 +24688,8 @@
           <c:showBubbleSize val="0"/>
         </c:dLbls>
         <c:gapWidth val="150"/>
-        <c:axId val="123820672"/>
-        <c:axId val="123826560"/>
+        <c:axId val="115044352"/>
+        <c:axId val="115045888"/>
       </c:barChart>
       <c:lineChart>
         <c:grouping val="standard"/>
@@ -22377,11 +24789,11 @@
         </c:dLbls>
         <c:marker val="1"/>
         <c:smooth val="0"/>
-        <c:axId val="123828096"/>
-        <c:axId val="123829632"/>
+        <c:axId val="115047424"/>
+        <c:axId val="156992256"/>
       </c:lineChart>
       <c:catAx>
-        <c:axId val="123820672"/>
+        <c:axId val="115044352"/>
         <c:scaling>
           <c:orientation val="minMax"/>
         </c:scaling>
@@ -22403,7 +24815,7 @@
             <a:endParaRPr lang="en-US"/>
           </a:p>
         </c:txPr>
-        <c:crossAx val="123826560"/>
+        <c:crossAx val="115045888"/>
         <c:crosses val="autoZero"/>
         <c:auto val="1"/>
         <c:lblAlgn val="ctr"/>
@@ -22411,7 +24823,7 @@
         <c:noMultiLvlLbl val="0"/>
       </c:catAx>
       <c:valAx>
-        <c:axId val="123826560"/>
+        <c:axId val="115045888"/>
         <c:scaling>
           <c:orientation val="minMax"/>
         </c:scaling>
@@ -22422,12 +24834,12 @@
         <c:majorTickMark val="out"/>
         <c:minorTickMark val="none"/>
         <c:tickLblPos val="nextTo"/>
-        <c:crossAx val="123820672"/>
+        <c:crossAx val="115044352"/>
         <c:crosses val="autoZero"/>
         <c:crossBetween val="between"/>
       </c:valAx>
       <c:catAx>
-        <c:axId val="123828096"/>
+        <c:axId val="115047424"/>
         <c:scaling>
           <c:orientation val="minMax"/>
         </c:scaling>
@@ -22436,7 +24848,7 @@
         <c:majorTickMark val="out"/>
         <c:minorTickMark val="none"/>
         <c:tickLblPos val="nextTo"/>
-        <c:crossAx val="123829632"/>
+        <c:crossAx val="156992256"/>
         <c:crosses val="autoZero"/>
         <c:auto val="1"/>
         <c:lblAlgn val="ctr"/>
@@ -22444,7 +24856,7 @@
         <c:noMultiLvlLbl val="0"/>
       </c:catAx>
       <c:valAx>
-        <c:axId val="123829632"/>
+        <c:axId val="156992256"/>
         <c:scaling>
           <c:orientation val="minMax"/>
           <c:max val="1"/>
@@ -22456,7 +24868,7 @@
         <c:majorTickMark val="out"/>
         <c:minorTickMark val="none"/>
         <c:tickLblPos val="nextTo"/>
-        <c:crossAx val="123828096"/>
+        <c:crossAx val="115047424"/>
         <c:crosses val="max"/>
         <c:crossBetween val="between"/>
       </c:valAx>
@@ -22763,7 +25175,7 @@
 </file>
 
 <file path=customXml/itemProps1.xml><?xml version="1.0" encoding="utf-8"?>
-<ds:datastoreItem xmlns:ds="http://schemas.openxmlformats.org/officeDocument/2006/customXml" ds:itemID="{BA334BB6-00CC-475E-BD39-F5C2C8322E3C}">
+<ds:datastoreItem xmlns:ds="http://schemas.openxmlformats.org/officeDocument/2006/customXml" ds:itemID="{0EAE8C3A-D1AA-4C3E-BF8E-2C75132063DA}">
   <ds:schemaRefs>
     <ds:schemaRef ds:uri="http://schemas.openxmlformats.org/officeDocument/2006/bibliography"/>
   </ds:schemaRefs>

</xml_diff>

<commit_message>
documentatie - model de dezv
</commit_message>
<xml_diff>
--- a/Licenta.docx
+++ b/Licenta.docx
@@ -4524,7 +4524,7 @@
             <v:path o:extrusionok="f" gradientshapeok="t" o:connecttype="rect"/>
             <o:lock v:ext="edit" aspectratio="t"/>
           </v:shapetype>
-          <v:shape id="_x0000_i1025" type="#_x0000_t75" style="width:669.05pt;height:300.9pt">
+          <v:shape id="_x0000_i1025" type="#_x0000_t75" style="width:669.05pt;height:300.25pt">
             <v:imagedata r:id="rId10" o:title="new fishbone"/>
           </v:shape>
         </w:pict>
@@ -4967,7 +4967,7 @@
         </w:rPr>
         <w:lastRenderedPageBreak/>
         <w:pict>
-          <v:shape id="_x0000_i1026" type="#_x0000_t75" style="width:9in;height:201.75pt">
+          <v:shape id="_x0000_i1026" type="#_x0000_t75" style="width:661.6pt;height:272.4pt">
             <v:imagedata r:id="rId12" o:title="diagrama ob"/>
           </v:shape>
         </w:pict>
@@ -11060,10 +11060,6 @@
     <w:p>
       <w:pPr>
         <w:pStyle w:val="ListParagraph"/>
-        <w:numPr>
-          <w:ilvl w:val="0"/>
-          <w:numId w:val="16"/>
-        </w:numPr>
         <w:jc w:val="both"/>
         <w:rPr>
           <w:rFonts w:eastAsia="Times New Roman" w:cs="Arial"/>
@@ -11079,17 +11075,17 @@
           <w:szCs w:val="20"/>
           <w:lang w:val="ro-RO"/>
         </w:rPr>
-        <w:t>Îmbunătățirea conținutului</w:t>
-      </w:r>
-    </w:p>
-    <w:p>
-      <w:pPr>
-        <w:pStyle w:val="ListParagraph"/>
-        <w:jc w:val="both"/>
-        <w:rPr>
-          <w:lang w:val="ro-RO"/>
-        </w:rPr>
-      </w:pPr>
+        <w:t xml:space="preserve">Îmbunătățirea conținutului și </w:t>
+      </w:r>
+      <w:r>
+        <w:rPr>
+          <w:rFonts w:eastAsia="Times New Roman" w:cs="Arial"/>
+          <w:b/>
+          <w:szCs w:val="20"/>
+          <w:lang w:val="ro-RO"/>
+        </w:rPr>
+        <w:t>aducerea în plus de recomandări</w:t>
+      </w:r>
     </w:p>
     <w:tbl>
       <w:tblPr>
@@ -11179,6 +11175,9 @@
             <w:r>
               <w:t>IC</w:t>
             </w:r>
+            <w:r>
+              <w:t>AR</w:t>
+            </w:r>
           </w:p>
         </w:tc>
       </w:tr>
@@ -11213,6 +11212,12 @@
                 <w:lang w:val="ro-RO"/>
               </w:rPr>
               <w:t>Îmbunătățirea conținutului</w:t>
+            </w:r>
+            <w:r>
+              <w:rPr>
+                <w:lang w:val="ro-RO"/>
+              </w:rPr>
+              <w:t xml:space="preserve"> și aducerea în plus de recomandări</w:t>
             </w:r>
           </w:p>
         </w:tc>
@@ -11591,7 +11596,7 @@
           <w:szCs w:val="20"/>
           <w:lang w:val="ro-RO"/>
         </w:rPr>
-        <w:t xml:space="preserve"> Aducerea recomandărilor</w:t>
+        <w:t xml:space="preserve"> </w:t>
       </w:r>
       <w:r>
         <w:rPr>
@@ -11600,7 +11605,7 @@
           <w:szCs w:val="20"/>
           <w:lang w:val="ro-RO"/>
         </w:rPr>
-        <w:t xml:space="preserve"> </w:t>
+        <w:t>Evaluarea conținutului</w:t>
       </w:r>
     </w:p>
     <w:p>
@@ -11701,7 +11706,7 @@
               <w:jc w:val="both"/>
             </w:pPr>
             <w:r>
-              <w:t>IC</w:t>
+              <w:t>EC</w:t>
             </w:r>
           </w:p>
         </w:tc>
@@ -11736,7 +11741,7 @@
               <w:rPr>
                 <w:lang w:val="ro-RO"/>
               </w:rPr>
-              <w:t>Aducerea recomandărilor</w:t>
+              <w:t>Evaluarea conținutului</w:t>
             </w:r>
           </w:p>
         </w:tc>
@@ -11977,7 +11982,13 @@
               <w:rPr>
                 <w:lang w:val="ro-RO"/>
               </w:rPr>
-              <w:t>Recenzorii pot veni cu idei în completare, mai bogate, mai bine organizate</w:t>
+              <w:t xml:space="preserve">Recenzorii </w:t>
+            </w:r>
+            <w:r>
+              <w:rPr>
+                <w:lang w:val="ro-RO"/>
+              </w:rPr>
+              <w:t>evaluează lucrările științifice, oferind calificative</w:t>
             </w:r>
           </w:p>
         </w:tc>
@@ -12798,6 +12809,13 @@
         <w:t>lor</w:t>
       </w:r>
       <w:bookmarkEnd w:id="15"/>
+    </w:p>
+    <w:p>
+      <w:pPr>
+        <w:rPr>
+          <w:lang w:val="ro-RO"/>
+        </w:rPr>
+      </w:pPr>
     </w:p>
     <w:p>
       <w:pPr>
@@ -13068,14 +13086,14 @@
               <w:rPr>
                 <w:lang w:val="ro-RO"/>
               </w:rPr>
-              <w:t xml:space="preserve">este cel care va putea concepe o conferință, prin urmare va putea alege evaluatorii și de asemenea, cel care va </w:t>
+              <w:t xml:space="preserve">este cel care va putea concepe o conferință, prin urmare va </w:t>
             </w:r>
             <w:r>
               <w:rPr>
                 <w:lang w:val="ro-RO"/>
               </w:rPr>
               <w:lastRenderedPageBreak/>
-              <w:t>avea puterea de decizie finală în privința unei lucrări științifice.</w:t>
+              <w:t>putea alege evaluatorii și de asemenea, cel care va avea puterea de decizie finală în privința unei lucrări științifice.</w:t>
             </w:r>
           </w:p>
           <w:p>
@@ -13257,7 +13275,7 @@
           <w:lang w:val="ro-RO"/>
         </w:rPr>
         <w:pict>
-          <v:shape id="_x0000_i1033" type="#_x0000_t75" style="width:467.3pt;height:42.8pt">
+          <v:shape id="_x0000_i1027" type="#_x0000_t75" style="width:467.3pt;height:42.8pt">
             <v:imagedata r:id="rId13" o:title="diagractAdm"/>
           </v:shape>
         </w:pict>
@@ -13333,7 +13351,6 @@
         <w:rPr>
           <w:lang w:val="ro-RO"/>
         </w:rPr>
-        <w:lastRenderedPageBreak/>
         <w:t xml:space="preserve">În </w:t>
       </w:r>
       <w:r>
@@ -13451,7 +13468,7 @@
           <w:lang w:val="ro-RO"/>
         </w:rPr>
         <w:pict>
-          <v:shape id="_x0000_i1034" type="#_x0000_t75" style="width:468pt;height:450.35pt">
+          <v:shape id="_x0000_i1028" type="#_x0000_t75" style="width:468pt;height:450.35pt">
             <v:imagedata r:id="rId14" o:title="diagractUser"/>
           </v:shape>
         </w:pict>
@@ -13561,7 +13578,7 @@
         </w:rPr>
         <w:lastRenderedPageBreak/>
         <w:pict>
-          <v:shape id="_x0000_i1035" type="#_x0000_t75" style="width:571.25pt;height:398.05pt">
+          <v:shape id="_x0000_i1029" type="#_x0000_t75" style="width:571.25pt;height:398.05pt">
             <v:imagedata r:id="rId15" o:title="diagractPeer"/>
           </v:shape>
         </w:pict>
@@ -13681,7 +13698,7 @@
           <w:noProof/>
         </w:rPr>
         <w:pict>
-          <v:shape id="_x0000_i1027" type="#_x0000_t75" style="width:468pt;height:308.4pt">
+          <v:shape id="_x0000_i1030" type="#_x0000_t75" style="width:468pt;height:308.4pt">
             <v:imagedata r:id="rId16" o:title="new use case"/>
           </v:shape>
         </w:pict>
@@ -15354,6 +15371,191 @@
     </w:p>
     <w:p>
       <w:pPr>
+        <w:spacing w:line="360" w:lineRule="auto"/>
+        <w:jc w:val="both"/>
+      </w:pPr>
+      <w:r>
+        <w:rPr>
+          <w:lang w:val="ro-RO"/>
+        </w:rPr>
+        <w:t xml:space="preserve">Pentru sistemul de gestiune al lucrărilor științifice, </w:t>
+      </w:r>
+      <w:r>
+        <w:t>“Get your paper published”,  s-a adoptat modelul de dezvoltare Agile de tip spirală.</w:t>
+      </w:r>
+      <w:r>
+        <w:t xml:space="preserve"> </w:t>
+      </w:r>
+    </w:p>
+    <w:p>
+      <w:pPr>
+        <w:spacing w:line="360" w:lineRule="auto"/>
+        <w:jc w:val="both"/>
+      </w:pPr>
+      <w:r>
+        <w:t>Modelul spiralat</w:t>
+      </w:r>
+      <w:r>
+        <w:t xml:space="preserve"> </w:t>
+      </w:r>
+      <w:proofErr w:type="gramStart"/>
+      <w:r>
+        <w:t>este</w:t>
+      </w:r>
+      <w:proofErr w:type="gramEnd"/>
+      <w:r>
+        <w:t xml:space="preserve"> similar cu dezvoltarea incrementală a unui sistem, cu un accent mai mare pus pe analiza riscurilor.</w:t>
+      </w:r>
+      <w:r>
+        <w:t xml:space="preserve"> </w:t>
+      </w:r>
+      <w:r>
+        <w:t>Pe baza modelelor de risc</w:t>
+      </w:r>
+      <w:r>
+        <w:t xml:space="preserve"> </w:t>
+      </w:r>
+      <w:proofErr w:type="gramStart"/>
+      <w:r>
+        <w:t>unice</w:t>
+      </w:r>
+      <w:proofErr w:type="gramEnd"/>
+      <w:r>
+        <w:t xml:space="preserve"> ale unui anumit proiect, </w:t>
+      </w:r>
+      <w:r>
+        <w:t xml:space="preserve">modelul spiral ghidează o echipă pentru a adopta elemente ale unuia sau mai multor modele de proces, cum ar fi prototipuri </w:t>
+      </w:r>
+      <w:r>
+        <w:t xml:space="preserve">incrementale. </w:t>
+      </w:r>
+      <w:r>
+        <w:t xml:space="preserve"> </w:t>
+      </w:r>
+    </w:p>
+    <w:p>
+      <w:pPr>
+        <w:spacing w:line="360" w:lineRule="auto"/>
+        <w:jc w:val="both"/>
+        <w:rPr>
+          <w:lang w:val="ro-RO"/>
+        </w:rPr>
+      </w:pPr>
+      <w:r>
+        <w:t xml:space="preserve">Astfel, a fost creată următoarea </w:t>
+      </w:r>
+      <w:r>
+        <w:t>diagram</w:t>
+      </w:r>
+      <w:r>
+        <w:t>ă</w:t>
+      </w:r>
+      <w:r>
+        <w:t>, cu următoarele menț</w:t>
+      </w:r>
+      <w:proofErr w:type="gramStart"/>
+      <w:r>
+        <w:t>ionări</w:t>
+      </w:r>
+      <w:r>
+        <w:t xml:space="preserve"> :</w:t>
+      </w:r>
+      <w:proofErr w:type="gramEnd"/>
+    </w:p>
+    <w:p>
+      <w:pPr>
+        <w:spacing w:line="360" w:lineRule="auto"/>
+        <w:jc w:val="both"/>
+      </w:pPr>
+      <w:proofErr w:type="gramStart"/>
+      <w:r>
+        <w:t>Partea de început subliniază colectarea cerințelor cadrului didactic prin analiză.</w:t>
+      </w:r>
+      <w:proofErr w:type="gramEnd"/>
+      <w:r>
+        <w:t xml:space="preserve"> </w:t>
+      </w:r>
+      <w:proofErr w:type="gramStart"/>
+      <w:r>
+        <w:t>Se menționează ce</w:t>
+      </w:r>
+      <w:r>
+        <w:t>a</w:t>
+      </w:r>
+      <w:r>
+        <w:t xml:space="preserve"> mai important</w:t>
+      </w:r>
+      <w:r>
+        <w:t>ă</w:t>
+      </w:r>
+      <w:r>
+        <w:t>, și anume, implementarea unui sistem de gestiune al lucrărilor științifice.</w:t>
+      </w:r>
+      <w:proofErr w:type="gramEnd"/>
+      <w:r>
+        <w:t xml:space="preserve">  </w:t>
+      </w:r>
+    </w:p>
+    <w:p>
+      <w:pPr>
+        <w:spacing w:line="360" w:lineRule="auto"/>
+        <w:jc w:val="both"/>
+      </w:pPr>
+      <w:r>
+        <w:t xml:space="preserve">Faza de identificare a riscurilor </w:t>
+      </w:r>
+      <w:proofErr w:type="gramStart"/>
+      <w:r>
+        <w:t>este</w:t>
+      </w:r>
+      <w:proofErr w:type="gramEnd"/>
+      <w:r>
+        <w:t xml:space="preserve"> exprimată de estimarea și respectarea fezabilității tehnice, mai precis, ce probleme s-au întampinat de-a lungul dezvoltării. </w:t>
+      </w:r>
+    </w:p>
+    <w:p>
+      <w:pPr>
+        <w:spacing w:line="360" w:lineRule="auto"/>
+        <w:jc w:val="both"/>
+      </w:pPr>
+      <w:proofErr w:type="gramStart"/>
+      <w:r>
+        <w:t>Al treila cadran dezvăluie implementarea și validarea la următorul nivel al produsului după rezolvarea riscurilor identificate.</w:t>
+      </w:r>
+      <w:proofErr w:type="gramEnd"/>
+    </w:p>
+    <w:p>
+      <w:pPr>
+        <w:spacing w:line="360" w:lineRule="auto"/>
+        <w:jc w:val="both"/>
+      </w:pPr>
+      <w:proofErr w:type="gramStart"/>
+      <w:r>
+        <w:t>Ultima fază ilustrează analiza rezultatelor cu clientul până în prezent și se planifică următoarea iterație în jurul spiralei.</w:t>
+      </w:r>
+      <w:proofErr w:type="gramEnd"/>
+    </w:p>
+    <w:p>
+      <w:pPr>
+        <w:spacing w:line="360" w:lineRule="auto"/>
+        <w:jc w:val="both"/>
+      </w:pPr>
+      <w:proofErr w:type="gramStart"/>
+      <w:r>
+        <w:t>Modelul în spirală dezvăluie o abordare sistematică, integrată într-un cadru iterativ</w:t>
+      </w:r>
+      <w:r>
+        <w:t>, lucru care duce la siguranța că nu există probleme la produsul soft.</w:t>
+      </w:r>
+      <w:proofErr w:type="gramEnd"/>
+      <w:r>
+        <w:t xml:space="preserve"> </w:t>
+      </w:r>
+      <w:bookmarkStart w:id="20" w:name="_GoBack"/>
+      <w:bookmarkEnd w:id="20"/>
+    </w:p>
+    <w:p>
+      <w:pPr>
         <w:jc w:val="center"/>
         <w:rPr>
           <w:i/>
@@ -15362,19 +15564,17 @@
           <w:lang w:val="ro-RO"/>
         </w:rPr>
       </w:pPr>
-      <w:r>
+    </w:p>
+    <w:p>
+      <w:pPr>
+        <w:jc w:val="center"/>
         <w:rPr>
           <w:i/>
           <w:noProof/>
           <w:color w:val="7F7F7F" w:themeColor="text1" w:themeTint="80"/>
           <w:lang w:val="ro-RO"/>
         </w:rPr>
-        <w:pict>
-          <v:shape id="_x0000_i1028" type="#_x0000_t75" style="width:467.3pt;height:234.35pt">
-            <v:imagedata r:id="rId17" o:title="model dezv"/>
-          </v:shape>
-        </w:pict>
-      </w:r>
+      </w:pPr>
     </w:p>
     <w:p>
       <w:pPr>
@@ -15386,608 +15586,16 @@
           <w:lang w:val="ro-RO"/>
         </w:rPr>
       </w:pPr>
-      <w:r>
-        <w:rPr>
-          <w:i/>
-          <w:color w:val="17365D" w:themeColor="text2" w:themeShade="BF"/>
-          <w:sz w:val="20"/>
-          <w:szCs w:val="20"/>
-        </w:rPr>
-        <w:t>Figura 9 – Modelul de dezvoltare în cascadă</w:t>
-      </w:r>
-      <w:r>
+    </w:p>
+    <w:p>
+      <w:pPr>
+        <w:jc w:val="center"/>
         <w:rPr>
           <w:i/>
           <w:noProof/>
           <w:color w:val="7F7F7F" w:themeColor="text1" w:themeTint="80"/>
           <w:lang w:val="ro-RO"/>
         </w:rPr>
-        <w:br w:type="page"/>
-      </w:r>
-    </w:p>
-    <w:p>
-      <w:pPr>
-        <w:spacing w:line="360" w:lineRule="auto"/>
-        <w:jc w:val="both"/>
-        <w:rPr>
-          <w:noProof/>
-          <w:lang w:val="ro-RO"/>
-        </w:rPr>
-      </w:pPr>
-      <w:r>
-        <w:rPr>
-          <w:noProof/>
-          <w:lang w:val="ro-RO"/>
-        </w:rPr>
-        <w:lastRenderedPageBreak/>
-        <w:t xml:space="preserve">Prima etapă </w:t>
-      </w:r>
-      <w:r>
-        <w:rPr>
-          <w:noProof/>
-          <w:lang w:val="ro-RO"/>
-        </w:rPr>
-        <w:t xml:space="preserve">implică definirea și analizarea tuturor cerințelor, provenite de la părțile interesate </w:t>
-      </w:r>
-      <w:r>
-        <w:rPr>
-          <w:noProof/>
-          <w:lang w:val="ro-RO"/>
-        </w:rPr>
-        <w:t>care trebui</w:t>
-      </w:r>
-      <w:r>
-        <w:rPr>
-          <w:noProof/>
-          <w:lang w:val="ro-RO"/>
-        </w:rPr>
-        <w:t>e să fie îndeplinite. În urma documentării, cerințele se ilustrează sub forma scrisă și repre</w:t>
-      </w:r>
-      <w:r>
-        <w:rPr>
-          <w:noProof/>
-          <w:lang w:val="ro-RO"/>
-        </w:rPr>
-        <w:t>zintă primul pas în vederea conceperii</w:t>
-      </w:r>
-      <w:r>
-        <w:rPr>
-          <w:noProof/>
-          <w:lang w:val="ro-RO"/>
-        </w:rPr>
-        <w:t xml:space="preserve"> produsului </w:t>
-      </w:r>
-      <w:r>
-        <w:rPr>
-          <w:i/>
-          <w:noProof/>
-          <w:lang w:val="ro-RO"/>
-        </w:rPr>
-        <w:t>software</w:t>
-      </w:r>
-      <w:r>
-        <w:rPr>
-          <w:noProof/>
-          <w:lang w:val="ro-RO"/>
-        </w:rPr>
-        <w:t>.</w:t>
-      </w:r>
-    </w:p>
-    <w:p>
-      <w:pPr>
-        <w:spacing w:line="360" w:lineRule="auto"/>
-        <w:jc w:val="both"/>
-        <w:rPr>
-          <w:noProof/>
-          <w:lang w:val="ro-RO"/>
-        </w:rPr>
-      </w:pPr>
-      <w:r>
-        <w:rPr>
-          <w:noProof/>
-          <w:lang w:val="ro-RO"/>
-        </w:rPr>
-        <w:t xml:space="preserve">Proiectarea sistemului ajută la specificarea cerințelor </w:t>
-      </w:r>
-      <w:r>
-        <w:rPr>
-          <w:i/>
-          <w:noProof/>
-          <w:lang w:val="ro-RO"/>
-        </w:rPr>
-        <w:t>hardware</w:t>
-      </w:r>
-      <w:r>
-        <w:rPr>
-          <w:noProof/>
-          <w:lang w:val="ro-RO"/>
-        </w:rPr>
-        <w:t xml:space="preserve"> și </w:t>
-      </w:r>
-      <w:r>
-        <w:rPr>
-          <w:i/>
-          <w:noProof/>
-          <w:lang w:val="ro-RO"/>
-        </w:rPr>
-        <w:t>software</w:t>
-      </w:r>
-      <w:r>
-        <w:rPr>
-          <w:noProof/>
-          <w:lang w:val="ro-RO"/>
-        </w:rPr>
-        <w:t xml:space="preserve">, fiind inclusă și definirea arhitecturii generale a sistemului. </w:t>
-      </w:r>
-    </w:p>
-    <w:p>
-      <w:pPr>
-        <w:spacing w:line="360" w:lineRule="auto"/>
-        <w:jc w:val="both"/>
-        <w:rPr>
-          <w:noProof/>
-          <w:lang w:val="ro-RO"/>
-        </w:rPr>
-      </w:pPr>
-      <w:r>
-        <w:rPr>
-          <w:noProof/>
-          <w:lang w:val="ro-RO"/>
-        </w:rPr>
-        <w:t>În a treia fază din modelul de dezvoltare, sistemul este mai întâi împărțit în programe mici, denumite unități, care sunt integrate în f</w:t>
-      </w:r>
-      <w:r>
-        <w:rPr>
-          <w:noProof/>
-          <w:lang w:val="ro-RO"/>
-        </w:rPr>
-        <w:t xml:space="preserve">aza următoare. </w:t>
-      </w:r>
-    </w:p>
-    <w:p>
-      <w:pPr>
-        <w:spacing w:line="360" w:lineRule="auto"/>
-        <w:jc w:val="both"/>
-        <w:rPr>
-          <w:noProof/>
-          <w:lang w:val="ro-RO"/>
-        </w:rPr>
-      </w:pPr>
-      <w:r>
-        <w:rPr>
-          <w:noProof/>
-          <w:lang w:val="ro-RO"/>
-        </w:rPr>
-        <w:t>Partea de intregare și testare ilustrează toate unitățile contopite într-un sistem dupa testarea fiecărei unități și eliminarea/corectarea defecțiunilor.</w:t>
-      </w:r>
-    </w:p>
-    <w:p>
-      <w:pPr>
-        <w:spacing w:line="360" w:lineRule="auto"/>
-        <w:jc w:val="both"/>
-        <w:rPr>
-          <w:noProof/>
-          <w:lang w:val="ro-RO"/>
-        </w:rPr>
-      </w:pPr>
-      <w:r>
-        <w:rPr>
-          <w:noProof/>
-          <w:lang w:val="ro-RO"/>
-        </w:rPr>
-        <w:t xml:space="preserve">Întreținerea/Mentenanța face referire la rezolvarea problemelor în urma avertismentelor din partea cliențior. Mai este inclusă și îmbunătățirea produsului prin lansarea unor versiuni mai bune. </w:t>
-      </w:r>
-    </w:p>
-    <w:p>
-      <w:pPr>
-        <w:pStyle w:val="ListParagraph"/>
-        <w:numPr>
-          <w:ilvl w:val="0"/>
-          <w:numId w:val="33"/>
-        </w:numPr>
-        <w:spacing w:line="360" w:lineRule="auto"/>
-        <w:jc w:val="both"/>
-        <w:rPr>
-          <w:noProof/>
-          <w:lang w:val="ro-RO"/>
-        </w:rPr>
-      </w:pPr>
-      <w:r>
-        <w:rPr>
-          <w:noProof/>
-          <w:lang w:val="ro-RO"/>
-        </w:rPr>
-        <w:t>Explicatii , cum funct la noi</w:t>
-      </w:r>
-    </w:p>
-    <w:p>
-      <w:pPr>
-        <w:pStyle w:val="ListParagraph"/>
-        <w:numPr>
-          <w:ilvl w:val="0"/>
-          <w:numId w:val="33"/>
-        </w:numPr>
-        <w:spacing w:line="360" w:lineRule="auto"/>
-        <w:jc w:val="both"/>
-        <w:rPr>
-          <w:noProof/>
-          <w:lang w:val="ro-RO"/>
-        </w:rPr>
-      </w:pPr>
-      <w:r>
-        <w:rPr>
-          <w:noProof/>
-          <w:lang w:val="ro-RO"/>
-        </w:rPr>
-        <w:t xml:space="preserve">Agile - </w:t>
-      </w:r>
-    </w:p>
-    <w:p>
-      <w:pPr>
-        <w:rPr>
-          <w:noProof/>
-          <w:szCs w:val="24"/>
-          <w:lang w:val="ro-RO"/>
-        </w:rPr>
-      </w:pPr>
-      <w:r>
-        <w:rPr>
-          <w:noProof/>
-          <w:szCs w:val="24"/>
-          <w:lang w:val="ro-RO"/>
-        </w:rPr>
-        <w:br w:type="page"/>
-      </w:r>
-    </w:p>
-    <w:p>
-      <w:pPr>
-        <w:rPr>
-          <w:noProof/>
-          <w:szCs w:val="24"/>
-          <w:lang w:val="ro-RO"/>
-        </w:rPr>
-      </w:pPr>
-    </w:p>
-    <w:p>
-      <w:pPr>
-        <w:rPr>
-          <w:noProof/>
-          <w:szCs w:val="24"/>
-          <w:lang w:val="ro-RO"/>
-        </w:rPr>
-      </w:pPr>
-    </w:p>
-    <w:p>
-      <w:pPr>
-        <w:rPr>
-          <w:noProof/>
-          <w:szCs w:val="24"/>
-          <w:lang w:val="ro-RO"/>
-        </w:rPr>
-      </w:pPr>
-    </w:p>
-    <w:p>
-      <w:pPr>
-        <w:rPr>
-          <w:noProof/>
-          <w:szCs w:val="24"/>
-          <w:lang w:val="ro-RO"/>
-        </w:rPr>
-      </w:pPr>
-    </w:p>
-    <w:p>
-      <w:pPr>
-        <w:rPr>
-          <w:noProof/>
-          <w:szCs w:val="24"/>
-          <w:lang w:val="ro-RO"/>
-        </w:rPr>
-      </w:pPr>
-    </w:p>
-    <w:p>
-      <w:pPr>
-        <w:rPr>
-          <w:noProof/>
-          <w:szCs w:val="24"/>
-          <w:lang w:val="ro-RO"/>
-        </w:rPr>
-      </w:pPr>
-    </w:p>
-    <w:p>
-      <w:pPr>
-        <w:rPr>
-          <w:noProof/>
-          <w:szCs w:val="24"/>
-          <w:lang w:val="ro-RO"/>
-        </w:rPr>
-      </w:pPr>
-    </w:p>
-    <w:p>
-      <w:pPr>
-        <w:pStyle w:val="Heading1"/>
-        <w:jc w:val="center"/>
-        <w:rPr>
-          <w:noProof/>
-          <w:sz w:val="40"/>
-          <w:lang w:val="ro-RO"/>
-        </w:rPr>
-      </w:pPr>
-      <w:bookmarkStart w:id="20" w:name="_Toc508622549"/>
-      <w:r>
-        <w:rPr>
-          <w:noProof/>
-          <w:sz w:val="40"/>
-          <w:lang w:val="ro-RO"/>
-        </w:rPr>
-        <w:t>Partea II – Proiectarea Sistemului Informatic</w:t>
-      </w:r>
-      <w:bookmarkEnd w:id="20"/>
-      <w:r>
-        <w:rPr>
-          <w:noProof/>
-          <w:sz w:val="40"/>
-          <w:lang w:val="ro-RO"/>
-        </w:rPr>
-        <w:br w:type="page"/>
-      </w:r>
-    </w:p>
-    <w:p>
-      <w:pPr>
-        <w:pStyle w:val="Heading1"/>
-        <w:rPr>
-          <w:noProof/>
-          <w:lang w:val="ro-RO"/>
-        </w:rPr>
-      </w:pPr>
-      <w:r>
-        <w:rPr>
-          <w:noProof/>
-          <w:lang w:val="ro-RO"/>
-        </w:rPr>
-        <w:lastRenderedPageBreak/>
-        <w:t>4</w:t>
-      </w:r>
-      <w:r>
-        <w:rPr>
-          <w:noProof/>
-          <w:lang w:val="ro-RO"/>
-        </w:rPr>
-        <w:t xml:space="preserve">. </w:t>
-      </w:r>
-      <w:bookmarkStart w:id="21" w:name="_Toc508622550"/>
-      <w:r>
-        <w:rPr>
-          <w:noProof/>
-          <w:lang w:val="ro-RO"/>
-        </w:rPr>
-        <w:t>Proiectarea Logică</w:t>
-      </w:r>
-      <w:bookmarkEnd w:id="21"/>
-    </w:p>
-    <w:p>
-      <w:pPr>
-        <w:rPr>
-          <w:lang w:val="ro-RO"/>
-        </w:rPr>
-      </w:pPr>
-    </w:p>
-    <w:p>
-      <w:pPr>
-        <w:spacing w:line="360" w:lineRule="auto"/>
-      </w:pPr>
-      <w:r>
-        <w:t>“</w:t>
-      </w:r>
-      <w:r>
-        <w:rPr>
-          <w:i/>
-        </w:rPr>
-        <w:t>Get your paper published</w:t>
-      </w:r>
-      <w:r>
-        <w:t xml:space="preserve">” </w:t>
-      </w:r>
-      <w:proofErr w:type="gramStart"/>
-      <w:r>
-        <w:t>este</w:t>
-      </w:r>
-      <w:proofErr w:type="gramEnd"/>
-      <w:r>
-        <w:t xml:space="preserve"> reprezentat printr-un sistem de baze centralizat, datele fiind stocate pe o singură stație. Într-un asemenea sistem, există </w:t>
-      </w:r>
-      <w:proofErr w:type="gramStart"/>
-      <w:r>
-        <w:t>un</w:t>
-      </w:r>
-      <w:proofErr w:type="gramEnd"/>
-      <w:r>
-        <w:t xml:space="preserve"> server și elementele care solicită servic</w:t>
-      </w:r>
-      <w:r>
-        <w:t xml:space="preserve">ii, clienții. </w:t>
-      </w:r>
-      <w:proofErr w:type="gramStart"/>
-      <w:r>
-        <w:t>Cu ajutorul unui sistem de baze de date centralizat, se realizează micșorarea</w:t>
-      </w:r>
-      <w:r>
-        <w:t xml:space="preserve"> redundanței, se evită inconsistența datelor, fapte care elimină neplăcerile cauzate de </w:t>
-      </w:r>
-      <w:r>
-        <w:t>multiplicări.</w:t>
-      </w:r>
-      <w:proofErr w:type="gramEnd"/>
-      <w:r>
-        <w:t xml:space="preserve"> Similar, </w:t>
-      </w:r>
-      <w:proofErr w:type="gramStart"/>
-      <w:r>
-        <w:t>este</w:t>
-      </w:r>
-      <w:proofErr w:type="gramEnd"/>
-      <w:r>
-        <w:t xml:space="preserve"> folosită partajarea datelor, fiind posibil ca mai mulți utilizatori să acceseze baza de date în același timp. </w:t>
-      </w:r>
-      <w:proofErr w:type="gramStart"/>
-      <w:r>
-        <w:t>Integritatea  va</w:t>
-      </w:r>
-      <w:proofErr w:type="gramEnd"/>
-      <w:r>
-        <w:t xml:space="preserve"> fi respectată cu ajutorul corectitudinii datelor încărcate și manipulate astfel încât să se respecte restricțiile. </w:t>
-      </w:r>
-      <w:r>
-        <w:t xml:space="preserve">Independența </w:t>
-      </w:r>
-      <w:r>
-        <w:t xml:space="preserve">datelor </w:t>
-      </w:r>
-      <w:proofErr w:type="gramStart"/>
-      <w:r>
-        <w:t>va</w:t>
-      </w:r>
-      <w:proofErr w:type="gramEnd"/>
-      <w:r>
-        <w:t xml:space="preserve"> permite o organizare</w:t>
-      </w:r>
-      <w:r>
-        <w:t xml:space="preserve"> a acestora care să fie transpar</w:t>
-      </w:r>
-      <w:r>
-        <w:t xml:space="preserve">entă pentru utilizatori, sistemul bazei de date va putea fi modificat la orice nivel fără </w:t>
-      </w:r>
-      <w:r>
-        <w:t>a afecta nivelurile superioare.</w:t>
-      </w:r>
-    </w:p>
-    <w:p>
-      <w:pPr>
-        <w:spacing w:line="360" w:lineRule="auto"/>
-      </w:pPr>
-    </w:p>
-    <w:p>
-      <w:pPr>
-        <w:rPr>
-          <w:b/>
-        </w:rPr>
-      </w:pPr>
-      <w:r>
-        <w:rPr>
-          <w:b/>
-        </w:rPr>
-        <w:t>Fluxul evenimentelor</w:t>
-      </w:r>
-    </w:p>
-    <w:p>
-      <w:r>
-        <w:t>1.</w:t>
-      </w:r>
-      <w:r>
-        <w:tab/>
-      </w:r>
-      <w:r>
-        <w:t>A</w:t>
-      </w:r>
-      <w:r>
-        <w:t xml:space="preserve">utentificarea utilizatorului pe </w:t>
-      </w:r>
-      <w:r>
-        <w:rPr>
-          <w:i/>
-        </w:rPr>
-        <w:t>website</w:t>
-      </w:r>
-    </w:p>
-    <w:p>
-      <w:r>
-        <w:t>2.</w:t>
-      </w:r>
-      <w:r>
-        <w:tab/>
-        <w:t xml:space="preserve">Aplicația </w:t>
-      </w:r>
-      <w:proofErr w:type="gramStart"/>
-      <w:r>
-        <w:t>va</w:t>
-      </w:r>
-      <w:proofErr w:type="gramEnd"/>
-      <w:r>
-        <w:t xml:space="preserve"> afișa pagina cu formularul de autentificare</w:t>
-      </w:r>
-    </w:p>
-    <w:p>
-      <w:r>
-        <w:t>3.</w:t>
-      </w:r>
-      <w:r>
-        <w:tab/>
-        <w:t xml:space="preserve">Sistemul </w:t>
-      </w:r>
-      <w:proofErr w:type="gramStart"/>
-      <w:r>
-        <w:t>va</w:t>
-      </w:r>
-      <w:proofErr w:type="gramEnd"/>
-      <w:r>
-        <w:t xml:space="preserve"> verifica informația introdusă de utilizator</w:t>
-      </w:r>
-    </w:p>
-    <w:p>
-      <w:r>
-        <w:t>4.</w:t>
-      </w:r>
-      <w:r>
-        <w:tab/>
-        <w:t xml:space="preserve">Sistemul </w:t>
-      </w:r>
-      <w:proofErr w:type="gramStart"/>
-      <w:r>
-        <w:t>va</w:t>
-      </w:r>
-      <w:proofErr w:type="gramEnd"/>
-      <w:r>
-        <w:t xml:space="preserve"> permite accesul utilizatorului pe site</w:t>
-      </w:r>
-    </w:p>
-    <w:p>
-      <w:r>
-        <w:t>5.</w:t>
-      </w:r>
-      <w:r>
-        <w:tab/>
-        <w:t xml:space="preserve">Se </w:t>
-      </w:r>
-      <w:proofErr w:type="gramStart"/>
-      <w:r>
-        <w:t>va</w:t>
-      </w:r>
-      <w:proofErr w:type="gramEnd"/>
-      <w:r>
-        <w:t xml:space="preserve"> afișa pagina principală</w:t>
-      </w:r>
-    </w:p>
-    <w:p>
-      <w:r>
-        <w:t>6.</w:t>
-      </w:r>
-      <w:r>
-        <w:tab/>
-        <w:t xml:space="preserve">Utilizatorul </w:t>
-      </w:r>
-      <w:proofErr w:type="gramStart"/>
-      <w:r>
-        <w:t>va</w:t>
-      </w:r>
-      <w:proofErr w:type="gramEnd"/>
-      <w:r>
-        <w:t xml:space="preserve"> decide acțiunile pe care dorește să le realizeze</w:t>
-      </w:r>
-    </w:p>
-    <w:p/>
-    <w:p/>
-    <w:p/>
-    <w:p>
-      <w:pPr>
         <w:sectPr>
           <w:pgSz w:w="12240" w:h="15840"/>
           <w:pgMar w:top="1440" w:right="1440" w:bottom="1440" w:left="1440" w:header="720" w:footer="720" w:gutter="0"/>
@@ -15998,21 +15606,527 @@
     </w:p>
     <w:p>
       <w:pPr>
-        <w:pStyle w:val="Heading2"/>
-        <w:rPr>
+        <w:jc w:val="center"/>
+        <w:rPr>
+          <w:i/>
           <w:noProof/>
-          <w:lang w:val="ro-RO"/>
-        </w:rPr>
-      </w:pPr>
-      <w:bookmarkStart w:id="22" w:name="_Toc508622551"/>
-      <w:r>
-        <w:rPr>
+          <w:color w:val="7F7F7F" w:themeColor="text1" w:themeTint="80"/>
+          <w:lang w:val="ro-RO"/>
+        </w:rPr>
+      </w:pPr>
+      <w:r>
+        <w:rPr>
+          <w:i/>
           <w:noProof/>
+          <w:color w:val="7F7F7F" w:themeColor="text1" w:themeTint="80"/>
           <w:lang w:val="ro-RO"/>
         </w:rPr>
         <w:lastRenderedPageBreak/>
         <w:pict>
-          <v:shape id="_x0000_i1036" type="#_x0000_t75" style="width:9in;height:404.15pt">
+          <v:shape id="_x0000_i1036" type="#_x0000_t75" style="width:584.15pt;height:395.3pt">
+            <v:imagedata r:id="rId17" o:title="modeldezv"/>
+          </v:shape>
+        </w:pict>
+      </w:r>
+    </w:p>
+    <w:p>
+      <w:pPr>
+        <w:jc w:val="center"/>
+        <w:rPr>
+          <w:i/>
+          <w:noProof/>
+          <w:color w:val="7F7F7F" w:themeColor="text1" w:themeTint="80"/>
+          <w:lang w:val="ro-RO"/>
+        </w:rPr>
+      </w:pPr>
+    </w:p>
+    <w:p>
+      <w:pPr>
+        <w:jc w:val="center"/>
+        <w:rPr>
+          <w:i/>
+          <w:noProof/>
+          <w:color w:val="7F7F7F" w:themeColor="text1" w:themeTint="80"/>
+          <w:lang w:val="ro-RO"/>
+        </w:rPr>
+      </w:pPr>
+      <w:r>
+        <w:rPr>
+          <w:i/>
+          <w:color w:val="17365D" w:themeColor="text2" w:themeShade="BF"/>
+          <w:sz w:val="20"/>
+          <w:szCs w:val="20"/>
+        </w:rPr>
+        <w:t xml:space="preserve">Figura 9 – </w:t>
+      </w:r>
+      <w:r>
+        <w:rPr>
+          <w:i/>
+          <w:color w:val="17365D" w:themeColor="text2" w:themeShade="BF"/>
+          <w:sz w:val="20"/>
+          <w:szCs w:val="20"/>
+        </w:rPr>
+        <w:t xml:space="preserve">Modelul de dezvoltare </w:t>
+      </w:r>
+      <w:proofErr w:type="gramStart"/>
+      <w:r>
+        <w:rPr>
+          <w:i/>
+          <w:color w:val="17365D" w:themeColor="text2" w:themeShade="BF"/>
+          <w:sz w:val="20"/>
+          <w:szCs w:val="20"/>
+        </w:rPr>
+        <w:t>Agile</w:t>
+      </w:r>
+      <w:proofErr w:type="gramEnd"/>
+      <w:r>
+        <w:rPr>
+          <w:i/>
+          <w:color w:val="17365D" w:themeColor="text2" w:themeShade="BF"/>
+          <w:sz w:val="20"/>
+          <w:szCs w:val="20"/>
+        </w:rPr>
+        <w:t xml:space="preserve"> </w:t>
+      </w:r>
+      <w:r>
+        <w:rPr>
+          <w:i/>
+          <w:color w:val="17365D" w:themeColor="text2" w:themeShade="BF"/>
+          <w:sz w:val="20"/>
+          <w:szCs w:val="20"/>
+          <w:lang w:val="ro-RO"/>
+        </w:rPr>
+        <w:t>în spirală</w:t>
+      </w:r>
+      <w:r>
+        <w:rPr>
+          <w:i/>
+          <w:noProof/>
+          <w:color w:val="7F7F7F" w:themeColor="text1" w:themeTint="80"/>
+          <w:lang w:val="ro-RO"/>
+        </w:rPr>
+        <w:br w:type="page"/>
+      </w:r>
+    </w:p>
+    <w:p>
+      <w:pPr>
+        <w:jc w:val="center"/>
+        <w:rPr>
+          <w:i/>
+          <w:noProof/>
+          <w:color w:val="7F7F7F" w:themeColor="text1" w:themeTint="80"/>
+          <w:lang w:val="ro-RO"/>
+        </w:rPr>
+        <w:sectPr>
+          <w:pgSz w:w="15840" w:h="12240" w:orient="landscape"/>
+          <w:pgMar w:top="1440" w:right="1440" w:bottom="1440" w:left="1440" w:header="720" w:footer="720" w:gutter="0"/>
+          <w:cols w:space="720"/>
+          <w:docGrid w:linePitch="360"/>
+        </w:sectPr>
+      </w:pPr>
+    </w:p>
+    <w:p>
+      <w:pPr>
+        <w:rPr>
+          <w:noProof/>
+          <w:szCs w:val="24"/>
+          <w:lang w:val="ro-RO"/>
+        </w:rPr>
+      </w:pPr>
+    </w:p>
+    <w:p>
+      <w:pPr>
+        <w:rPr>
+          <w:noProof/>
+          <w:szCs w:val="24"/>
+          <w:lang w:val="ro-RO"/>
+        </w:rPr>
+      </w:pPr>
+    </w:p>
+    <w:p>
+      <w:pPr>
+        <w:rPr>
+          <w:noProof/>
+          <w:szCs w:val="24"/>
+          <w:lang w:val="ro-RO"/>
+        </w:rPr>
+      </w:pPr>
+    </w:p>
+    <w:p>
+      <w:pPr>
+        <w:spacing w:line="360" w:lineRule="auto"/>
+        <w:jc w:val="both"/>
+      </w:pPr>
+    </w:p>
+    <w:p>
+      <w:pPr>
+        <w:rPr>
+          <w:noProof/>
+          <w:szCs w:val="24"/>
+          <w:lang w:val="ro-RO"/>
+        </w:rPr>
+      </w:pPr>
+    </w:p>
+    <w:p>
+      <w:pPr>
+        <w:rPr>
+          <w:noProof/>
+          <w:szCs w:val="24"/>
+          <w:lang w:val="ro-RO"/>
+        </w:rPr>
+      </w:pPr>
+    </w:p>
+    <w:p>
+      <w:pPr>
+        <w:rPr>
+          <w:noProof/>
+          <w:szCs w:val="24"/>
+          <w:lang w:val="ro-RO"/>
+        </w:rPr>
+      </w:pPr>
+    </w:p>
+    <w:p>
+      <w:pPr>
+        <w:rPr>
+          <w:noProof/>
+          <w:szCs w:val="24"/>
+          <w:lang w:val="ro-RO"/>
+        </w:rPr>
+      </w:pPr>
+    </w:p>
+    <w:p>
+      <w:pPr>
+        <w:rPr>
+          <w:noProof/>
+          <w:szCs w:val="24"/>
+          <w:lang w:val="ro-RO"/>
+        </w:rPr>
+      </w:pPr>
+    </w:p>
+    <w:p>
+      <w:pPr>
+        <w:rPr>
+          <w:noProof/>
+          <w:szCs w:val="24"/>
+          <w:lang w:val="ro-RO"/>
+        </w:rPr>
+      </w:pPr>
+    </w:p>
+    <w:p>
+      <w:pPr>
+        <w:rPr>
+          <w:noProof/>
+          <w:szCs w:val="24"/>
+          <w:lang w:val="ro-RO"/>
+        </w:rPr>
+      </w:pPr>
+    </w:p>
+    <w:p>
+      <w:pPr>
+        <w:pStyle w:val="Heading1"/>
+        <w:jc w:val="center"/>
+        <w:rPr>
+          <w:noProof/>
+          <w:sz w:val="40"/>
+          <w:lang w:val="ro-RO"/>
+        </w:rPr>
+      </w:pPr>
+      <w:bookmarkStart w:id="21" w:name="_Toc508622549"/>
+      <w:r>
+        <w:rPr>
+          <w:noProof/>
+          <w:sz w:val="40"/>
+          <w:lang w:val="ro-RO"/>
+        </w:rPr>
+        <w:t>Partea II – Proiectarea Sistemului Informatic</w:t>
+      </w:r>
+      <w:bookmarkEnd w:id="21"/>
+      <w:r>
+        <w:rPr>
+          <w:noProof/>
+          <w:sz w:val="40"/>
+          <w:lang w:val="ro-RO"/>
+        </w:rPr>
+        <w:br w:type="page"/>
+      </w:r>
+    </w:p>
+    <w:p>
+      <w:pPr>
+        <w:pStyle w:val="Heading1"/>
+        <w:rPr>
+          <w:noProof/>
+          <w:lang w:val="ro-RO"/>
+        </w:rPr>
+      </w:pPr>
+      <w:r>
+        <w:rPr>
+          <w:noProof/>
+          <w:lang w:val="ro-RO"/>
+        </w:rPr>
+        <w:lastRenderedPageBreak/>
+        <w:t>4</w:t>
+      </w:r>
+      <w:r>
+        <w:rPr>
+          <w:noProof/>
+          <w:lang w:val="ro-RO"/>
+        </w:rPr>
+        <w:t xml:space="preserve">. </w:t>
+      </w:r>
+      <w:bookmarkStart w:id="22" w:name="_Toc508622550"/>
+      <w:r>
+        <w:rPr>
+          <w:noProof/>
+          <w:lang w:val="ro-RO"/>
+        </w:rPr>
+        <w:t>Proiectarea Logică</w:t>
+      </w:r>
+      <w:bookmarkEnd w:id="22"/>
+    </w:p>
+    <w:p>
+      <w:pPr>
+        <w:rPr>
+          <w:lang w:val="ro-RO"/>
+        </w:rPr>
+      </w:pPr>
+    </w:p>
+    <w:p>
+      <w:pPr>
+        <w:spacing w:line="360" w:lineRule="auto"/>
+      </w:pPr>
+      <w:r>
+        <w:t>“</w:t>
+      </w:r>
+      <w:r>
+        <w:rPr>
+          <w:i/>
+        </w:rPr>
+        <w:t>Get your paper published</w:t>
+      </w:r>
+      <w:r>
+        <w:t xml:space="preserve">” </w:t>
+      </w:r>
+      <w:proofErr w:type="gramStart"/>
+      <w:r>
+        <w:t>este</w:t>
+      </w:r>
+      <w:proofErr w:type="gramEnd"/>
+      <w:r>
+        <w:t xml:space="preserve"> reprezentat printr-un sistem de baze centralizat, datele fiind stocate pe o singură stație. Într-un asemenea sistem, există </w:t>
+      </w:r>
+      <w:proofErr w:type="gramStart"/>
+      <w:r>
+        <w:t>un</w:t>
+      </w:r>
+      <w:proofErr w:type="gramEnd"/>
+      <w:r>
+        <w:t xml:space="preserve"> server și elementele care solicită servic</w:t>
+      </w:r>
+      <w:r>
+        <w:t xml:space="preserve">ii, clienții. </w:t>
+      </w:r>
+      <w:proofErr w:type="gramStart"/>
+      <w:r>
+        <w:t>Cu ajutorul unui sistem de baze de date centralizat, se realizează micșorarea</w:t>
+      </w:r>
+      <w:r>
+        <w:t xml:space="preserve"> redundanței, se evită inconsistența datelor, fapte care elimină neplăcerile cauzate de </w:t>
+      </w:r>
+      <w:r>
+        <w:t>multiplicări.</w:t>
+      </w:r>
+      <w:proofErr w:type="gramEnd"/>
+      <w:r>
+        <w:t xml:space="preserve"> Similar, </w:t>
+      </w:r>
+      <w:proofErr w:type="gramStart"/>
+      <w:r>
+        <w:t>este</w:t>
+      </w:r>
+      <w:proofErr w:type="gramEnd"/>
+      <w:r>
+        <w:t xml:space="preserve"> folosită partajarea datelor, fiind posibil ca mai mulți utilizatori să acceseze baza de date în același timp. </w:t>
+      </w:r>
+      <w:proofErr w:type="gramStart"/>
+      <w:r>
+        <w:t>Integritatea  va</w:t>
+      </w:r>
+      <w:proofErr w:type="gramEnd"/>
+      <w:r>
+        <w:t xml:space="preserve"> fi respectată cu ajutorul corectitudinii datelor încărcate și manipulate astfel încât să se respecte restricțiile. </w:t>
+      </w:r>
+      <w:r>
+        <w:t xml:space="preserve">Independența </w:t>
+      </w:r>
+      <w:r>
+        <w:t xml:space="preserve">datelor </w:t>
+      </w:r>
+      <w:proofErr w:type="gramStart"/>
+      <w:r>
+        <w:t>va</w:t>
+      </w:r>
+      <w:proofErr w:type="gramEnd"/>
+      <w:r>
+        <w:t xml:space="preserve"> permite o organizare</w:t>
+      </w:r>
+      <w:r>
+        <w:t xml:space="preserve"> a acestora care să fie transpar</w:t>
+      </w:r>
+      <w:r>
+        <w:t xml:space="preserve">entă pentru utilizatori, sistemul bazei de date va putea fi modificat la orice nivel fără </w:t>
+      </w:r>
+      <w:r>
+        <w:t>a afecta nivelurile superioare.</w:t>
+      </w:r>
+    </w:p>
+    <w:p>
+      <w:pPr>
+        <w:spacing w:line="360" w:lineRule="auto"/>
+      </w:pPr>
+    </w:p>
+    <w:p>
+      <w:pPr>
+        <w:rPr>
+          <w:b/>
+        </w:rPr>
+      </w:pPr>
+      <w:r>
+        <w:rPr>
+          <w:b/>
+        </w:rPr>
+        <w:t>Fluxul evenimentelor</w:t>
+      </w:r>
+    </w:p>
+    <w:p>
+      <w:r>
+        <w:t>1.</w:t>
+      </w:r>
+      <w:r>
+        <w:tab/>
+        <w:t xml:space="preserve">Autentificarea utilizatorului pe </w:t>
+      </w:r>
+      <w:r>
+        <w:rPr>
+          <w:i/>
+        </w:rPr>
+        <w:t>website</w:t>
+      </w:r>
+    </w:p>
+    <w:p>
+      <w:r>
+        <w:t>2.</w:t>
+      </w:r>
+      <w:r>
+        <w:tab/>
+        <w:t xml:space="preserve">Aplicația </w:t>
+      </w:r>
+      <w:proofErr w:type="gramStart"/>
+      <w:r>
+        <w:t>va</w:t>
+      </w:r>
+      <w:proofErr w:type="gramEnd"/>
+      <w:r>
+        <w:t xml:space="preserve"> afișa pagina cu formularul de autentificare</w:t>
+      </w:r>
+    </w:p>
+    <w:p>
+      <w:r>
+        <w:t>3.</w:t>
+      </w:r>
+      <w:r>
+        <w:tab/>
+        <w:t xml:space="preserve">Sistemul </w:t>
+      </w:r>
+      <w:proofErr w:type="gramStart"/>
+      <w:r>
+        <w:t>va</w:t>
+      </w:r>
+      <w:proofErr w:type="gramEnd"/>
+      <w:r>
+        <w:t xml:space="preserve"> verifica informația introdusă de utilizator</w:t>
+      </w:r>
+    </w:p>
+    <w:p>
+      <w:r>
+        <w:t>4.</w:t>
+      </w:r>
+      <w:r>
+        <w:tab/>
+        <w:t xml:space="preserve">Sistemul </w:t>
+      </w:r>
+      <w:proofErr w:type="gramStart"/>
+      <w:r>
+        <w:t>va</w:t>
+      </w:r>
+      <w:proofErr w:type="gramEnd"/>
+      <w:r>
+        <w:t xml:space="preserve"> permite accesul utilizatorului pe site</w:t>
+      </w:r>
+    </w:p>
+    <w:p>
+      <w:r>
+        <w:t>5.</w:t>
+      </w:r>
+      <w:r>
+        <w:tab/>
+        <w:t xml:space="preserve">Se </w:t>
+      </w:r>
+      <w:proofErr w:type="gramStart"/>
+      <w:r>
+        <w:t>va</w:t>
+      </w:r>
+      <w:proofErr w:type="gramEnd"/>
+      <w:r>
+        <w:t xml:space="preserve"> afișa pagina principală</w:t>
+      </w:r>
+    </w:p>
+    <w:p>
+      <w:r>
+        <w:t>6.</w:t>
+      </w:r>
+      <w:r>
+        <w:tab/>
+        <w:t xml:space="preserve">Utilizatorul </w:t>
+      </w:r>
+      <w:proofErr w:type="gramStart"/>
+      <w:r>
+        <w:t>va</w:t>
+      </w:r>
+      <w:proofErr w:type="gramEnd"/>
+      <w:r>
+        <w:t xml:space="preserve"> decide acțiunile pe care dorește să le realizeze</w:t>
+      </w:r>
+    </w:p>
+    <w:p/>
+    <w:p/>
+    <w:p/>
+    <w:p>
+      <w:pPr>
+        <w:sectPr>
+          <w:pgSz w:w="12240" w:h="15840"/>
+          <w:pgMar w:top="1440" w:right="1440" w:bottom="1440" w:left="1440" w:header="720" w:footer="720" w:gutter="0"/>
+          <w:cols w:space="720"/>
+          <w:docGrid w:linePitch="360"/>
+        </w:sectPr>
+      </w:pPr>
+    </w:p>
+    <w:p>
+      <w:pPr>
+        <w:pStyle w:val="Heading2"/>
+        <w:rPr>
+          <w:noProof/>
+          <w:lang w:val="ro-RO"/>
+        </w:rPr>
+      </w:pPr>
+      <w:bookmarkStart w:id="23" w:name="_Toc508622551"/>
+      <w:r>
+        <w:rPr>
+          <w:noProof/>
+          <w:lang w:val="ro-RO"/>
+        </w:rPr>
+        <w:lastRenderedPageBreak/>
+        <w:pict>
+          <v:shape id="_x0000_i1031" type="#_x0000_t75" style="width:9in;height:404.15pt">
             <v:imagedata r:id="rId18" o:title="diagrama flux de date"/>
           </v:shape>
         </w:pict>
@@ -16098,7 +16212,7 @@
         <w:lastRenderedPageBreak/>
         <w:t>4.1 Arhitectura Sistemului</w:t>
       </w:r>
-      <w:bookmarkEnd w:id="22"/>
+      <w:bookmarkEnd w:id="23"/>
       <w:r>
         <w:rPr>
           <w:noProof/>
@@ -16982,7 +17096,7 @@
           <w:lang w:val="ro-RO"/>
         </w:rPr>
       </w:pPr>
-      <w:bookmarkStart w:id="23" w:name="_Toc508622552"/>
+      <w:bookmarkStart w:id="24" w:name="_Toc508622552"/>
       <w:r>
         <w:rPr>
           <w:noProof/>
@@ -16990,7 +17104,7 @@
         </w:rPr>
         <w:t>4.2 Baza Informaţională</w:t>
       </w:r>
-      <w:bookmarkEnd w:id="23"/>
+      <w:bookmarkEnd w:id="24"/>
     </w:p>
     <w:p>
       <w:pPr>
@@ -17391,7 +17505,7 @@
           <w:color w:val="7F7F7F" w:themeColor="text1" w:themeTint="80"/>
         </w:rPr>
       </w:pPr>
-      <w:bookmarkStart w:id="24" w:name="_Toc508622553"/>
+      <w:bookmarkStart w:id="25" w:name="_Toc508622553"/>
       <w:r>
         <w:rPr>
           <w:noProof/>
@@ -17400,7 +17514,7 @@
         <w:lastRenderedPageBreak/>
         <w:t>5. Proiectarea Tehnică</w:t>
       </w:r>
-      <w:bookmarkEnd w:id="24"/>
+      <w:bookmarkEnd w:id="25"/>
     </w:p>
     <w:p>
       <w:pPr>
@@ -17410,7 +17524,7 @@
           <w:lang w:val="ro-RO"/>
         </w:rPr>
       </w:pPr>
-      <w:bookmarkStart w:id="25" w:name="_Toc508622554"/>
+      <w:bookmarkStart w:id="26" w:name="_Toc508622554"/>
       <w:r>
         <w:rPr>
           <w:noProof/>
@@ -17418,7 +17532,7 @@
         </w:rPr>
         <w:t>5.1 Proiectarea interfeţei cu utilizatorul</w:t>
       </w:r>
-      <w:bookmarkEnd w:id="25"/>
+      <w:bookmarkEnd w:id="26"/>
     </w:p>
     <w:p>
       <w:pPr>
@@ -17609,7 +17723,7 @@
           <w:lang w:val="ro-RO"/>
         </w:rPr>
         <w:pict>
-          <v:shape id="_x0000_i1029" type="#_x0000_t75" style="width:467.3pt;height:351.15pt">
+          <v:shape id="_x0000_i1032" type="#_x0000_t75" style="width:467.3pt;height:351.15pt">
             <v:imagedata r:id="rId20" o:title="homeUI "/>
           </v:shape>
         </w:pict>
@@ -18133,7 +18247,7 @@
           <w:lang w:val="ro-RO"/>
         </w:rPr>
         <w:pict>
-          <v:shape id="_x0000_i1030" type="#_x0000_t75" style="width:467.3pt;height:351.15pt">
+          <v:shape id="_x0000_i1033" type="#_x0000_t75" style="width:467.3pt;height:351.15pt">
             <v:imagedata r:id="rId22" o:title="setpass"/>
           </v:shape>
         </w:pict>
@@ -18323,7 +18437,7 @@
           <w:lang w:val="ro-RO"/>
         </w:rPr>
         <w:pict>
-          <v:shape id="_x0000_i1031" type="#_x0000_t75" style="width:467.3pt;height:351.85pt">
+          <v:shape id="_x0000_i1034" type="#_x0000_t75" style="width:467.3pt;height:351.85pt">
             <v:imagedata r:id="rId23" o:title="loginUI"/>
           </v:shape>
         </w:pict>
@@ -18432,7 +18546,7 @@
           <w:lang w:val="ro-RO"/>
         </w:rPr>
       </w:pPr>
-      <w:bookmarkStart w:id="26" w:name="_Toc508622555"/>
+      <w:bookmarkStart w:id="27" w:name="_Toc508622555"/>
       <w:r>
         <w:rPr>
           <w:noProof/>
@@ -18441,7 +18555,7 @@
         <w:lastRenderedPageBreak/>
         <w:t>5.2 Procese şi Algoritmi</w:t>
       </w:r>
-      <w:bookmarkEnd w:id="26"/>
+      <w:bookmarkEnd w:id="27"/>
     </w:p>
     <w:p>
       <w:pPr>
@@ -18511,7 +18625,7 @@
           <w:lang w:val="ro-RO"/>
         </w:rPr>
       </w:pPr>
-      <w:bookmarkStart w:id="27" w:name="_Toc508622556"/>
+      <w:bookmarkStart w:id="28" w:name="_Toc508622556"/>
       <w:r>
         <w:rPr>
           <w:noProof/>
@@ -18519,8 +18633,8 @@
         </w:rPr>
         <w:t>5.3 Structura fizică a datelor</w:t>
       </w:r>
-      <w:bookmarkStart w:id="28" w:name="_Toc508622557"/>
-      <w:bookmarkEnd w:id="27"/>
+      <w:bookmarkStart w:id="29" w:name="_Toc508622557"/>
+      <w:bookmarkEnd w:id="28"/>
     </w:p>
     <w:p>
       <w:pPr>
@@ -18747,7 +18861,7 @@
         </w:rPr>
         <w:lastRenderedPageBreak/>
         <w:pict>
-          <v:shape id="_x0000_i1032" type="#_x0000_t75" style="width:659.55pt;height:437.45pt">
+          <v:shape id="_x0000_i1035" type="#_x0000_t75" style="width:659.55pt;height:437.45pt">
             <v:imagedata r:id="rId24" o:title="DBMS ER Diagrampng"/>
           </v:shape>
         </w:pict>
@@ -18978,16 +19092,7 @@
           <w:sz w:val="20"/>
           <w:szCs w:val="20"/>
         </w:rPr>
-        <w:t>1</w:t>
-      </w:r>
-      <w:r>
-        <w:rPr>
-          <w:i/>
-          <w:color w:val="17365D" w:themeColor="text2" w:themeShade="BF"/>
-          <w:sz w:val="20"/>
-          <w:szCs w:val="20"/>
-        </w:rPr>
-        <w:t>6</w:t>
+        <w:t>16</w:t>
       </w:r>
       <w:r>
         <w:rPr>
@@ -19059,7 +19164,7 @@
         <w:lastRenderedPageBreak/>
         <w:t>5.4 Tehnologii specifice</w:t>
       </w:r>
-      <w:bookmarkEnd w:id="28"/>
+      <w:bookmarkEnd w:id="29"/>
     </w:p>
     <w:p>
       <w:pPr>
@@ -19588,7 +19693,7 @@
         </w:rPr>
         <w:t xml:space="preserve">sunt preluate datele de utilizator, prin intermediul formularelor. </w:t>
       </w:r>
-      <w:bookmarkStart w:id="29" w:name="_Toc508622558"/>
+      <w:bookmarkStart w:id="30" w:name="_Toc508622558"/>
     </w:p>
     <w:p>
       <w:pPr>
@@ -19641,7 +19746,7 @@
         <w:lastRenderedPageBreak/>
         <w:t>Glosar</w:t>
       </w:r>
-      <w:bookmarkEnd w:id="29"/>
+      <w:bookmarkEnd w:id="30"/>
     </w:p>
     <w:p>
       <w:pPr>
@@ -20117,7 +20222,15 @@
                 <w:szCs w:val="24"/>
                 <w:lang w:val="ro-RO"/>
               </w:rPr>
-              <w:t>framework</w:t>
+              <w:t>F</w:t>
+            </w:r>
+            <w:r>
+              <w:rPr>
+                <w:rFonts w:cs="Times New Roman"/>
+                <w:szCs w:val="24"/>
+                <w:lang w:val="ro-RO"/>
+              </w:rPr>
+              <w:t>ramework</w:t>
             </w:r>
           </w:p>
         </w:tc>
@@ -20238,7 +20351,15 @@
                 <w:szCs w:val="24"/>
                 <w:lang w:val="ro-RO"/>
               </w:rPr>
-              <w:t>chair</w:t>
+              <w:t>C</w:t>
+            </w:r>
+            <w:r>
+              <w:rPr>
+                <w:rFonts w:cs="Times New Roman"/>
+                <w:szCs w:val="24"/>
+                <w:lang w:val="ro-RO"/>
+              </w:rPr>
+              <w:t>hair</w:t>
             </w:r>
           </w:p>
         </w:tc>
@@ -20447,7 +20568,13 @@
               <w:rPr>
                 <w:lang w:val="fr-FR"/>
               </w:rPr>
-              <w:t>software</w:t>
+              <w:t>S</w:t>
+            </w:r>
+            <w:r>
+              <w:rPr>
+                <w:lang w:val="fr-FR"/>
+              </w:rPr>
+              <w:t>oftware</w:t>
             </w:r>
           </w:p>
         </w:tc>
@@ -21137,7 +21264,14 @@
                 <w:noProof/>
                 <w:lang w:val="ro-RO"/>
               </w:rPr>
-              <w:t>hardware</w:t>
+              <w:t>H</w:t>
+            </w:r>
+            <w:r>
+              <w:rPr>
+                <w:noProof/>
+                <w:lang w:val="ro-RO"/>
+              </w:rPr>
+              <w:t>ardware</w:t>
             </w:r>
           </w:p>
         </w:tc>
@@ -22783,7 +22917,16 @@
                 <w:szCs w:val="24"/>
                 <w:lang w:val="ro-RO" w:eastAsia="ro-RO"/>
               </w:rPr>
-              <w:t>submit</w:t>
+              <w:t>S</w:t>
+            </w:r>
+            <w:r>
+              <w:rPr>
+                <w:rFonts w:eastAsia="Times New Roman" w:cs="Times New Roman"/>
+                <w:color w:val="000000"/>
+                <w:szCs w:val="24"/>
+                <w:lang w:val="ro-RO" w:eastAsia="ro-RO"/>
+              </w:rPr>
+              <w:t>ubmit</w:t>
             </w:r>
           </w:p>
         </w:tc>
@@ -23074,7 +23217,16 @@
                 <w:szCs w:val="24"/>
                 <w:lang w:val="ro-RO" w:eastAsia="ro-RO"/>
               </w:rPr>
-              <w:t>script</w:t>
+              <w:t>S</w:t>
+            </w:r>
+            <w:r>
+              <w:rPr>
+                <w:rFonts w:eastAsia="Times New Roman" w:cs="Times New Roman"/>
+                <w:color w:val="000000"/>
+                <w:szCs w:val="24"/>
+                <w:lang w:val="ro-RO" w:eastAsia="ro-RO"/>
+              </w:rPr>
+              <w:t>cript</w:t>
             </w:r>
           </w:p>
         </w:tc>
@@ -23539,8 +23691,6 @@
           <w:lang w:val="ro-RO"/>
         </w:rPr>
       </w:pPr>
-      <w:bookmarkStart w:id="30" w:name="_GoBack"/>
-      <w:bookmarkEnd w:id="30"/>
     </w:p>
     <w:p>
       <w:pPr>
@@ -25646,6 +25796,119 @@
     </w:lvl>
   </w:abstractNum>
   <w:abstractNum w:abstractNumId="20">
+    <w:nsid w:val="58243759"/>
+    <w:multiLevelType w:val="hybridMultilevel"/>
+    <w:tmpl w:val="0194FF1E"/>
+    <w:lvl w:ilvl="0" w:tplc="04090001">
+      <w:start w:val="1"/>
+      <w:numFmt w:val="bullet"/>
+      <w:lvlText w:val=""/>
+      <w:lvlJc w:val="left"/>
+      <w:pPr>
+        <w:ind w:left="720" w:hanging="360"/>
+      </w:pPr>
+      <w:rPr>
+        <w:rFonts w:ascii="Symbol" w:hAnsi="Symbol" w:hint="default"/>
+      </w:rPr>
+    </w:lvl>
+    <w:lvl w:ilvl="1" w:tplc="04090003" w:tentative="1">
+      <w:start w:val="1"/>
+      <w:numFmt w:val="bullet"/>
+      <w:lvlText w:val="o"/>
+      <w:lvlJc w:val="left"/>
+      <w:pPr>
+        <w:ind w:left="1440" w:hanging="360"/>
+      </w:pPr>
+      <w:rPr>
+        <w:rFonts w:ascii="Courier New" w:hAnsi="Courier New" w:cs="Courier New" w:hint="default"/>
+      </w:rPr>
+    </w:lvl>
+    <w:lvl w:ilvl="2" w:tplc="04090005" w:tentative="1">
+      <w:start w:val="1"/>
+      <w:numFmt w:val="bullet"/>
+      <w:lvlText w:val=""/>
+      <w:lvlJc w:val="left"/>
+      <w:pPr>
+        <w:ind w:left="2160" w:hanging="360"/>
+      </w:pPr>
+      <w:rPr>
+        <w:rFonts w:ascii="Wingdings" w:hAnsi="Wingdings" w:hint="default"/>
+      </w:rPr>
+    </w:lvl>
+    <w:lvl w:ilvl="3" w:tplc="04090001" w:tentative="1">
+      <w:start w:val="1"/>
+      <w:numFmt w:val="bullet"/>
+      <w:lvlText w:val=""/>
+      <w:lvlJc w:val="left"/>
+      <w:pPr>
+        <w:ind w:left="2880" w:hanging="360"/>
+      </w:pPr>
+      <w:rPr>
+        <w:rFonts w:ascii="Symbol" w:hAnsi="Symbol" w:hint="default"/>
+      </w:rPr>
+    </w:lvl>
+    <w:lvl w:ilvl="4" w:tplc="04090003" w:tentative="1">
+      <w:start w:val="1"/>
+      <w:numFmt w:val="bullet"/>
+      <w:lvlText w:val="o"/>
+      <w:lvlJc w:val="left"/>
+      <w:pPr>
+        <w:ind w:left="3600" w:hanging="360"/>
+      </w:pPr>
+      <w:rPr>
+        <w:rFonts w:ascii="Courier New" w:hAnsi="Courier New" w:cs="Courier New" w:hint="default"/>
+      </w:rPr>
+    </w:lvl>
+    <w:lvl w:ilvl="5" w:tplc="04090005" w:tentative="1">
+      <w:start w:val="1"/>
+      <w:numFmt w:val="bullet"/>
+      <w:lvlText w:val=""/>
+      <w:lvlJc w:val="left"/>
+      <w:pPr>
+        <w:ind w:left="4320" w:hanging="360"/>
+      </w:pPr>
+      <w:rPr>
+        <w:rFonts w:ascii="Wingdings" w:hAnsi="Wingdings" w:hint="default"/>
+      </w:rPr>
+    </w:lvl>
+    <w:lvl w:ilvl="6" w:tplc="04090001" w:tentative="1">
+      <w:start w:val="1"/>
+      <w:numFmt w:val="bullet"/>
+      <w:lvlText w:val=""/>
+      <w:lvlJc w:val="left"/>
+      <w:pPr>
+        <w:ind w:left="5040" w:hanging="360"/>
+      </w:pPr>
+      <w:rPr>
+        <w:rFonts w:ascii="Symbol" w:hAnsi="Symbol" w:hint="default"/>
+      </w:rPr>
+    </w:lvl>
+    <w:lvl w:ilvl="7" w:tplc="04090003" w:tentative="1">
+      <w:start w:val="1"/>
+      <w:numFmt w:val="bullet"/>
+      <w:lvlText w:val="o"/>
+      <w:lvlJc w:val="left"/>
+      <w:pPr>
+        <w:ind w:left="5760" w:hanging="360"/>
+      </w:pPr>
+      <w:rPr>
+        <w:rFonts w:ascii="Courier New" w:hAnsi="Courier New" w:cs="Courier New" w:hint="default"/>
+      </w:rPr>
+    </w:lvl>
+    <w:lvl w:ilvl="8" w:tplc="04090005" w:tentative="1">
+      <w:start w:val="1"/>
+      <w:numFmt w:val="bullet"/>
+      <w:lvlText w:val=""/>
+      <w:lvlJc w:val="left"/>
+      <w:pPr>
+        <w:ind w:left="6480" w:hanging="360"/>
+      </w:pPr>
+      <w:rPr>
+        <w:rFonts w:ascii="Wingdings" w:hAnsi="Wingdings" w:hint="default"/>
+      </w:rPr>
+    </w:lvl>
+  </w:abstractNum>
+  <w:abstractNum w:abstractNumId="21">
     <w:nsid w:val="5A606549"/>
     <w:multiLevelType w:val="hybridMultilevel"/>
     <w:tmpl w:val="8340D0C0"/>
@@ -25734,7 +25997,7 @@
       </w:pPr>
     </w:lvl>
   </w:abstractNum>
-  <w:abstractNum w:abstractNumId="21">
+  <w:abstractNum w:abstractNumId="22">
     <w:nsid w:val="5B8B3344"/>
     <w:multiLevelType w:val="hybridMultilevel"/>
     <w:tmpl w:val="5FB2CDB4"/>
@@ -25847,7 +26110,7 @@
       </w:rPr>
     </w:lvl>
   </w:abstractNum>
-  <w:abstractNum w:abstractNumId="22">
+  <w:abstractNum w:abstractNumId="23">
     <w:nsid w:val="5C630A84"/>
     <w:multiLevelType w:val="hybridMultilevel"/>
     <w:tmpl w:val="6F9C1774"/>
@@ -25959,7 +26222,7 @@
       </w:rPr>
     </w:lvl>
   </w:abstractNum>
-  <w:abstractNum w:abstractNumId="23">
+  <w:abstractNum w:abstractNumId="24">
     <w:nsid w:val="5EBE5B0A"/>
     <w:multiLevelType w:val="hybridMultilevel"/>
     <w:tmpl w:val="8340D0C0"/>
@@ -26048,7 +26311,7 @@
       </w:pPr>
     </w:lvl>
   </w:abstractNum>
-  <w:abstractNum w:abstractNumId="24">
+  <w:abstractNum w:abstractNumId="25">
     <w:nsid w:val="602F3540"/>
     <w:multiLevelType w:val="hybridMultilevel"/>
     <w:tmpl w:val="1A9C31D8"/>
@@ -26161,7 +26424,7 @@
       </w:rPr>
     </w:lvl>
   </w:abstractNum>
-  <w:abstractNum w:abstractNumId="25">
+  <w:abstractNum w:abstractNumId="26">
     <w:nsid w:val="663D7E4A"/>
     <w:multiLevelType w:val="hybridMultilevel"/>
     <w:tmpl w:val="58A40D1E"/>
@@ -26250,7 +26513,7 @@
       </w:pPr>
     </w:lvl>
   </w:abstractNum>
-  <w:abstractNum w:abstractNumId="26">
+  <w:abstractNum w:abstractNumId="27">
     <w:nsid w:val="67DF1962"/>
     <w:multiLevelType w:val="hybridMultilevel"/>
     <w:tmpl w:val="F336059A"/>
@@ -26336,7 +26599,7 @@
       </w:pPr>
     </w:lvl>
   </w:abstractNum>
-  <w:abstractNum w:abstractNumId="27">
+  <w:abstractNum w:abstractNumId="28">
     <w:nsid w:val="6AC964B7"/>
     <w:multiLevelType w:val="hybridMultilevel"/>
     <w:tmpl w:val="FF8095D6"/>
@@ -26425,7 +26688,7 @@
       </w:pPr>
     </w:lvl>
   </w:abstractNum>
-  <w:abstractNum w:abstractNumId="28">
+  <w:abstractNum w:abstractNumId="29">
     <w:nsid w:val="6AF5784F"/>
     <w:multiLevelType w:val="hybridMultilevel"/>
     <w:tmpl w:val="88FCA556"/>
@@ -26511,7 +26774,7 @@
       </w:pPr>
     </w:lvl>
   </w:abstractNum>
-  <w:abstractNum w:abstractNumId="29">
+  <w:abstractNum w:abstractNumId="30">
     <w:nsid w:val="6B225627"/>
     <w:multiLevelType w:val="hybridMultilevel"/>
     <w:tmpl w:val="BF4A352E"/>
@@ -26624,7 +26887,7 @@
       </w:rPr>
     </w:lvl>
   </w:abstractNum>
-  <w:abstractNum w:abstractNumId="30">
+  <w:abstractNum w:abstractNumId="31">
     <w:nsid w:val="70AD6AB6"/>
     <w:multiLevelType w:val="hybridMultilevel"/>
     <w:tmpl w:val="4A287878"/>
@@ -26737,7 +27000,7 @@
       </w:rPr>
     </w:lvl>
   </w:abstractNum>
-  <w:abstractNum w:abstractNumId="31">
+  <w:abstractNum w:abstractNumId="32">
     <w:nsid w:val="72F5794C"/>
     <w:multiLevelType w:val="hybridMultilevel"/>
     <w:tmpl w:val="7B0605A2"/>
@@ -26850,7 +27113,7 @@
       </w:rPr>
     </w:lvl>
   </w:abstractNum>
-  <w:abstractNum w:abstractNumId="32">
+  <w:abstractNum w:abstractNumId="33">
     <w:nsid w:val="744D7920"/>
     <w:multiLevelType w:val="hybridMultilevel"/>
     <w:tmpl w:val="4C70D29C"/>
@@ -26963,7 +27226,7 @@
       </w:rPr>
     </w:lvl>
   </w:abstractNum>
-  <w:abstractNum w:abstractNumId="33">
+  <w:abstractNum w:abstractNumId="34">
     <w:nsid w:val="776120EE"/>
     <w:multiLevelType w:val="hybridMultilevel"/>
     <w:tmpl w:val="0EB6DC42"/>
@@ -27076,7 +27339,7 @@
       </w:rPr>
     </w:lvl>
   </w:abstractNum>
-  <w:abstractNum w:abstractNumId="34">
+  <w:abstractNum w:abstractNumId="35">
     <w:nsid w:val="7B040D9B"/>
     <w:multiLevelType w:val="hybridMultilevel"/>
     <w:tmpl w:val="42BC9DFE"/>
@@ -27189,7 +27452,7 @@
       </w:rPr>
     </w:lvl>
   </w:abstractNum>
-  <w:abstractNum w:abstractNumId="35">
+  <w:abstractNum w:abstractNumId="36">
     <w:nsid w:val="7B471ADA"/>
     <w:multiLevelType w:val="hybridMultilevel"/>
     <w:tmpl w:val="5E985068"/>
@@ -27278,7 +27541,7 @@
       </w:pPr>
     </w:lvl>
   </w:abstractNum>
-  <w:abstractNum w:abstractNumId="36">
+  <w:abstractNum w:abstractNumId="37">
     <w:nsid w:val="7BB17CE7"/>
     <w:multiLevelType w:val="multilevel"/>
     <w:tmpl w:val="09649184"/>
@@ -27396,7 +27659,7 @@
       </w:rPr>
     </w:lvl>
   </w:abstractNum>
-  <w:abstractNum w:abstractNumId="37">
+  <w:abstractNum w:abstractNumId="38">
     <w:nsid w:val="7DB976A5"/>
     <w:multiLevelType w:val="hybridMultilevel"/>
     <w:tmpl w:val="4A4E1D4A"/>
@@ -27509,7 +27772,7 @@
       </w:rPr>
     </w:lvl>
   </w:abstractNum>
-  <w:abstractNum w:abstractNumId="38">
+  <w:abstractNum w:abstractNumId="39">
     <w:nsid w:val="7F75012A"/>
     <w:multiLevelType w:val="hybridMultilevel"/>
     <w:tmpl w:val="46966E2C"/>
@@ -27599,13 +27862,13 @@
     </w:lvl>
   </w:abstractNum>
   <w:num w:numId="1">
-    <w:abstractNumId w:val="21"/>
+    <w:abstractNumId w:val="22"/>
   </w:num>
   <w:num w:numId="2">
-    <w:abstractNumId w:val="35"/>
+    <w:abstractNumId w:val="36"/>
   </w:num>
   <w:num w:numId="3">
-    <w:abstractNumId w:val="25"/>
+    <w:abstractNumId w:val="26"/>
   </w:num>
   <w:num w:numId="4">
     <w:abstractNumId w:val="8"/>
@@ -27614,7 +27877,7 @@
     <w:abstractNumId w:val="12"/>
   </w:num>
   <w:num w:numId="6">
-    <w:abstractNumId w:val="36"/>
+    <w:abstractNumId w:val="37"/>
   </w:num>
   <w:num w:numId="7">
     <w:abstractNumId w:val="9"/>
@@ -27623,49 +27886,49 @@
     <w:abstractNumId w:val="15"/>
   </w:num>
   <w:num w:numId="9">
-    <w:abstractNumId w:val="29"/>
+    <w:abstractNumId w:val="30"/>
   </w:num>
   <w:num w:numId="10">
     <w:abstractNumId w:val="0"/>
   </w:num>
   <w:num w:numId="11">
-    <w:abstractNumId w:val="30"/>
+    <w:abstractNumId w:val="31"/>
   </w:num>
   <w:num w:numId="12">
     <w:abstractNumId w:val="5"/>
   </w:num>
   <w:num w:numId="13">
-    <w:abstractNumId w:val="28"/>
+    <w:abstractNumId w:val="29"/>
   </w:num>
   <w:num w:numId="14">
-    <w:abstractNumId w:val="26"/>
+    <w:abstractNumId w:val="27"/>
   </w:num>
   <w:num w:numId="15">
     <w:abstractNumId w:val="3"/>
   </w:num>
   <w:num w:numId="16">
-    <w:abstractNumId w:val="20"/>
+    <w:abstractNumId w:val="21"/>
   </w:num>
   <w:num w:numId="17">
     <w:abstractNumId w:val="1"/>
   </w:num>
   <w:num w:numId="18">
+    <w:abstractNumId w:val="35"/>
+  </w:num>
+  <w:num w:numId="19">
+    <w:abstractNumId w:val="25"/>
+  </w:num>
+  <w:num w:numId="20">
     <w:abstractNumId w:val="34"/>
   </w:num>
-  <w:num w:numId="19">
-    <w:abstractNumId w:val="24"/>
-  </w:num>
-  <w:num w:numId="20">
-    <w:abstractNumId w:val="33"/>
-  </w:num>
   <w:num w:numId="21">
-    <w:abstractNumId w:val="27"/>
+    <w:abstractNumId w:val="28"/>
   </w:num>
   <w:num w:numId="22">
     <w:abstractNumId w:val="4"/>
   </w:num>
   <w:num w:numId="23">
-    <w:abstractNumId w:val="22"/>
+    <w:abstractNumId w:val="23"/>
   </w:num>
   <w:num w:numId="24">
     <w:abstractNumId w:val="18"/>
@@ -27674,10 +27937,10 @@
     <w:abstractNumId w:val="19"/>
   </w:num>
   <w:num w:numId="26">
-    <w:abstractNumId w:val="31"/>
+    <w:abstractNumId w:val="32"/>
   </w:num>
   <w:num w:numId="27">
-    <w:abstractNumId w:val="32"/>
+    <w:abstractNumId w:val="33"/>
   </w:num>
   <w:num w:numId="28">
     <w:abstractNumId w:val="17"/>
@@ -27689,7 +27952,7 @@
     <w:abstractNumId w:val="14"/>
   </w:num>
   <w:num w:numId="31">
-    <w:abstractNumId w:val="23"/>
+    <w:abstractNumId w:val="24"/>
   </w:num>
   <w:num w:numId="32">
     <w:abstractNumId w:val="2"/>
@@ -27698,7 +27961,7 @@
     <w:abstractNumId w:val="16"/>
   </w:num>
   <w:num w:numId="34">
-    <w:abstractNumId w:val="38"/>
+    <w:abstractNumId w:val="39"/>
   </w:num>
   <w:num w:numId="35">
     <w:abstractNumId w:val="13"/>
@@ -27707,13 +27970,16 @@
     <w:abstractNumId w:val="7"/>
   </w:num>
   <w:num w:numId="37">
-    <w:abstractNumId w:val="37"/>
+    <w:abstractNumId w:val="38"/>
   </w:num>
   <w:num w:numId="38">
     <w:abstractNumId w:val="11"/>
   </w:num>
   <w:num w:numId="39">
     <w:abstractNumId w:val="10"/>
+  </w:num>
+  <w:num w:numId="40">
+    <w:abstractNumId w:val="20"/>
   </w:num>
 </w:numbering>
 </file>
@@ -27979,6 +28245,7 @@
   <w:style w:type="character" w:default="1" w:styleId="DefaultParagraphFont">
     <w:name w:val="Default Paragraph Font"/>
     <w:uiPriority w:val="1"/>
+    <w:semiHidden/>
     <w:unhideWhenUsed/>
   </w:style>
   <w:style w:type="table" w:default="1" w:styleId="TableNormal">
@@ -28590,6 +28857,7 @@
   <w:style w:type="character" w:default="1" w:styleId="DefaultParagraphFont">
     <w:name w:val="Default Paragraph Font"/>
     <w:uiPriority w:val="1"/>
+    <w:semiHidden/>
     <w:unhideWhenUsed/>
   </w:style>
   <w:style w:type="table" w:default="1" w:styleId="TableNormal">
@@ -29055,8 +29323,8 @@
           <c:showBubbleSize val="0"/>
         </c:dLbls>
         <c:gapWidth val="150"/>
-        <c:axId val="209269888"/>
-        <c:axId val="209271424"/>
+        <c:axId val="160494720"/>
+        <c:axId val="160496640"/>
       </c:barChart>
       <c:lineChart>
         <c:grouping val="standard"/>
@@ -29156,11 +29424,11 @@
         </c:dLbls>
         <c:marker val="1"/>
         <c:smooth val="0"/>
-        <c:axId val="209692160"/>
-        <c:axId val="212232064"/>
+        <c:axId val="207259136"/>
+        <c:axId val="207261056"/>
       </c:lineChart>
       <c:catAx>
-        <c:axId val="209269888"/>
+        <c:axId val="160494720"/>
         <c:scaling>
           <c:orientation val="minMax"/>
         </c:scaling>
@@ -29182,7 +29450,7 @@
             <a:endParaRPr lang="en-US"/>
           </a:p>
         </c:txPr>
-        <c:crossAx val="209271424"/>
+        <c:crossAx val="160496640"/>
         <c:crosses val="autoZero"/>
         <c:auto val="1"/>
         <c:lblAlgn val="ctr"/>
@@ -29190,7 +29458,7 @@
         <c:noMultiLvlLbl val="0"/>
       </c:catAx>
       <c:valAx>
-        <c:axId val="209271424"/>
+        <c:axId val="160496640"/>
         <c:scaling>
           <c:orientation val="minMax"/>
         </c:scaling>
@@ -29201,12 +29469,12 @@
         <c:majorTickMark val="out"/>
         <c:minorTickMark val="none"/>
         <c:tickLblPos val="nextTo"/>
-        <c:crossAx val="209269888"/>
+        <c:crossAx val="160494720"/>
         <c:crosses val="autoZero"/>
         <c:crossBetween val="between"/>
       </c:valAx>
       <c:catAx>
-        <c:axId val="209692160"/>
+        <c:axId val="207259136"/>
         <c:scaling>
           <c:orientation val="minMax"/>
         </c:scaling>
@@ -29215,7 +29483,7 @@
         <c:majorTickMark val="out"/>
         <c:minorTickMark val="none"/>
         <c:tickLblPos val="nextTo"/>
-        <c:crossAx val="212232064"/>
+        <c:crossAx val="207261056"/>
         <c:crosses val="autoZero"/>
         <c:auto val="1"/>
         <c:lblAlgn val="ctr"/>
@@ -29223,7 +29491,7 @@
         <c:noMultiLvlLbl val="0"/>
       </c:catAx>
       <c:valAx>
-        <c:axId val="212232064"/>
+        <c:axId val="207261056"/>
         <c:scaling>
           <c:orientation val="minMax"/>
           <c:max val="1"/>
@@ -29235,7 +29503,7 @@
         <c:majorTickMark val="out"/>
         <c:minorTickMark val="none"/>
         <c:tickLblPos val="nextTo"/>
-        <c:crossAx val="209692160"/>
+        <c:crossAx val="207259136"/>
         <c:crosses val="max"/>
         <c:crossBetween val="between"/>
       </c:valAx>
@@ -29542,7 +29810,7 @@
 </file>
 
 <file path=customXml/itemProps1.xml><?xml version="1.0" encoding="utf-8"?>
-<ds:datastoreItem xmlns:ds="http://schemas.openxmlformats.org/officeDocument/2006/customXml" ds:itemID="{CF91EB00-C521-4776-92CA-2A9C90DA835E}">
+<ds:datastoreItem xmlns:ds="http://schemas.openxmlformats.org/officeDocument/2006/customXml" ds:itemID="{ADDAEDB9-1F06-41FE-8C28-7B81FBF219C4}">
   <ds:schemaRefs>
     <ds:schemaRef ds:uri="http://schemas.openxmlformats.org/officeDocument/2006/bibliography"/>
   </ds:schemaRefs>

</xml_diff>